<commit_message>
new option --createFk This code has been funded by the Canton of Glarus (Switzerland)
</commit_message>
<xml_diff>
--- a/docs/ili2pg.docx
+++ b/docs/ili2pg.docx
@@ -3495,21 +3495,7 @@
         <w:rPr>
           <w:rFonts w:hint="eastAsia"/>
         </w:rPr>
-        <w:t xml:space="preserve">Schema importiert. Zusätzlich wird </w:t>
-      </w:r>
-      <w:proofErr w:type="gramStart"/>
-      <w:r>
-        <w:rPr>
-          <w:rFonts w:hint="eastAsia"/>
-        </w:rPr>
-        <w:t>jeder</w:t>
-      </w:r>
-      <w:proofErr w:type="gramEnd"/>
-      <w:r>
-        <w:rPr>
-          <w:rFonts w:hint="eastAsia"/>
-        </w:rPr>
-        <w:t xml:space="preserve"> Geometrie eine SRS-ID </w:t>
+        <w:t xml:space="preserve">Schema importiert. Zusätzlich wird jeder Geometrie eine SRS-ID </w:t>
       </w:r>
     </w:p>
     <w:p>
@@ -4832,19 +4818,11 @@
           <w:lang w:val="fr-CH"/>
         </w:rPr>
       </w:pPr>
-      <w:proofErr w:type="gramStart"/>
       <w:r>
         <w:rPr>
           <w:lang w:val="fr-CH"/>
         </w:rPr>
-        <w:t>java</w:t>
-      </w:r>
-      <w:proofErr w:type="gramEnd"/>
-      <w:r>
-        <w:rPr>
-          <w:lang w:val="fr-CH"/>
-        </w:rPr>
-        <w:t xml:space="preserve"> -jar ili2pg.jar [Options] [file]</w:t>
+        <w:t>java -jar ili2pg.jar [Options] [file]</w:t>
       </w:r>
     </w:p>
     <w:p>
@@ -6166,18 +6144,947 @@
               <w:t xml:space="preserve"> </w:t>
             </w:r>
             <w:r>
-              <w:t xml:space="preserve">den Aufzählungswert als ITF-Code ab. Diese Option ist nur zulässig, wenn im Modell keine Erweiterungen von Aufzählungen vorkommen. </w:t>
+              <w:t>den Aufzählungswert als ITF-Code ab. Diese Option ist nur zulässig, wenn im Modell keine Erweiterungen von Aufzählungen vorkommen. Ohne diese Option wird der XTF-Code als Aufzählwert in der Datenbank verwendet</w:t>
+            </w:r>
+            <w:r>
+              <w:t>.</w:t>
+            </w:r>
+            <w:r>
+              <w:t xml:space="preserve"> (siehe Kapitel Abbildungsregeln/Aufzählungen)</w:t>
+            </w:r>
+          </w:p>
+        </w:tc>
+      </w:tr>
+      <w:tr>
+        <w:tc>
+          <w:tcPr>
+            <w:tcW w:w="3983" w:type="dxa"/>
+          </w:tcPr>
+          <w:p>
+            <w:pPr>
+              <w:rPr>
+                <w:rFonts w:ascii="Courier New" w:hAnsi="Courier New" w:cs="Courier New"/>
+              </w:rPr>
+            </w:pPr>
+            <w:r>
+              <w:rPr>
+                <w:rFonts w:ascii="Courier New" w:hAnsi="Courier New" w:cs="Courier New"/>
+              </w:rPr>
+              <w:t>--</w:t>
+            </w:r>
+            <w:proofErr w:type="spellStart"/>
+            <w:r>
+              <w:rPr>
+                <w:rFonts w:ascii="Courier New" w:hAnsi="Courier New" w:cs="Courier New"/>
+              </w:rPr>
+              <w:t>createEnumTxtCol</w:t>
+            </w:r>
+            <w:proofErr w:type="spellEnd"/>
+          </w:p>
+        </w:tc>
+        <w:tc>
+          <w:tcPr>
+            <w:tcW w:w="5305" w:type="dxa"/>
+          </w:tcPr>
+          <w:p>
+            <w:r>
+              <w:t>Erstellt für Aufzählungsattribute eine zusätzliche Spalte mit dem Namen des Aufzählwertes.</w:t>
+            </w:r>
+            <w:r>
+              <w:t xml:space="preserve"> (siehe Kapitel Abbildungsregeln/Aufzählungen)</w:t>
+            </w:r>
+          </w:p>
+        </w:tc>
+      </w:tr>
+      <w:tr>
+        <w:tc>
+          <w:tcPr>
+            <w:tcW w:w="3983" w:type="dxa"/>
+          </w:tcPr>
+          <w:p>
+            <w:pPr>
+              <w:rPr>
+                <w:rFonts w:ascii="Courier New" w:hAnsi="Courier New" w:cs="Courier New"/>
+                <w:lang w:val="en-GB"/>
+              </w:rPr>
+            </w:pPr>
+            <w:r>
+              <w:rPr>
+                <w:rFonts w:ascii="Courier New" w:hAnsi="Courier New" w:cs="Courier New"/>
+              </w:rPr>
+              <w:t>--</w:t>
+            </w:r>
+            <w:proofErr w:type="spellStart"/>
+            <w:r>
+              <w:rPr>
+                <w:rFonts w:ascii="Courier New" w:hAnsi="Courier New" w:cs="Courier New"/>
+              </w:rPr>
+              <w:t>creat</w:t>
+            </w:r>
+            <w:r>
+              <w:rPr>
+                <w:rFonts w:ascii="Courier New" w:hAnsi="Courier New" w:cs="Courier New"/>
+                <w:lang w:val="en-GB"/>
+              </w:rPr>
+              <w:t>eEnumTabs</w:t>
+            </w:r>
+            <w:proofErr w:type="spellEnd"/>
+          </w:p>
+        </w:tc>
+        <w:tc>
+          <w:tcPr>
+            <w:tcW w:w="5305" w:type="dxa"/>
+          </w:tcPr>
+          <w:p>
+            <w:r>
+              <w:t>Erstellt pro Aufzählungsdefinition eine Tabelle mit den einzelnen Aufzählwerten.</w:t>
+            </w:r>
+            <w:r>
+              <w:t xml:space="preserve"> (siehe Kapitel Abbildungsregeln/Aufzählungen)</w:t>
+            </w:r>
+          </w:p>
+        </w:tc>
+      </w:tr>
+      <w:tr>
+        <w:tc>
+          <w:tcPr>
+            <w:tcW w:w="3983" w:type="dxa"/>
+          </w:tcPr>
+          <w:p>
+            <w:pPr>
+              <w:rPr>
+                <w:rFonts w:ascii="Courier New" w:hAnsi="Courier New" w:cs="Courier New"/>
+                <w:lang w:val="en-GB"/>
+              </w:rPr>
+            </w:pPr>
+            <w:r>
+              <w:rPr>
+                <w:rFonts w:ascii="Courier New" w:hAnsi="Courier New" w:cs="Courier New"/>
+                <w:lang w:val="en-GB"/>
+              </w:rPr>
+              <w:t>--</w:t>
+            </w:r>
+            <w:proofErr w:type="spellStart"/>
+            <w:r>
+              <w:rPr>
+                <w:rFonts w:ascii="Courier New" w:hAnsi="Courier New" w:cs="Courier New"/>
+                <w:lang w:val="en-GB"/>
+              </w:rPr>
+              <w:t>createSingleEnumTab</w:t>
+            </w:r>
+            <w:proofErr w:type="spellEnd"/>
+          </w:p>
+        </w:tc>
+        <w:tc>
+          <w:tcPr>
+            <w:tcW w:w="5305" w:type="dxa"/>
+          </w:tcPr>
+          <w:p>
+            <w:r>
+              <w:t xml:space="preserve">Erstellt </w:t>
+            </w:r>
+            <w:r>
+              <w:t xml:space="preserve">eine einzige </w:t>
+            </w:r>
+            <w:proofErr w:type="spellStart"/>
+            <w:r>
+              <w:t>Tablle</w:t>
+            </w:r>
+            <w:proofErr w:type="spellEnd"/>
+            <w:r>
+              <w:t xml:space="preserve"> mit allen Aufzählwerten aller </w:t>
+            </w:r>
+            <w:r>
+              <w:t>Aufzählungsdefinition</w:t>
+            </w:r>
+            <w:r>
+              <w:t>en</w:t>
+            </w:r>
+            <w:r>
+              <w:t>.</w:t>
+            </w:r>
+            <w:r>
+              <w:t xml:space="preserve"> (siehe Kapitel Abbildungsregeln/Aufzählungen)</w:t>
+            </w:r>
+          </w:p>
+        </w:tc>
+      </w:tr>
+      <w:tr>
+        <w:tc>
+          <w:tcPr>
+            <w:tcW w:w="3983" w:type="dxa"/>
+          </w:tcPr>
+          <w:p>
+            <w:pPr>
+              <w:rPr>
+                <w:rFonts w:ascii="Courier New" w:hAnsi="Courier New" w:cs="Courier New"/>
+                <w:lang w:val="en-GB"/>
+              </w:rPr>
+            </w:pPr>
+            <w:r>
+              <w:rPr>
+                <w:rFonts w:ascii="Courier New" w:hAnsi="Courier New" w:cs="Courier New"/>
+                <w:lang w:val="en-GB"/>
+              </w:rPr>
+              <w:t>--</w:t>
+            </w:r>
+            <w:proofErr w:type="spellStart"/>
+            <w:r>
+              <w:rPr>
+                <w:rFonts w:ascii="Courier New" w:hAnsi="Courier New" w:cs="Courier New"/>
+                <w:lang w:val="en-GB"/>
+              </w:rPr>
+              <w:t>createStdCols</w:t>
+            </w:r>
+            <w:proofErr w:type="spellEnd"/>
+          </w:p>
+        </w:tc>
+        <w:tc>
+          <w:tcPr>
+            <w:tcW w:w="5305" w:type="dxa"/>
+          </w:tcPr>
+          <w:p>
+            <w:r>
+              <w:t xml:space="preserve">Erstellt </w:t>
+            </w:r>
+            <w:r>
+              <w:t xml:space="preserve">in jeder Tabelle </w:t>
+            </w:r>
+            <w:r>
+              <w:t>zusätzliche Metadatenspalten</w:t>
+            </w:r>
+            <w:r>
+              <w:t xml:space="preserve"> </w:t>
+            </w:r>
+            <w:proofErr w:type="spellStart"/>
+            <w:r>
+              <w:t>T_User</w:t>
+            </w:r>
+            <w:proofErr w:type="spellEnd"/>
+            <w:r>
+              <w:t xml:space="preserve">, </w:t>
+            </w:r>
+            <w:proofErr w:type="spellStart"/>
+            <w:r>
+              <w:t>T_</w:t>
+            </w:r>
+            <w:r>
+              <w:t>CreateDate</w:t>
+            </w:r>
+            <w:proofErr w:type="spellEnd"/>
+            <w:r>
+              <w:t xml:space="preserve">, </w:t>
+            </w:r>
+            <w:proofErr w:type="spellStart"/>
+            <w:r>
+              <w:t>T_LastChange</w:t>
+            </w:r>
+            <w:proofErr w:type="spellEnd"/>
+            <w:r>
+              <w:t>.</w:t>
+            </w:r>
+            <w:r>
+              <w:t xml:space="preserve"> (siehe Kapitel Abbildungsregeln/Tabellen)</w:t>
+            </w:r>
+          </w:p>
+        </w:tc>
+      </w:tr>
+      <w:tr>
+        <w:tc>
+          <w:tcPr>
+            <w:tcW w:w="3983" w:type="dxa"/>
+          </w:tcPr>
+          <w:p>
+            <w:pPr>
+              <w:rPr>
+                <w:rFonts w:ascii="Courier New" w:hAnsi="Courier New" w:cs="Courier New"/>
+                <w:lang w:val="en-GB"/>
+              </w:rPr>
+            </w:pPr>
+            <w:r>
+              <w:rPr>
+                <w:rFonts w:ascii="Courier New" w:hAnsi="Courier New" w:cs="Courier New"/>
+                <w:lang w:val="en-GB"/>
+              </w:rPr>
+              <w:t>--</w:t>
+            </w:r>
+            <w:proofErr w:type="spellStart"/>
+            <w:r>
+              <w:rPr>
+                <w:rFonts w:ascii="Courier New" w:hAnsi="Courier New" w:cs="Courier New"/>
+                <w:lang w:val="en-GB"/>
+              </w:rPr>
+              <w:t>t_id_Name</w:t>
+            </w:r>
+            <w:proofErr w:type="spellEnd"/>
+            <w:r>
+              <w:rPr>
+                <w:rFonts w:ascii="Courier New" w:hAnsi="Courier New" w:cs="Courier New"/>
+                <w:lang w:val="en-GB"/>
+              </w:rPr>
+              <w:t xml:space="preserve"> name</w:t>
+            </w:r>
+          </w:p>
+        </w:tc>
+        <w:tc>
+          <w:tcPr>
+            <w:tcW w:w="5305" w:type="dxa"/>
+          </w:tcPr>
+          <w:p>
+            <w:r>
+              <w:t>Definiert den Namen für d</w:t>
+            </w:r>
+            <w:r>
+              <w:t>ie interne technische</w:t>
+            </w:r>
+            <w:r>
+              <w:t xml:space="preserve"> Schlüsselspalte</w:t>
+            </w:r>
+            <w:r>
+              <w:t xml:space="preserve"> in jeder Tabelle (nicht zu verwechseln mit dem externen </w:t>
+            </w:r>
+            <w:proofErr w:type="spellStart"/>
+            <w:r>
+              <w:t>Transferidentifikator</w:t>
+            </w:r>
+            <w:proofErr w:type="spellEnd"/>
+            <w:r>
+              <w:t>)</w:t>
+            </w:r>
+            <w:r>
+              <w:t>.</w:t>
+            </w:r>
+            <w:r>
+              <w:t xml:space="preserve"> </w:t>
+            </w:r>
+            <w:r>
+              <w:t xml:space="preserve">Default ist </w:t>
+            </w:r>
+            <w:proofErr w:type="spellStart"/>
+            <w:r>
+              <w:t>T_Id</w:t>
+            </w:r>
+            <w:proofErr w:type="spellEnd"/>
+            <w:r>
+              <w:t xml:space="preserve">. </w:t>
+            </w:r>
+            <w:r>
+              <w:t>(siehe Kapitel Abbildungsregeln/Tabellen)</w:t>
+            </w:r>
+          </w:p>
+        </w:tc>
+      </w:tr>
+      <w:tr>
+        <w:tc>
+          <w:tcPr>
+            <w:tcW w:w="3983" w:type="dxa"/>
+          </w:tcPr>
+          <w:p>
+            <w:pPr>
+              <w:rPr>
+                <w:rFonts w:ascii="Courier New" w:hAnsi="Courier New" w:cs="Courier New"/>
+              </w:rPr>
+            </w:pPr>
+            <w:r>
+              <w:rPr>
+                <w:rFonts w:ascii="Courier New" w:hAnsi="Courier New" w:cs="Courier New"/>
+              </w:rPr>
+              <w:t>--</w:t>
+            </w:r>
+            <w:proofErr w:type="spellStart"/>
+            <w:r>
+              <w:rPr>
+                <w:rFonts w:ascii="Courier New" w:hAnsi="Courier New" w:cs="Courier New"/>
+              </w:rPr>
+              <w:t>createTypeDiscriminator</w:t>
+            </w:r>
+            <w:proofErr w:type="spellEnd"/>
+          </w:p>
+        </w:tc>
+        <w:tc>
+          <w:tcPr>
+            <w:tcW w:w="5305" w:type="dxa"/>
+          </w:tcPr>
+          <w:p>
+            <w:r>
+              <w:t>Erstellt</w:t>
+            </w:r>
+            <w:r>
+              <w:t xml:space="preserve"> für jede Tabelle </w:t>
+            </w:r>
+            <w:r>
+              <w:t xml:space="preserve">(auch wenn das Modell keine Vererbung benutzt) </w:t>
+            </w:r>
+            <w:r>
+              <w:t xml:space="preserve">eine Spalte für den </w:t>
+            </w:r>
+            <w:proofErr w:type="spellStart"/>
+            <w:r>
+              <w:t>Typdiskriminator</w:t>
+            </w:r>
+            <w:proofErr w:type="spellEnd"/>
+            <w:r>
+              <w:t>.</w:t>
+            </w:r>
+            <w:r>
+              <w:t xml:space="preserve"> Für Klassen mit Vererbung wird die Spalte immer erstellt. (siehe Kapitel Abbildungsregeln/Tabellen)</w:t>
+            </w:r>
+          </w:p>
+        </w:tc>
+      </w:tr>
+      <w:tr>
+        <w:tc>
+          <w:tcPr>
+            <w:tcW w:w="3983" w:type="dxa"/>
+          </w:tcPr>
+          <w:p>
+            <w:pPr>
+              <w:rPr>
+                <w:rFonts w:ascii="Courier New" w:hAnsi="Courier New" w:cs="Courier New"/>
+                <w:lang w:val="en-GB"/>
+              </w:rPr>
+            </w:pPr>
+            <w:r>
+              <w:rPr>
+                <w:rFonts w:ascii="Courier New" w:hAnsi="Courier New" w:cs="Courier New"/>
+                <w:lang w:val="en-GB"/>
+              </w:rPr>
+              <w:t>--</w:t>
+            </w:r>
+            <w:proofErr w:type="spellStart"/>
+            <w:r>
+              <w:rPr>
+                <w:rFonts w:ascii="Courier New" w:hAnsi="Courier New" w:cs="Courier New"/>
+                <w:lang w:val="en-GB"/>
+              </w:rPr>
+              <w:t>structWithGenericRef</w:t>
+            </w:r>
+            <w:proofErr w:type="spellEnd"/>
+          </w:p>
+        </w:tc>
+        <w:tc>
+          <w:tcPr>
+            <w:tcW w:w="5305" w:type="dxa"/>
+          </w:tcPr>
+          <w:p>
+            <w:r>
+              <w:t xml:space="preserve">Erstellt generische Spalten für den Fremdschlüssel bei </w:t>
+            </w:r>
+            <w:r>
+              <w:t xml:space="preserve">Tabellen die </w:t>
+            </w:r>
+            <w:proofErr w:type="spellStart"/>
+            <w:r>
+              <w:t>Interlis</w:t>
+            </w:r>
+            <w:proofErr w:type="spellEnd"/>
+            <w:r>
+              <w:t>-</w:t>
+            </w:r>
+            <w:r>
+              <w:t>Strukturen abbilden.</w:t>
+            </w:r>
+            <w:r>
+              <w:t xml:space="preserve"> </w:t>
+            </w:r>
+            <w:r>
+              <w:t>Ohne diese Option wird pro Strukturattribut eine Spalte erstellt (in der Tabelle, die die Struktur abbildet).</w:t>
+            </w:r>
+            <w:r>
+              <w:t xml:space="preserve"> (siehe Kapitel Abbildungsregeln/Strukturen)</w:t>
+            </w:r>
+          </w:p>
+        </w:tc>
+      </w:tr>
+      <w:tr>
+        <w:tc>
+          <w:tcPr>
+            <w:tcW w:w="3983" w:type="dxa"/>
+          </w:tcPr>
+          <w:p>
+            <w:pPr>
+              <w:rPr>
+                <w:rFonts w:ascii="Courier New" w:hAnsi="Courier New" w:cs="Courier New"/>
+                <w:lang w:val="en-GB"/>
+              </w:rPr>
+            </w:pPr>
+            <w:r>
+              <w:rPr>
+                <w:rFonts w:ascii="Courier New" w:hAnsi="Courier New" w:cs="Courier New"/>
+                <w:lang w:val="en-GB"/>
+              </w:rPr>
+              <w:t>--</w:t>
+            </w:r>
+            <w:proofErr w:type="spellStart"/>
+            <w:r>
+              <w:rPr>
+                <w:rFonts w:ascii="Courier New" w:hAnsi="Courier New" w:cs="Courier New"/>
+                <w:lang w:val="en-GB"/>
+              </w:rPr>
+              <w:t>disableNameOptimization</w:t>
+            </w:r>
+            <w:proofErr w:type="spellEnd"/>
+          </w:p>
+        </w:tc>
+        <w:tc>
+          <w:tcPr>
+            <w:tcW w:w="5305" w:type="dxa"/>
+          </w:tcPr>
+          <w:p>
+            <w:r>
+              <w:t xml:space="preserve">Schaltet die Nutzung von unqualifizierten Klassennamen aus. Für alle Tabellennamen </w:t>
+            </w:r>
+            <w:r>
+              <w:t>we</w:t>
+            </w:r>
+            <w:r>
+              <w:t xml:space="preserve">rden qualifizierte </w:t>
+            </w:r>
+            <w:proofErr w:type="spellStart"/>
+            <w:r>
+              <w:t>Interlis</w:t>
+            </w:r>
+            <w:proofErr w:type="spellEnd"/>
+            <w:r>
+              <w:t xml:space="preserve">-Klassennamen </w:t>
+            </w:r>
+            <w:r>
+              <w:t>(</w:t>
+            </w:r>
+            <w:proofErr w:type="spellStart"/>
+            <w:r>
+              <w:t>Model.Topic.Class</w:t>
+            </w:r>
+            <w:proofErr w:type="spellEnd"/>
+            <w:r>
+              <w:t xml:space="preserve">) </w:t>
+            </w:r>
+            <w:r>
+              <w:t>verwendet</w:t>
+            </w:r>
+            <w:r>
+              <w:t xml:space="preserve"> (und in einen gültigen Tabellennamen abgebildet)</w:t>
+            </w:r>
+            <w:r>
+              <w:t>.</w:t>
+            </w:r>
+            <w:r>
+              <w:t xml:space="preserve"> (siehe Kapitel Abbildungsregeln/Namenskonventionen)</w:t>
+            </w:r>
+          </w:p>
+        </w:tc>
+      </w:tr>
+      <w:tr>
+        <w:tc>
+          <w:tcPr>
+            <w:tcW w:w="3983" w:type="dxa"/>
+          </w:tcPr>
+          <w:p>
+            <w:pPr>
+              <w:rPr>
+                <w:rFonts w:ascii="Courier New" w:hAnsi="Courier New" w:cs="Courier New"/>
+                <w:lang w:val="en-GB"/>
+              </w:rPr>
+            </w:pPr>
+            <w:r>
+              <w:rPr>
+                <w:rFonts w:ascii="Courier New" w:hAnsi="Courier New" w:cs="Courier New"/>
+                <w:lang w:val="en-GB"/>
+              </w:rPr>
+              <w:t>--</w:t>
+            </w:r>
+            <w:proofErr w:type="spellStart"/>
+            <w:r>
+              <w:rPr>
+                <w:rFonts w:ascii="Courier New" w:hAnsi="Courier New" w:cs="Courier New"/>
+                <w:lang w:val="en-GB"/>
+              </w:rPr>
+              <w:t>nameByTopic</w:t>
+            </w:r>
+            <w:proofErr w:type="spellEnd"/>
+          </w:p>
+        </w:tc>
+        <w:tc>
+          <w:tcPr>
+            <w:tcW w:w="5305" w:type="dxa"/>
+          </w:tcPr>
+          <w:p>
+            <w:r>
+              <w:t xml:space="preserve">Für alle Tabellennamen </w:t>
+            </w:r>
+            <w:r>
+              <w:t>we</w:t>
+            </w:r>
+            <w:r>
+              <w:t xml:space="preserve">rden </w:t>
+            </w:r>
+            <w:r>
+              <w:t xml:space="preserve">teilweise </w:t>
+            </w:r>
+            <w:r>
+              <w:t xml:space="preserve">qualifizierte </w:t>
+            </w:r>
+            <w:proofErr w:type="spellStart"/>
+            <w:r>
+              <w:t>Interlis</w:t>
+            </w:r>
+            <w:proofErr w:type="spellEnd"/>
+            <w:r>
+              <w:t xml:space="preserve">-Klassennamen </w:t>
+            </w:r>
+            <w:r>
+              <w:t>(</w:t>
+            </w:r>
+            <w:proofErr w:type="spellStart"/>
+            <w:r>
+              <w:t>Topic.Class</w:t>
+            </w:r>
+            <w:proofErr w:type="spellEnd"/>
+            <w:r>
+              <w:t xml:space="preserve">) </w:t>
+            </w:r>
+            <w:r>
+              <w:t>verwendet</w:t>
+            </w:r>
+            <w:r>
+              <w:t xml:space="preserve"> (und in einen gültigen Tabellennamen abgebildet)</w:t>
+            </w:r>
+            <w:r>
+              <w:t>.</w:t>
+            </w:r>
+            <w:r>
+              <w:t xml:space="preserve"> (siehe Kapitel Abbildungsregeln/Namenskonventionen)</w:t>
+            </w:r>
+          </w:p>
+        </w:tc>
+      </w:tr>
+      <w:tr>
+        <w:tc>
+          <w:tcPr>
+            <w:tcW w:w="3983" w:type="dxa"/>
+          </w:tcPr>
+          <w:p>
+            <w:pPr>
+              <w:rPr>
+                <w:rFonts w:ascii="Courier New" w:hAnsi="Courier New" w:cs="Courier New"/>
+                <w:lang w:val="en-GB"/>
+              </w:rPr>
+            </w:pPr>
+            <w:r>
+              <w:rPr>
+                <w:rFonts w:ascii="Courier New" w:hAnsi="Courier New" w:cs="Courier New"/>
+                <w:lang w:val="en-GB"/>
+              </w:rPr>
+              <w:t>--</w:t>
+            </w:r>
+            <w:proofErr w:type="spellStart"/>
+            <w:r>
+              <w:rPr>
+                <w:rFonts w:ascii="Courier New" w:hAnsi="Courier New" w:cs="Courier New"/>
+                <w:lang w:val="en-GB"/>
+              </w:rPr>
+              <w:t>maxNameLength</w:t>
+            </w:r>
+            <w:proofErr w:type="spellEnd"/>
+            <w:r>
+              <w:rPr>
+                <w:rFonts w:ascii="Courier New" w:hAnsi="Courier New" w:cs="Courier New"/>
+                <w:lang w:val="en-GB"/>
+              </w:rPr>
+              <w:t xml:space="preserve"> length</w:t>
+            </w:r>
+          </w:p>
+        </w:tc>
+        <w:tc>
+          <w:tcPr>
+            <w:tcW w:w="5305" w:type="dxa"/>
+          </w:tcPr>
+          <w:p>
+            <w:r>
+              <w:t>Definiert die maxim</w:t>
+            </w:r>
+            <w:r>
+              <w:t>a</w:t>
+            </w:r>
+            <w:r>
+              <w:t>l</w:t>
+            </w:r>
+            <w:r>
+              <w:t xml:space="preserve">e Länge der Namen für Datenbankelemente (Tabellennamen, </w:t>
+            </w:r>
+            <w:proofErr w:type="gramStart"/>
+            <w:r>
+              <w:t>Spaltennamen ,</w:t>
+            </w:r>
+            <w:proofErr w:type="gramEnd"/>
+            <w:r>
+              <w:t xml:space="preserve"> usw.) Default ist </w:t>
+            </w:r>
+            <w:r>
+              <w:t xml:space="preserve">60. Ist der </w:t>
+            </w:r>
+            <w:proofErr w:type="spellStart"/>
+            <w:r>
+              <w:t>Interlis</w:t>
+            </w:r>
+            <w:proofErr w:type="spellEnd"/>
+            <w:r>
+              <w:t>-Name länger, wird er gekürzt. (siehe Kapitel Abbildungsregeln/Namenskonventionen)</w:t>
+            </w:r>
+          </w:p>
+        </w:tc>
+      </w:tr>
+      <w:tr>
+        <w:tc>
+          <w:tcPr>
+            <w:tcW w:w="3983" w:type="dxa"/>
+          </w:tcPr>
+          <w:p>
+            <w:pPr>
+              <w:rPr>
+                <w:rFonts w:ascii="Courier New" w:hAnsi="Courier New" w:cs="Courier New"/>
+                <w:lang w:val="en-GB"/>
+              </w:rPr>
+            </w:pPr>
+            <w:r>
+              <w:rPr>
+                <w:rFonts w:ascii="Courier New" w:hAnsi="Courier New" w:cs="Courier New"/>
+                <w:lang w:val="en-GB"/>
+              </w:rPr>
+              <w:t>--</w:t>
+            </w:r>
+            <w:proofErr w:type="spellStart"/>
+            <w:r>
+              <w:rPr>
+                <w:rFonts w:ascii="Courier New" w:hAnsi="Courier New" w:cs="Courier New"/>
+                <w:lang w:val="en-GB"/>
+              </w:rPr>
+              <w:t>sqlEnableNull</w:t>
+            </w:r>
+            <w:proofErr w:type="spellEnd"/>
+          </w:p>
+        </w:tc>
+        <w:tc>
+          <w:tcPr>
+            <w:tcW w:w="5305" w:type="dxa"/>
+          </w:tcPr>
+          <w:p>
+            <w:r>
+              <w:t>Erstellt kei</w:t>
+            </w:r>
+            <w:r>
+              <w:t xml:space="preserve">ne NOT NULL Anweisungen bei </w:t>
+            </w:r>
+            <w:r>
+              <w:t xml:space="preserve">Spalten die </w:t>
+            </w:r>
+            <w:proofErr w:type="spellStart"/>
+            <w:r>
+              <w:t>Interlis</w:t>
+            </w:r>
+            <w:proofErr w:type="spellEnd"/>
+            <w:r>
+              <w:t>-Attribute abbilden.</w:t>
+            </w:r>
+            <w:r>
+              <w:t xml:space="preserve"> (siehe Kapitel Abbildungsregeln/Attribute)</w:t>
+            </w:r>
+          </w:p>
+        </w:tc>
+      </w:tr>
+      <w:tr>
+        <w:tc>
+          <w:tcPr>
+            <w:tcW w:w="3983" w:type="dxa"/>
+          </w:tcPr>
+          <w:p>
+            <w:pPr>
+              <w:rPr>
+                <w:rFonts w:ascii="Courier New" w:hAnsi="Courier New" w:cs="Courier New"/>
+                <w:lang w:val="en-GB"/>
+              </w:rPr>
+            </w:pPr>
+            <w:r>
+              <w:rPr>
+                <w:rFonts w:ascii="Courier New" w:hAnsi="Courier New" w:cs="Courier New"/>
+                <w:lang w:val="en-GB"/>
+              </w:rPr>
+              <w:t>--</w:t>
+            </w:r>
+            <w:proofErr w:type="spellStart"/>
+            <w:r>
+              <w:rPr>
+                <w:rFonts w:ascii="Courier New" w:hAnsi="Courier New" w:cs="Courier New"/>
+                <w:lang w:val="en-GB"/>
+              </w:rPr>
+              <w:t>strokeArcs</w:t>
+            </w:r>
+            <w:proofErr w:type="spellEnd"/>
+          </w:p>
+        </w:tc>
+        <w:tc>
+          <w:tcPr>
+            <w:tcW w:w="5305" w:type="dxa"/>
+          </w:tcPr>
+          <w:p>
+            <w:r>
+              <w:t xml:space="preserve">Segmentiert Kreisbogen beim Datenimport. Der Radius geht somit verloren. </w:t>
+            </w:r>
+            <w:r>
+              <w:t>Die Kreisbogen werden so segmentiert, dass die Abweichung der erzeugten Geraden kleiner als die Koordinatengenauigkeit der Stützpunkte ist.</w:t>
+            </w:r>
+          </w:p>
+        </w:tc>
+      </w:tr>
+      <w:tr>
+        <w:tc>
+          <w:tcPr>
+            <w:tcW w:w="3983" w:type="dxa"/>
+          </w:tcPr>
+          <w:p>
+            <w:pPr>
+              <w:rPr>
+                <w:rFonts w:ascii="Courier New" w:hAnsi="Courier New" w:cs="Courier New"/>
+              </w:rPr>
+            </w:pPr>
+            <w:r>
+              <w:rPr>
+                <w:rFonts w:ascii="Courier New" w:hAnsi="Courier New" w:cs="Courier New"/>
+              </w:rPr>
+              <w:t>--</w:t>
+            </w:r>
+            <w:proofErr w:type="spellStart"/>
+            <w:r>
+              <w:rPr>
+                <w:rFonts w:ascii="Courier New" w:hAnsi="Courier New" w:cs="Courier New"/>
+              </w:rPr>
+              <w:t>importTid</w:t>
+            </w:r>
+            <w:proofErr w:type="spellEnd"/>
+          </w:p>
+        </w:tc>
+        <w:tc>
+          <w:tcPr>
+            <w:tcW w:w="5305" w:type="dxa"/>
+          </w:tcPr>
+          <w:p>
+            <w:r>
+              <w:t>Liest die Transferidentifikation (aus der Transferdatei) in eine zusätzliche Spalte</w:t>
+            </w:r>
+            <w:r>
+              <w:t xml:space="preserve"> </w:t>
+            </w:r>
+            <w:proofErr w:type="spellStart"/>
+            <w:r>
+              <w:t>T_Ili_Tid</w:t>
+            </w:r>
+            <w:proofErr w:type="spellEnd"/>
+            <w:r>
+              <w:t>. (siehe Kapitel Abbildungsregeln/Tabellen)</w:t>
+            </w:r>
+          </w:p>
+        </w:tc>
+      </w:tr>
+      <w:tr>
+        <w:tc>
+          <w:tcPr>
+            <w:tcW w:w="3983" w:type="dxa"/>
+          </w:tcPr>
+          <w:p>
+            <w:pPr>
+              <w:rPr>
+                <w:rFonts w:ascii="Courier New" w:hAnsi="Courier New" w:cs="Courier New"/>
+                <w:lang w:val="en-GB"/>
+              </w:rPr>
+            </w:pPr>
+            <w:r>
+              <w:rPr>
+                <w:rFonts w:ascii="Courier New" w:hAnsi="Courier New" w:cs="Courier New"/>
+                <w:lang w:val="en-GB"/>
+              </w:rPr>
+              <w:t>--</w:t>
+            </w:r>
+            <w:proofErr w:type="spellStart"/>
+            <w:r>
+              <w:rPr>
+                <w:rFonts w:ascii="Courier New" w:hAnsi="Courier New" w:cs="Courier New"/>
+                <w:lang w:val="en-GB"/>
+              </w:rPr>
+              <w:t>createBasketCol</w:t>
+            </w:r>
+            <w:proofErr w:type="spellEnd"/>
+          </w:p>
+        </w:tc>
+        <w:tc>
+          <w:tcPr>
+            <w:tcW w:w="5305" w:type="dxa"/>
+          </w:tcPr>
+          <w:p>
+            <w:r>
+              <w:t xml:space="preserve">Erstellt in jeder Tabelle eine zusätzlich Spalte </w:t>
+            </w:r>
+            <w:proofErr w:type="spellStart"/>
+            <w:r>
+              <w:t>T_basket</w:t>
+            </w:r>
+            <w:proofErr w:type="spellEnd"/>
+            <w:r>
+              <w:t xml:space="preserve"> um den Behälter identifizieren zu können.</w:t>
+            </w:r>
+            <w:r>
+              <w:t xml:space="preserve"> </w:t>
+            </w:r>
+            <w:r>
+              <w:t>(siehe Kapitel Abbildungsregeln/Metadaten)</w:t>
+            </w:r>
+          </w:p>
+        </w:tc>
+      </w:tr>
+      <w:tr>
+        <w:tc>
+          <w:tcPr>
+            <w:tcW w:w="3983" w:type="dxa"/>
+          </w:tcPr>
+          <w:p>
+            <w:pPr>
+              <w:rPr>
+                <w:rFonts w:ascii="Courier New" w:hAnsi="Courier New" w:cs="Courier New"/>
+                <w:lang w:val="en-GB"/>
+              </w:rPr>
+            </w:pPr>
+            <w:r>
+              <w:rPr>
+                <w:rFonts w:ascii="Courier New" w:hAnsi="Courier New" w:cs="Courier New"/>
+                <w:lang w:val="en-GB"/>
+              </w:rPr>
+              <w:t>--</w:t>
+            </w:r>
+            <w:proofErr w:type="spellStart"/>
+            <w:r>
+              <w:rPr>
+                <w:rFonts w:ascii="Courier New" w:hAnsi="Courier New" w:cs="Courier New"/>
+                <w:lang w:val="en-GB"/>
+              </w:rPr>
+              <w:t>createFk</w:t>
+            </w:r>
+            <w:proofErr w:type="spellEnd"/>
+          </w:p>
+        </w:tc>
+        <w:tc>
+          <w:tcPr>
+            <w:tcW w:w="5305" w:type="dxa"/>
+          </w:tcPr>
+          <w:p>
+            <w:r>
+              <w:t>Erzeugt eine Fremdschlüsselbedingung bei Spalten die Records in andere</w:t>
+            </w:r>
+            <w:r>
+              <w:t>n</w:t>
             </w:r>
             <w:bookmarkStart w:id="1" w:name="_GoBack"/>
             <w:bookmarkEnd w:id="1"/>
             <w:r>
-              <w:t>Ohne diese Option wird der XTF-Code als Aufzählwert in der Datenbank verwendet</w:t>
-            </w:r>
-            <w:r>
-              <w:t>.</w:t>
-            </w:r>
-            <w:r>
-              <w:t xml:space="preserve"> (siehe Kapitel Abbildungsregeln/Aufzählungen)</w:t>
+              <w:t xml:space="preserve"> Tabellen referenzieren.</w:t>
             </w:r>
           </w:p>
         </w:tc>
@@ -6191,6 +7098,7 @@
             <w:pPr>
               <w:rPr>
                 <w:rFonts w:ascii="Courier New" w:hAnsi="Courier New" w:cs="Courier New"/>
+                <w:lang w:val="en-GB"/>
               </w:rPr>
             </w:pPr>
             <w:r>
@@ -6204,9 +7112,25 @@
               <w:rPr>
                 <w:rFonts w:ascii="Courier New" w:hAnsi="Courier New" w:cs="Courier New"/>
               </w:rPr>
-              <w:t>createEnumTxtCol</w:t>
+              <w:t>db</w:t>
             </w:r>
             <w:proofErr w:type="spellEnd"/>
+            <w:r>
+              <w:rPr>
+                <w:rFonts w:ascii="Courier New" w:hAnsi="Courier New" w:cs="Courier New"/>
+                <w:lang w:val="en-GB"/>
+              </w:rPr>
+              <w:t xml:space="preserve">schema  </w:t>
+            </w:r>
+            <w:proofErr w:type="spellStart"/>
+            <w:r>
+              <w:rPr>
+                <w:rFonts w:ascii="Courier New" w:hAnsi="Courier New" w:cs="Courier New"/>
+                <w:lang w:val="en-GB"/>
+              </w:rPr>
+              <w:t>schema</w:t>
+            </w:r>
+            <w:proofErr w:type="spellEnd"/>
           </w:p>
         </w:tc>
         <w:tc>
@@ -6215,915 +7139,17 @@
           </w:tcPr>
           <w:p>
             <w:r>
-              <w:t>Erstellt für Aufzählungsattribute eine zusätzliche Spalte mit dem Namen des Aufzählwertes.</w:t>
-            </w:r>
-            <w:r>
-              <w:t xml:space="preserve"> (siehe Kapitel Abbildungsregeln/Aufzählungen)</w:t>
-            </w:r>
-          </w:p>
-        </w:tc>
-      </w:tr>
-      <w:tr>
-        <w:tc>
-          <w:tcPr>
-            <w:tcW w:w="3983" w:type="dxa"/>
-          </w:tcPr>
-          <w:p>
-            <w:pPr>
-              <w:rPr>
-                <w:rFonts w:ascii="Courier New" w:hAnsi="Courier New" w:cs="Courier New"/>
-                <w:lang w:val="en-GB"/>
-              </w:rPr>
-            </w:pPr>
-            <w:r>
-              <w:rPr>
-                <w:rFonts w:ascii="Courier New" w:hAnsi="Courier New" w:cs="Courier New"/>
-              </w:rPr>
-              <w:t>--</w:t>
-            </w:r>
-            <w:proofErr w:type="spellStart"/>
-            <w:r>
-              <w:rPr>
-                <w:rFonts w:ascii="Courier New" w:hAnsi="Courier New" w:cs="Courier New"/>
-              </w:rPr>
-              <w:t>creat</w:t>
-            </w:r>
-            <w:r>
-              <w:rPr>
-                <w:rFonts w:ascii="Courier New" w:hAnsi="Courier New" w:cs="Courier New"/>
-                <w:lang w:val="en-GB"/>
-              </w:rPr>
-              <w:t>eEnumTabs</w:t>
-            </w:r>
-            <w:proofErr w:type="spellEnd"/>
-          </w:p>
-        </w:tc>
-        <w:tc>
-          <w:tcPr>
-            <w:tcW w:w="5305" w:type="dxa"/>
-          </w:tcPr>
-          <w:p>
-            <w:r>
-              <w:t>Erstellt pro Aufzählungsdefinition eine Tabelle mit den einzelnen Aufzählwerten.</w:t>
-            </w:r>
-            <w:r>
-              <w:t xml:space="preserve"> (siehe Kapitel Abbildungsregeln/Aufzählungen)</w:t>
-            </w:r>
-          </w:p>
-        </w:tc>
-      </w:tr>
-      <w:tr>
-        <w:tc>
-          <w:tcPr>
-            <w:tcW w:w="3983" w:type="dxa"/>
-          </w:tcPr>
-          <w:p>
-            <w:pPr>
-              <w:rPr>
-                <w:rFonts w:ascii="Courier New" w:hAnsi="Courier New" w:cs="Courier New"/>
-                <w:lang w:val="en-GB"/>
-              </w:rPr>
-            </w:pPr>
-            <w:r>
-              <w:rPr>
-                <w:rFonts w:ascii="Courier New" w:hAnsi="Courier New" w:cs="Courier New"/>
-                <w:lang w:val="en-GB"/>
-              </w:rPr>
-              <w:t>--</w:t>
-            </w:r>
-            <w:proofErr w:type="spellStart"/>
-            <w:r>
-              <w:rPr>
-                <w:rFonts w:ascii="Courier New" w:hAnsi="Courier New" w:cs="Courier New"/>
-                <w:lang w:val="en-GB"/>
-              </w:rPr>
-              <w:t>createSingleEnumTab</w:t>
-            </w:r>
-            <w:proofErr w:type="spellEnd"/>
-          </w:p>
-        </w:tc>
-        <w:tc>
-          <w:tcPr>
-            <w:tcW w:w="5305" w:type="dxa"/>
-          </w:tcPr>
-          <w:p>
-            <w:r>
-              <w:t xml:space="preserve">Erstellt </w:t>
-            </w:r>
-            <w:r>
-              <w:t xml:space="preserve">eine einzige </w:t>
-            </w:r>
-            <w:proofErr w:type="spellStart"/>
-            <w:r>
-              <w:t>Tablle</w:t>
-            </w:r>
-            <w:proofErr w:type="spellEnd"/>
-            <w:r>
-              <w:t xml:space="preserve"> mit allen Aufzählwerten aller </w:t>
-            </w:r>
-            <w:r>
-              <w:t>Aufzählungsdefinition</w:t>
-            </w:r>
-            <w:r>
-              <w:t>en</w:t>
-            </w:r>
-            <w:r>
-              <w:t>.</w:t>
-            </w:r>
-            <w:r>
-              <w:t xml:space="preserve"> (siehe Kapitel Abbildungsregeln/Aufzählungen)</w:t>
-            </w:r>
-          </w:p>
-        </w:tc>
-      </w:tr>
-      <w:tr>
-        <w:tc>
-          <w:tcPr>
-            <w:tcW w:w="3983" w:type="dxa"/>
-          </w:tcPr>
-          <w:p>
-            <w:pPr>
-              <w:rPr>
-                <w:rFonts w:ascii="Courier New" w:hAnsi="Courier New" w:cs="Courier New"/>
-                <w:lang w:val="en-GB"/>
-              </w:rPr>
-            </w:pPr>
-            <w:r>
-              <w:rPr>
-                <w:rFonts w:ascii="Courier New" w:hAnsi="Courier New" w:cs="Courier New"/>
-                <w:lang w:val="en-GB"/>
-              </w:rPr>
-              <w:t>--</w:t>
-            </w:r>
-            <w:proofErr w:type="spellStart"/>
-            <w:r>
-              <w:rPr>
-                <w:rFonts w:ascii="Courier New" w:hAnsi="Courier New" w:cs="Courier New"/>
-                <w:lang w:val="en-GB"/>
-              </w:rPr>
-              <w:t>createStdCols</w:t>
-            </w:r>
-            <w:proofErr w:type="spellEnd"/>
-          </w:p>
-        </w:tc>
-        <w:tc>
-          <w:tcPr>
-            <w:tcW w:w="5305" w:type="dxa"/>
-          </w:tcPr>
-          <w:p>
-            <w:r>
-              <w:t xml:space="preserve">Erstellt </w:t>
-            </w:r>
-            <w:r>
-              <w:t xml:space="preserve">in jeder Tabelle </w:t>
-            </w:r>
-            <w:r>
-              <w:t>zusätzliche Metadatenspalten</w:t>
-            </w:r>
-            <w:r>
-              <w:t xml:space="preserve"> </w:t>
-            </w:r>
-            <w:proofErr w:type="spellStart"/>
-            <w:r>
-              <w:t>T_User</w:t>
-            </w:r>
-            <w:proofErr w:type="spellEnd"/>
-            <w:r>
-              <w:t xml:space="preserve">, </w:t>
-            </w:r>
-            <w:proofErr w:type="spellStart"/>
-            <w:r>
-              <w:t>T_</w:t>
-            </w:r>
-            <w:r>
-              <w:t>CreateDate</w:t>
-            </w:r>
-            <w:proofErr w:type="spellEnd"/>
-            <w:r>
-              <w:t xml:space="preserve">, </w:t>
-            </w:r>
-            <w:proofErr w:type="spellStart"/>
-            <w:r>
-              <w:t>T_LastChange</w:t>
-            </w:r>
-            <w:proofErr w:type="spellEnd"/>
-            <w:r>
-              <w:t>.</w:t>
-            </w:r>
-            <w:r>
-              <w:t xml:space="preserve"> (siehe Kapitel Abbildungsregeln/Tabellen)</w:t>
-            </w:r>
-          </w:p>
-        </w:tc>
-      </w:tr>
-      <w:tr>
-        <w:tc>
-          <w:tcPr>
-            <w:tcW w:w="3983" w:type="dxa"/>
-          </w:tcPr>
-          <w:p>
-            <w:pPr>
-              <w:rPr>
-                <w:rFonts w:ascii="Courier New" w:hAnsi="Courier New" w:cs="Courier New"/>
-                <w:lang w:val="en-GB"/>
-              </w:rPr>
-            </w:pPr>
-            <w:r>
-              <w:rPr>
-                <w:rFonts w:ascii="Courier New" w:hAnsi="Courier New" w:cs="Courier New"/>
-                <w:lang w:val="en-GB"/>
-              </w:rPr>
-              <w:t>--</w:t>
-            </w:r>
-            <w:proofErr w:type="spellStart"/>
-            <w:r>
-              <w:rPr>
-                <w:rFonts w:ascii="Courier New" w:hAnsi="Courier New" w:cs="Courier New"/>
-                <w:lang w:val="en-GB"/>
-              </w:rPr>
-              <w:t>t_id_Name</w:t>
-            </w:r>
-            <w:proofErr w:type="spellEnd"/>
-            <w:r>
-              <w:rPr>
-                <w:rFonts w:ascii="Courier New" w:hAnsi="Courier New" w:cs="Courier New"/>
-                <w:lang w:val="en-GB"/>
-              </w:rPr>
-              <w:t xml:space="preserve"> name</w:t>
-            </w:r>
-          </w:p>
-        </w:tc>
-        <w:tc>
-          <w:tcPr>
-            <w:tcW w:w="5305" w:type="dxa"/>
-          </w:tcPr>
-          <w:p>
-            <w:r>
-              <w:t>Definiert den Namen für d</w:t>
-            </w:r>
-            <w:r>
-              <w:t>ie interne technische</w:t>
-            </w:r>
-            <w:r>
-              <w:t xml:space="preserve"> Schlüsselspalte</w:t>
-            </w:r>
-            <w:r>
-              <w:t xml:space="preserve"> in jeder Tabelle (nicht zu verwechseln mit dem externen </w:t>
-            </w:r>
-            <w:proofErr w:type="spellStart"/>
-            <w:r>
-              <w:t>Transferidentifikator</w:t>
-            </w:r>
-            <w:proofErr w:type="spellEnd"/>
-            <w:r>
-              <w:t>)</w:t>
-            </w:r>
-            <w:r>
-              <w:t>.</w:t>
-            </w:r>
-            <w:r>
-              <w:t xml:space="preserve"> </w:t>
-            </w:r>
-            <w:r>
-              <w:t xml:space="preserve">Default ist </w:t>
-            </w:r>
-            <w:proofErr w:type="spellStart"/>
-            <w:r>
-              <w:t>T_Id</w:t>
-            </w:r>
-            <w:proofErr w:type="spellEnd"/>
+              <w:t>Definiert den Namen des Datenbank-Schemas</w:t>
+            </w:r>
             <w:r>
               <w:t xml:space="preserve">. </w:t>
             </w:r>
             <w:r>
-              <w:t>(siehe Kapitel Abbildungsregeln/Tabellen)</w:t>
-            </w:r>
-          </w:p>
-        </w:tc>
-      </w:tr>
-      <w:tr>
-        <w:tc>
-          <w:tcPr>
-            <w:tcW w:w="3983" w:type="dxa"/>
-          </w:tcPr>
-          <w:p>
-            <w:pPr>
-              <w:rPr>
-                <w:rFonts w:ascii="Courier New" w:hAnsi="Courier New" w:cs="Courier New"/>
-              </w:rPr>
-            </w:pPr>
-            <w:r>
-              <w:rPr>
-                <w:rFonts w:ascii="Courier New" w:hAnsi="Courier New" w:cs="Courier New"/>
-              </w:rPr>
-              <w:t>--</w:t>
-            </w:r>
-            <w:proofErr w:type="spellStart"/>
-            <w:r>
-              <w:rPr>
-                <w:rFonts w:ascii="Courier New" w:hAnsi="Courier New" w:cs="Courier New"/>
-              </w:rPr>
-              <w:t>createTypeDiscriminator</w:t>
-            </w:r>
-            <w:proofErr w:type="spellEnd"/>
-          </w:p>
-        </w:tc>
-        <w:tc>
-          <w:tcPr>
-            <w:tcW w:w="5305" w:type="dxa"/>
-          </w:tcPr>
-          <w:p>
-            <w:r>
-              <w:t>Erstellt</w:t>
-            </w:r>
-            <w:r>
-              <w:t xml:space="preserve"> für jede Tabelle </w:t>
-            </w:r>
-            <w:r>
-              <w:t xml:space="preserve">(auch wenn das Modell keine Vererbung benutzt) </w:t>
-            </w:r>
-            <w:r>
-              <w:t xml:space="preserve">eine Spalte für den </w:t>
-            </w:r>
-            <w:proofErr w:type="spellStart"/>
-            <w:r>
-              <w:t>Typdiskriminator</w:t>
-            </w:r>
-            <w:proofErr w:type="spellEnd"/>
-            <w:r>
-              <w:t>.</w:t>
-            </w:r>
-            <w:r>
-              <w:t xml:space="preserve"> Für Klassen mit Vererbung wird die Spalte immer erstellt. (siehe Kapitel Abbildungsregeln/Tabellen)</w:t>
-            </w:r>
-          </w:p>
-        </w:tc>
-      </w:tr>
-      <w:tr>
-        <w:tc>
-          <w:tcPr>
-            <w:tcW w:w="3983" w:type="dxa"/>
-          </w:tcPr>
-          <w:p>
-            <w:pPr>
-              <w:rPr>
-                <w:rFonts w:ascii="Courier New" w:hAnsi="Courier New" w:cs="Courier New"/>
-                <w:lang w:val="en-GB"/>
-              </w:rPr>
-            </w:pPr>
-            <w:r>
-              <w:rPr>
-                <w:rFonts w:ascii="Courier New" w:hAnsi="Courier New" w:cs="Courier New"/>
-                <w:lang w:val="en-GB"/>
-              </w:rPr>
-              <w:t>--</w:t>
-            </w:r>
-            <w:proofErr w:type="spellStart"/>
-            <w:r>
-              <w:rPr>
-                <w:rFonts w:ascii="Courier New" w:hAnsi="Courier New" w:cs="Courier New"/>
-                <w:lang w:val="en-GB"/>
-              </w:rPr>
-              <w:t>structWithGenericRef</w:t>
-            </w:r>
-            <w:proofErr w:type="spellEnd"/>
-          </w:p>
-        </w:tc>
-        <w:tc>
-          <w:tcPr>
-            <w:tcW w:w="5305" w:type="dxa"/>
-          </w:tcPr>
-          <w:p>
-            <w:r>
-              <w:t xml:space="preserve">Erstellt generische Spalten für den Fremdschlüssel bei </w:t>
-            </w:r>
-            <w:r>
-              <w:t xml:space="preserve">Tabellen die </w:t>
-            </w:r>
-            <w:proofErr w:type="spellStart"/>
-            <w:r>
-              <w:t>Interlis</w:t>
-            </w:r>
-            <w:proofErr w:type="spellEnd"/>
-            <w:r>
-              <w:t>-</w:t>
-            </w:r>
-            <w:r>
-              <w:t>Strukturen abbilden.</w:t>
-            </w:r>
-            <w:r>
-              <w:t xml:space="preserve"> </w:t>
-            </w:r>
-            <w:r>
-              <w:t>Ohne diese Option wird pro Strukturattribut eine Spalte erstellt (in der Tabelle, die die Struktur abbildet).</w:t>
-            </w:r>
-            <w:r>
-              <w:t xml:space="preserve"> (siehe Kapitel Abbildungsregeln/Strukturen)</w:t>
-            </w:r>
-          </w:p>
-        </w:tc>
-      </w:tr>
-      <w:tr>
-        <w:tc>
-          <w:tcPr>
-            <w:tcW w:w="3983" w:type="dxa"/>
-          </w:tcPr>
-          <w:p>
-            <w:pPr>
-              <w:rPr>
-                <w:rFonts w:ascii="Courier New" w:hAnsi="Courier New" w:cs="Courier New"/>
-                <w:lang w:val="en-GB"/>
-              </w:rPr>
-            </w:pPr>
-            <w:r>
-              <w:rPr>
-                <w:rFonts w:ascii="Courier New" w:hAnsi="Courier New" w:cs="Courier New"/>
-                <w:lang w:val="en-GB"/>
-              </w:rPr>
-              <w:t>--</w:t>
-            </w:r>
-            <w:proofErr w:type="spellStart"/>
-            <w:r>
-              <w:rPr>
-                <w:rFonts w:ascii="Courier New" w:hAnsi="Courier New" w:cs="Courier New"/>
-                <w:lang w:val="en-GB"/>
-              </w:rPr>
-              <w:t>disableNameOptimization</w:t>
-            </w:r>
-            <w:proofErr w:type="spellEnd"/>
-          </w:p>
-        </w:tc>
-        <w:tc>
-          <w:tcPr>
-            <w:tcW w:w="5305" w:type="dxa"/>
-          </w:tcPr>
-          <w:p>
-            <w:r>
-              <w:t xml:space="preserve">Schaltet die Nutzung von unqualifizierten Klassennamen aus. Für alle Tabellennamen </w:t>
-            </w:r>
-            <w:r>
-              <w:t>we</w:t>
-            </w:r>
-            <w:r>
-              <w:t xml:space="preserve">rden qualifizierte </w:t>
-            </w:r>
-            <w:proofErr w:type="spellStart"/>
-            <w:r>
-              <w:t>Interlis</w:t>
-            </w:r>
-            <w:proofErr w:type="spellEnd"/>
-            <w:r>
-              <w:t xml:space="preserve">-Klassennamen </w:t>
-            </w:r>
-            <w:r>
-              <w:t>(</w:t>
-            </w:r>
-            <w:proofErr w:type="spellStart"/>
-            <w:r>
-              <w:t>Model.Topic.Class</w:t>
-            </w:r>
-            <w:proofErr w:type="spellEnd"/>
-            <w:r>
-              <w:t xml:space="preserve">) </w:t>
-            </w:r>
-            <w:r>
-              <w:t>verwendet</w:t>
-            </w:r>
-            <w:r>
-              <w:t xml:space="preserve"> (und in einen gültigen Tabellennamen abgebildet)</w:t>
-            </w:r>
-            <w:r>
-              <w:t>.</w:t>
-            </w:r>
-            <w:r>
-              <w:t xml:space="preserve"> (siehe Kapitel Abbildungsregeln/Namenskonventionen)</w:t>
-            </w:r>
-          </w:p>
-        </w:tc>
-      </w:tr>
-      <w:tr>
-        <w:tc>
-          <w:tcPr>
-            <w:tcW w:w="3983" w:type="dxa"/>
-          </w:tcPr>
-          <w:p>
-            <w:pPr>
-              <w:rPr>
-                <w:rFonts w:ascii="Courier New" w:hAnsi="Courier New" w:cs="Courier New"/>
-                <w:lang w:val="en-GB"/>
-              </w:rPr>
-            </w:pPr>
-            <w:r>
-              <w:rPr>
-                <w:rFonts w:ascii="Courier New" w:hAnsi="Courier New" w:cs="Courier New"/>
-                <w:lang w:val="en-GB"/>
-              </w:rPr>
-              <w:t>--</w:t>
-            </w:r>
-            <w:proofErr w:type="spellStart"/>
-            <w:r>
-              <w:rPr>
-                <w:rFonts w:ascii="Courier New" w:hAnsi="Courier New" w:cs="Courier New"/>
-                <w:lang w:val="en-GB"/>
-              </w:rPr>
-              <w:t>nameByTopic</w:t>
-            </w:r>
-            <w:proofErr w:type="spellEnd"/>
-          </w:p>
-        </w:tc>
-        <w:tc>
-          <w:tcPr>
-            <w:tcW w:w="5305" w:type="dxa"/>
-          </w:tcPr>
-          <w:p>
-            <w:r>
-              <w:t xml:space="preserve">Für alle Tabellennamen </w:t>
-            </w:r>
-            <w:r>
-              <w:t>we</w:t>
-            </w:r>
-            <w:r>
-              <w:t xml:space="preserve">rden </w:t>
-            </w:r>
-            <w:r>
-              <w:t xml:space="preserve">teilweise </w:t>
-            </w:r>
-            <w:r>
-              <w:t xml:space="preserve">qualifizierte </w:t>
-            </w:r>
-            <w:proofErr w:type="spellStart"/>
-            <w:r>
-              <w:t>Interlis</w:t>
-            </w:r>
-            <w:proofErr w:type="spellEnd"/>
-            <w:r>
-              <w:t xml:space="preserve">-Klassennamen </w:t>
-            </w:r>
-            <w:r>
-              <w:t>(</w:t>
-            </w:r>
-            <w:proofErr w:type="spellStart"/>
-            <w:r>
-              <w:t>Topic.Class</w:t>
-            </w:r>
-            <w:proofErr w:type="spellEnd"/>
-            <w:r>
-              <w:t xml:space="preserve">) </w:t>
-            </w:r>
-            <w:r>
-              <w:t>verwendet</w:t>
-            </w:r>
-            <w:r>
-              <w:t xml:space="preserve"> (und in einen gültigen Tabellennamen abgebildet)</w:t>
-            </w:r>
-            <w:r>
-              <w:t>.</w:t>
-            </w:r>
-            <w:r>
-              <w:t xml:space="preserve"> (siehe Kapitel Abbildungsregeln/Namenskonventionen)</w:t>
-            </w:r>
-          </w:p>
-        </w:tc>
-      </w:tr>
-      <w:tr>
-        <w:tc>
-          <w:tcPr>
-            <w:tcW w:w="3983" w:type="dxa"/>
-          </w:tcPr>
-          <w:p>
-            <w:pPr>
-              <w:rPr>
-                <w:rFonts w:ascii="Courier New" w:hAnsi="Courier New" w:cs="Courier New"/>
-                <w:lang w:val="en-GB"/>
-              </w:rPr>
-            </w:pPr>
-            <w:r>
-              <w:rPr>
-                <w:rFonts w:ascii="Courier New" w:hAnsi="Courier New" w:cs="Courier New"/>
-                <w:lang w:val="en-GB"/>
-              </w:rPr>
-              <w:t>--</w:t>
-            </w:r>
-            <w:proofErr w:type="spellStart"/>
-            <w:r>
-              <w:rPr>
-                <w:rFonts w:ascii="Courier New" w:hAnsi="Courier New" w:cs="Courier New"/>
-                <w:lang w:val="en-GB"/>
-              </w:rPr>
-              <w:t>maxNameLength</w:t>
-            </w:r>
-            <w:proofErr w:type="spellEnd"/>
-            <w:r>
-              <w:rPr>
-                <w:rFonts w:ascii="Courier New" w:hAnsi="Courier New" w:cs="Courier New"/>
-                <w:lang w:val="en-GB"/>
-              </w:rPr>
-              <w:t xml:space="preserve"> length</w:t>
-            </w:r>
-          </w:p>
-        </w:tc>
-        <w:tc>
-          <w:tcPr>
-            <w:tcW w:w="5305" w:type="dxa"/>
-          </w:tcPr>
-          <w:p>
-            <w:r>
-              <w:t>Definiert die maxim</w:t>
-            </w:r>
-            <w:r>
-              <w:t>a</w:t>
-            </w:r>
-            <w:r>
-              <w:t>l</w:t>
-            </w:r>
-            <w:r>
-              <w:t xml:space="preserve">e Länge der Namen für Datenbankelemente (Tabellennamen, </w:t>
-            </w:r>
-            <w:proofErr w:type="gramStart"/>
-            <w:r>
-              <w:t>Spaltennamen ,</w:t>
-            </w:r>
-            <w:proofErr w:type="gramEnd"/>
-            <w:r>
-              <w:t xml:space="preserve"> usw.) Default ist </w:t>
-            </w:r>
-            <w:r>
-              <w:t xml:space="preserve">60. Ist der </w:t>
-            </w:r>
-            <w:proofErr w:type="spellStart"/>
-            <w:r>
-              <w:t>Interlis</w:t>
-            </w:r>
-            <w:proofErr w:type="spellEnd"/>
-            <w:r>
-              <w:t>-Name länger, wird er gekürzt. (siehe Kapitel Abbildungsregeln/Namenskonventionen)</w:t>
-            </w:r>
-          </w:p>
-        </w:tc>
-      </w:tr>
-      <w:tr>
-        <w:tc>
-          <w:tcPr>
-            <w:tcW w:w="3983" w:type="dxa"/>
-          </w:tcPr>
-          <w:p>
-            <w:pPr>
-              <w:rPr>
-                <w:rFonts w:ascii="Courier New" w:hAnsi="Courier New" w:cs="Courier New"/>
-                <w:lang w:val="en-GB"/>
-              </w:rPr>
-            </w:pPr>
-            <w:r>
-              <w:rPr>
-                <w:rFonts w:ascii="Courier New" w:hAnsi="Courier New" w:cs="Courier New"/>
-                <w:lang w:val="en-GB"/>
-              </w:rPr>
-              <w:t>--</w:t>
-            </w:r>
-            <w:proofErr w:type="spellStart"/>
-            <w:r>
-              <w:rPr>
-                <w:rFonts w:ascii="Courier New" w:hAnsi="Courier New" w:cs="Courier New"/>
-                <w:lang w:val="en-GB"/>
-              </w:rPr>
-              <w:t>sqlEnableNull</w:t>
-            </w:r>
-            <w:proofErr w:type="spellEnd"/>
-          </w:p>
-        </w:tc>
-        <w:tc>
-          <w:tcPr>
-            <w:tcW w:w="5305" w:type="dxa"/>
-          </w:tcPr>
-          <w:p>
-            <w:r>
-              <w:t>Erstellt kei</w:t>
-            </w:r>
-            <w:r>
-              <w:t xml:space="preserve">ne NOT NULL Anweisungen bei </w:t>
-            </w:r>
-            <w:r>
-              <w:t xml:space="preserve">Spalten die </w:t>
-            </w:r>
-            <w:proofErr w:type="spellStart"/>
-            <w:r>
-              <w:t>Interlis</w:t>
-            </w:r>
-            <w:proofErr w:type="spellEnd"/>
-            <w:r>
-              <w:t>-Attribute abbilden.</w:t>
-            </w:r>
-            <w:r>
-              <w:t xml:space="preserve"> (siehe Kapitel Abbildungsregeln/Attribute)</w:t>
-            </w:r>
-          </w:p>
-        </w:tc>
-      </w:tr>
-      <w:tr>
-        <w:tc>
-          <w:tcPr>
-            <w:tcW w:w="3983" w:type="dxa"/>
-          </w:tcPr>
-          <w:p>
-            <w:pPr>
-              <w:rPr>
-                <w:rFonts w:ascii="Courier New" w:hAnsi="Courier New" w:cs="Courier New"/>
-                <w:lang w:val="en-GB"/>
-              </w:rPr>
-            </w:pPr>
-            <w:r>
-              <w:rPr>
-                <w:rFonts w:ascii="Courier New" w:hAnsi="Courier New" w:cs="Courier New"/>
-                <w:lang w:val="en-GB"/>
-              </w:rPr>
-              <w:t>--</w:t>
-            </w:r>
-            <w:proofErr w:type="spellStart"/>
-            <w:r>
-              <w:rPr>
-                <w:rFonts w:ascii="Courier New" w:hAnsi="Courier New" w:cs="Courier New"/>
-                <w:lang w:val="en-GB"/>
-              </w:rPr>
-              <w:t>strokeArcs</w:t>
-            </w:r>
-            <w:proofErr w:type="spellEnd"/>
-          </w:p>
-        </w:tc>
-        <w:tc>
-          <w:tcPr>
-            <w:tcW w:w="5305" w:type="dxa"/>
-          </w:tcPr>
-          <w:p>
-            <w:r>
-              <w:t xml:space="preserve">Segmentiert Kreisbogen beim Datenimport. Der Radius geht somit verloren. </w:t>
-            </w:r>
-            <w:r>
-              <w:t>Die Kreisbogen werden so segmentiert, dass die Abweichung der erzeugten Geraden kleiner als die Koordinatengenauigkeit der Stützpunkte ist.</w:t>
-            </w:r>
-          </w:p>
-        </w:tc>
-      </w:tr>
-      <w:tr>
-        <w:tc>
-          <w:tcPr>
-            <w:tcW w:w="3983" w:type="dxa"/>
-          </w:tcPr>
-          <w:p>
-            <w:pPr>
-              <w:rPr>
-                <w:rFonts w:ascii="Courier New" w:hAnsi="Courier New" w:cs="Courier New"/>
-              </w:rPr>
-            </w:pPr>
-            <w:r>
-              <w:rPr>
-                <w:rFonts w:ascii="Courier New" w:hAnsi="Courier New" w:cs="Courier New"/>
-              </w:rPr>
-              <w:t>--</w:t>
-            </w:r>
-            <w:proofErr w:type="spellStart"/>
-            <w:r>
-              <w:rPr>
-                <w:rFonts w:ascii="Courier New" w:hAnsi="Courier New" w:cs="Courier New"/>
-              </w:rPr>
-              <w:t>importTid</w:t>
-            </w:r>
-            <w:proofErr w:type="spellEnd"/>
-          </w:p>
-        </w:tc>
-        <w:tc>
-          <w:tcPr>
-            <w:tcW w:w="5305" w:type="dxa"/>
-          </w:tcPr>
-          <w:p>
-            <w:r>
-              <w:t>Liest die Transferidentifikation (aus der Transferdatei) in eine zusätzliche Spalte</w:t>
-            </w:r>
-            <w:r>
-              <w:t xml:space="preserve"> </w:t>
-            </w:r>
-            <w:proofErr w:type="spellStart"/>
-            <w:r>
-              <w:t>T_Ili_Tid</w:t>
-            </w:r>
-            <w:proofErr w:type="spellEnd"/>
-            <w:r>
-              <w:t>. (siehe Kapitel Abbildungsregeln/Tabellen)</w:t>
-            </w:r>
-          </w:p>
-        </w:tc>
-      </w:tr>
-      <w:tr>
-        <w:tc>
-          <w:tcPr>
-            <w:tcW w:w="3983" w:type="dxa"/>
-          </w:tcPr>
-          <w:p>
-            <w:pPr>
-              <w:rPr>
-                <w:rFonts w:ascii="Courier New" w:hAnsi="Courier New" w:cs="Courier New"/>
-                <w:lang w:val="en-GB"/>
-              </w:rPr>
-            </w:pPr>
-            <w:r>
-              <w:rPr>
-                <w:rFonts w:ascii="Courier New" w:hAnsi="Courier New" w:cs="Courier New"/>
-                <w:lang w:val="en-GB"/>
-              </w:rPr>
-              <w:t>--</w:t>
-            </w:r>
-            <w:proofErr w:type="spellStart"/>
-            <w:r>
-              <w:rPr>
-                <w:rFonts w:ascii="Courier New" w:hAnsi="Courier New" w:cs="Courier New"/>
-                <w:lang w:val="en-GB"/>
-              </w:rPr>
-              <w:t>createBasketCol</w:t>
-            </w:r>
-            <w:proofErr w:type="spellEnd"/>
-          </w:p>
-        </w:tc>
-        <w:tc>
-          <w:tcPr>
-            <w:tcW w:w="5305" w:type="dxa"/>
-          </w:tcPr>
-          <w:p>
-            <w:r>
-              <w:t xml:space="preserve">Erstellt in jeder Tabelle eine zusätzlich Spalte </w:t>
-            </w:r>
-            <w:proofErr w:type="spellStart"/>
-            <w:r>
-              <w:t>T_basket</w:t>
-            </w:r>
-            <w:proofErr w:type="spellEnd"/>
-            <w:r>
-              <w:t xml:space="preserve"> um den Behälter identifizieren zu können.</w:t>
-            </w:r>
-            <w:r>
-              <w:t xml:space="preserve"> </w:t>
-            </w:r>
-            <w:r>
-              <w:t>(siehe Kapitel Abbildungsregeln/Metadaten)</w:t>
-            </w:r>
-          </w:p>
-        </w:tc>
-      </w:tr>
-      <w:tr>
-        <w:tc>
-          <w:tcPr>
-            <w:tcW w:w="3983" w:type="dxa"/>
-          </w:tcPr>
-          <w:p>
-            <w:pPr>
-              <w:rPr>
-                <w:rFonts w:ascii="Courier New" w:hAnsi="Courier New" w:cs="Courier New"/>
-                <w:lang w:val="en-GB"/>
-              </w:rPr>
-            </w:pPr>
-            <w:r>
-              <w:rPr>
-                <w:rFonts w:ascii="Courier New" w:hAnsi="Courier New" w:cs="Courier New"/>
-              </w:rPr>
-              <w:t>--</w:t>
-            </w:r>
-            <w:proofErr w:type="spellStart"/>
-            <w:r>
-              <w:rPr>
-                <w:rFonts w:ascii="Courier New" w:hAnsi="Courier New" w:cs="Courier New"/>
-              </w:rPr>
-              <w:t>db</w:t>
-            </w:r>
-            <w:proofErr w:type="spellEnd"/>
-            <w:r>
-              <w:rPr>
-                <w:rFonts w:ascii="Courier New" w:hAnsi="Courier New" w:cs="Courier New"/>
-                <w:lang w:val="en-GB"/>
-              </w:rPr>
-              <w:t xml:space="preserve">schema  </w:t>
-            </w:r>
-            <w:proofErr w:type="spellStart"/>
-            <w:r>
-              <w:rPr>
-                <w:rFonts w:ascii="Courier New" w:hAnsi="Courier New" w:cs="Courier New"/>
-                <w:lang w:val="en-GB"/>
-              </w:rPr>
-              <w:t>schema</w:t>
-            </w:r>
-            <w:proofErr w:type="spellEnd"/>
-          </w:p>
-        </w:tc>
-        <w:tc>
-          <w:tcPr>
-            <w:tcW w:w="5305" w:type="dxa"/>
-          </w:tcPr>
-          <w:p>
-            <w:r>
-              <w:t>Definiert den Namen des Datenbank-Schemas</w:t>
-            </w:r>
-            <w:r>
-              <w:t xml:space="preserve">. </w:t>
-            </w:r>
-            <w:r>
-              <w:t>Default ist kein Wert, d.h. das aktuelle Schema des Benutzers der mit –</w:t>
+              <w:t xml:space="preserve">Default ist kein </w:t>
+            </w:r>
+            <w:r>
+              <w:lastRenderedPageBreak/>
+              <w:t>Wert, d.h. das aktuelle Schema des Benutzers der mit –</w:t>
             </w:r>
             <w:proofErr w:type="spellStart"/>
             <w:r>
@@ -9336,6 +9362,7 @@
                 <w:szCs w:val="16"/>
                 <w:lang w:val="en-GB"/>
               </w:rPr>
+              <w:lastRenderedPageBreak/>
               <w:t>CREATE TABLE C</w:t>
             </w:r>
             <w:r>
@@ -9403,6 +9430,7 @@
                 <w:szCs w:val="16"/>
                 <w:lang w:val="en-GB"/>
               </w:rPr>
+              <w:lastRenderedPageBreak/>
               <w:t xml:space="preserve">     </w:t>
             </w:r>
             <w:proofErr w:type="spellStart"/>
@@ -9478,7 +9506,16 @@
                 <w:lang w:val="de-DE"/>
               </w:rPr>
               <w:lastRenderedPageBreak/>
-              <w:t>Strukturen werden im Allgemeinen abgebildet wie Klassen.</w:t>
+              <w:t xml:space="preserve">Strukturen werden im Allgemeinen abgebildet </w:t>
+            </w:r>
+            <w:r>
+              <w:rPr>
+                <w:sz w:val="16"/>
+                <w:szCs w:val="16"/>
+                <w:lang w:val="de-DE"/>
+              </w:rPr>
+              <w:lastRenderedPageBreak/>
+              <w:t>wie Klassen.</w:t>
             </w:r>
           </w:p>
           <w:p>
@@ -9494,15 +9531,7 @@
                 <w:sz w:val="16"/>
                 <w:szCs w:val="16"/>
               </w:rPr>
-              <w:t xml:space="preserve">Die Strukturtabelle enthält zusätzlich eine </w:t>
-            </w:r>
-            <w:r>
-              <w:rPr>
-                <w:sz w:val="16"/>
-                <w:szCs w:val="16"/>
-              </w:rPr>
-              <w:lastRenderedPageBreak/>
-              <w:t xml:space="preserve">Spalte </w:t>
+              <w:t xml:space="preserve">Die Strukturtabelle enthält zusätzlich eine Spalte </w:t>
             </w:r>
             <w:proofErr w:type="spellStart"/>
             <w:r>
@@ -11140,6 +11169,7 @@
                 <w:szCs w:val="16"/>
                 <w:lang w:val="en-GB"/>
               </w:rPr>
+              <w:lastRenderedPageBreak/>
               <w:t xml:space="preserve">     </w:t>
             </w:r>
             <w:proofErr w:type="spellStart"/>
@@ -11343,7 +11373,15 @@
                 <w:sz w:val="16"/>
                 <w:szCs w:val="16"/>
               </w:rPr>
-              <w:t xml:space="preserve">Die Strukturtabelle enthält zusätzlich eine Spalte </w:t>
+              <w:t xml:space="preserve">Die Strukturtabelle enthält zusätzlich eine </w:t>
+            </w:r>
+            <w:r>
+              <w:rPr>
+                <w:sz w:val="16"/>
+                <w:szCs w:val="16"/>
+              </w:rPr>
+              <w:lastRenderedPageBreak/>
+              <w:t xml:space="preserve">Spalte </w:t>
             </w:r>
             <w:proofErr w:type="spellStart"/>
             <w:r>
@@ -14274,6 +14312,7 @@
                 <w:sz w:val="22"/>
                 <w:szCs w:val="22"/>
               </w:rPr>
+              <w:lastRenderedPageBreak/>
               <w:t>7</w:t>
             </w:r>
           </w:p>
@@ -14617,7 +14656,6 @@
                 <w:sz w:val="22"/>
                 <w:szCs w:val="22"/>
               </w:rPr>
-              <w:lastRenderedPageBreak/>
               <w:t>9</w:t>
             </w:r>
           </w:p>
@@ -18091,7 +18129,7 @@
 </file>
 
 <file path=customXml/itemProps1.xml><?xml version="1.0" encoding="utf-8"?>
-<ds:datastoreItem xmlns:ds="http://schemas.openxmlformats.org/officeDocument/2006/customXml" ds:itemID="{F6F1750F-008E-42FE-9EBF-CD1B8577AEBC}">
+<ds:datastoreItem xmlns:ds="http://schemas.openxmlformats.org/officeDocument/2006/customXml" ds:itemID="{ED93BD97-FB83-44F0-93E4-6404EF5C830E}">
   <ds:schemaRefs>
     <ds:schemaRef ds:uri="http://schemas.openxmlformats.org/officeDocument/2006/bibliography"/>
   </ds:schemaRefs>

</xml_diff>

<commit_message>
new option --createFkIdx This code has been funded by the Canton of Glarus (Switzerland)
</commit_message>
<xml_diff>
--- a/docs/ili2pg.docx
+++ b/docs/ili2pg.docx
@@ -7081,11 +7081,11 @@
             <w:r>
               <w:t>n</w:t>
             </w:r>
+            <w:r>
+              <w:t xml:space="preserve"> Tabellen referenzieren.</w:t>
+            </w:r>
             <w:bookmarkStart w:id="1" w:name="_GoBack"/>
             <w:bookmarkEnd w:id="1"/>
-            <w:r>
-              <w:t xml:space="preserve"> Tabellen referenzieren.</w:t>
-            </w:r>
           </w:p>
         </w:tc>
       </w:tr>
@@ -7098,7 +7098,6 @@
             <w:pPr>
               <w:rPr>
                 <w:rFonts w:ascii="Courier New" w:hAnsi="Courier New" w:cs="Courier New"/>
-                <w:lang w:val="en-GB"/>
               </w:rPr>
             </w:pPr>
             <w:r>
@@ -7112,52 +7111,42 @@
               <w:rPr>
                 <w:rFonts w:ascii="Courier New" w:hAnsi="Courier New" w:cs="Courier New"/>
               </w:rPr>
-              <w:t>db</w:t>
+              <w:t>createFkIdx</w:t>
             </w:r>
             <w:proofErr w:type="spellEnd"/>
-            <w:r>
-              <w:rPr>
-                <w:rFonts w:ascii="Courier New" w:hAnsi="Courier New" w:cs="Courier New"/>
-                <w:lang w:val="en-GB"/>
-              </w:rPr>
-              <w:t xml:space="preserve">schema  </w:t>
+          </w:p>
+        </w:tc>
+        <w:tc>
+          <w:tcPr>
+            <w:tcW w:w="5305" w:type="dxa"/>
+          </w:tcPr>
+          <w:p>
+            <w:r>
+              <w:t>Erstellt für jede</w:t>
+            </w:r>
+            <w:r>
+              <w:t xml:space="preserve"> Fremdschlüssel</w:t>
+            </w:r>
+            <w:r>
+              <w:t xml:space="preserve">palte in der Datenbank einen </w:t>
+            </w:r>
+            <w:r>
+              <w:lastRenderedPageBreak/>
+              <w:t>Index</w:t>
+            </w:r>
+            <w:r>
+              <w:t>.</w:t>
+            </w:r>
+            <w:r>
+              <w:t xml:space="preserve"> Kann auch ohne die Option --</w:t>
             </w:r>
             <w:proofErr w:type="spellStart"/>
             <w:r>
-              <w:rPr>
-                <w:rFonts w:ascii="Courier New" w:hAnsi="Courier New" w:cs="Courier New"/>
-                <w:lang w:val="en-GB"/>
-              </w:rPr>
-              <w:t>schema</w:t>
+              <w:t>createFk</w:t>
             </w:r>
             <w:proofErr w:type="spellEnd"/>
-          </w:p>
-        </w:tc>
-        <w:tc>
-          <w:tcPr>
-            <w:tcW w:w="5305" w:type="dxa"/>
-          </w:tcPr>
-          <w:p>
-            <w:r>
-              <w:t>Definiert den Namen des Datenbank-Schemas</w:t>
-            </w:r>
-            <w:r>
-              <w:t xml:space="preserve">. </w:t>
-            </w:r>
-            <w:r>
-              <w:t xml:space="preserve">Default ist kein </w:t>
-            </w:r>
-            <w:r>
-              <w:lastRenderedPageBreak/>
-              <w:t>Wert, d.h. das aktuelle Schema des Benutzers der mit –</w:t>
-            </w:r>
-            <w:proofErr w:type="spellStart"/>
-            <w:r>
-              <w:t>user</w:t>
-            </w:r>
-            <w:proofErr w:type="spellEnd"/>
-            <w:r>
-              <w:t xml:space="preserve"> definiert wird.</w:t>
+            <w:r>
+              <w:t xml:space="preserve"> benutzt werden.</w:t>
             </w:r>
           </w:p>
         </w:tc>
@@ -7177,9 +7166,78 @@
             <w:r>
               <w:rPr>
                 <w:rFonts w:ascii="Courier New" w:hAnsi="Courier New" w:cs="Courier New"/>
-                <w:lang w:val="en-GB"/>
               </w:rPr>
               <w:lastRenderedPageBreak/>
+              <w:t>--</w:t>
+            </w:r>
+            <w:proofErr w:type="spellStart"/>
+            <w:r>
+              <w:rPr>
+                <w:rFonts w:ascii="Courier New" w:hAnsi="Courier New" w:cs="Courier New"/>
+              </w:rPr>
+              <w:t>db</w:t>
+            </w:r>
+            <w:proofErr w:type="spellEnd"/>
+            <w:r>
+              <w:rPr>
+                <w:rFonts w:ascii="Courier New" w:hAnsi="Courier New" w:cs="Courier New"/>
+                <w:lang w:val="en-GB"/>
+              </w:rPr>
+              <w:t xml:space="preserve">schema  </w:t>
+            </w:r>
+            <w:proofErr w:type="spellStart"/>
+            <w:r>
+              <w:rPr>
+                <w:rFonts w:ascii="Courier New" w:hAnsi="Courier New" w:cs="Courier New"/>
+                <w:lang w:val="en-GB"/>
+              </w:rPr>
+              <w:t>schema</w:t>
+            </w:r>
+            <w:proofErr w:type="spellEnd"/>
+          </w:p>
+        </w:tc>
+        <w:tc>
+          <w:tcPr>
+            <w:tcW w:w="5305" w:type="dxa"/>
+          </w:tcPr>
+          <w:p>
+            <w:r>
+              <w:t>Definiert den Namen des Datenbank-Schemas</w:t>
+            </w:r>
+            <w:r>
+              <w:t xml:space="preserve">. </w:t>
+            </w:r>
+            <w:r>
+              <w:t>Default ist kein Wert, d.h. das aktuelle Schema des Benutzers der mit –</w:t>
+            </w:r>
+            <w:proofErr w:type="spellStart"/>
+            <w:r>
+              <w:t>user</w:t>
+            </w:r>
+            <w:proofErr w:type="spellEnd"/>
+            <w:r>
+              <w:t xml:space="preserve"> definiert wird.</w:t>
+            </w:r>
+          </w:p>
+        </w:tc>
+      </w:tr>
+      <w:tr>
+        <w:tc>
+          <w:tcPr>
+            <w:tcW w:w="3983" w:type="dxa"/>
+          </w:tcPr>
+          <w:p>
+            <w:pPr>
+              <w:rPr>
+                <w:rFonts w:ascii="Courier New" w:hAnsi="Courier New" w:cs="Courier New"/>
+                <w:lang w:val="en-GB"/>
+              </w:rPr>
+            </w:pPr>
+            <w:r>
+              <w:rPr>
+                <w:rFonts w:ascii="Courier New" w:hAnsi="Courier New" w:cs="Courier New"/>
+                <w:lang w:val="en-GB"/>
+              </w:rPr>
               <w:t>--log filename</w:t>
             </w:r>
           </w:p>
@@ -9261,7 +9319,16 @@
                 <w:szCs w:val="16"/>
                 <w:lang w:val="de-DE"/>
               </w:rPr>
-              <w:t xml:space="preserve"> wird der Namen der Spalte für den Datenbank internen Primärschlüssel (nicht die Spalte für die TID aus der Transferdatei) festgelegt.</w:t>
+              <w:t xml:space="preserve"> wird der Namen der Spalte für den Datenbank internen Primärschlüssel (nicht die Spalte für die TID </w:t>
+            </w:r>
+            <w:r>
+              <w:rPr>
+                <w:sz w:val="16"/>
+                <w:szCs w:val="16"/>
+                <w:lang w:val="de-DE"/>
+              </w:rPr>
+              <w:lastRenderedPageBreak/>
+              <w:t>aus der Transferdatei) festgelegt.</w:t>
             </w:r>
           </w:p>
         </w:tc>
@@ -9289,6 +9356,7 @@
                 <w:szCs w:val="16"/>
                 <w:lang w:val="de-DE"/>
               </w:rPr>
+              <w:lastRenderedPageBreak/>
               <w:t>6</w:t>
             </w:r>
           </w:p>
@@ -9362,7 +9430,6 @@
                 <w:szCs w:val="16"/>
                 <w:lang w:val="en-GB"/>
               </w:rPr>
-              <w:lastRenderedPageBreak/>
               <w:t>CREATE TABLE C</w:t>
             </w:r>
             <w:r>
@@ -9430,7 +9497,6 @@
                 <w:szCs w:val="16"/>
                 <w:lang w:val="en-GB"/>
               </w:rPr>
-              <w:lastRenderedPageBreak/>
               <w:t xml:space="preserve">     </w:t>
             </w:r>
             <w:proofErr w:type="spellStart"/>
@@ -9505,17 +9571,7 @@
                 <w:szCs w:val="16"/>
                 <w:lang w:val="de-DE"/>
               </w:rPr>
-              <w:lastRenderedPageBreak/>
-              <w:t xml:space="preserve">Strukturen werden im Allgemeinen abgebildet </w:t>
-            </w:r>
-            <w:r>
-              <w:rPr>
-                <w:sz w:val="16"/>
-                <w:szCs w:val="16"/>
-                <w:lang w:val="de-DE"/>
-              </w:rPr>
-              <w:lastRenderedPageBreak/>
-              <w:t>wie Klassen.</w:t>
+              <w:t>Strukturen werden im Allgemeinen abgebildet wie Klassen.</w:t>
             </w:r>
           </w:p>
           <w:p>
@@ -10883,6 +10939,7 @@
                 <w:szCs w:val="16"/>
                 <w:lang w:val="en-GB"/>
               </w:rPr>
+              <w:lastRenderedPageBreak/>
               <w:t xml:space="preserve">   attr</w:t>
             </w:r>
             <w:r>
@@ -10948,6 +11005,7 @@
                 <w:szCs w:val="16"/>
                 <w:lang w:val="en-GB"/>
               </w:rPr>
+              <w:lastRenderedPageBreak/>
               <w:t>CREATE TABLE C</w:t>
             </w:r>
             <w:r>
@@ -11127,6 +11185,7 @@
                 <w:szCs w:val="16"/>
                 <w:lang w:val="en-GB"/>
               </w:rPr>
+              <w:lastRenderedPageBreak/>
               <w:t>);</w:t>
             </w:r>
           </w:p>
@@ -11169,7 +11228,6 @@
                 <w:szCs w:val="16"/>
                 <w:lang w:val="en-GB"/>
               </w:rPr>
-              <w:lastRenderedPageBreak/>
               <w:t xml:space="preserve">     </w:t>
             </w:r>
             <w:proofErr w:type="spellStart"/>
@@ -11373,15 +11431,8 @@
                 <w:sz w:val="16"/>
                 <w:szCs w:val="16"/>
               </w:rPr>
-              <w:t xml:space="preserve">Die Strukturtabelle enthält zusätzlich eine </w:t>
-            </w:r>
-            <w:r>
-              <w:rPr>
-                <w:sz w:val="16"/>
-                <w:szCs w:val="16"/>
-              </w:rPr>
               <w:lastRenderedPageBreak/>
-              <w:t xml:space="preserve">Spalte </w:t>
+              <w:t xml:space="preserve">Die Strukturtabelle enthält zusätzlich eine Spalte </w:t>
             </w:r>
             <w:proofErr w:type="spellStart"/>
             <w:r>
@@ -13969,6 +14020,7 @@
                 <w:sz w:val="22"/>
                 <w:szCs w:val="22"/>
               </w:rPr>
+              <w:lastRenderedPageBreak/>
               <w:t xml:space="preserve">Tabelle </w:t>
             </w:r>
             <w:r>
@@ -14312,7 +14364,6 @@
                 <w:sz w:val="22"/>
                 <w:szCs w:val="22"/>
               </w:rPr>
-              <w:lastRenderedPageBreak/>
               <w:t>7</w:t>
             </w:r>
           </w:p>
@@ -18129,7 +18180,7 @@
 </file>
 
 <file path=customXml/itemProps1.xml><?xml version="1.0" encoding="utf-8"?>
-<ds:datastoreItem xmlns:ds="http://schemas.openxmlformats.org/officeDocument/2006/customXml" ds:itemID="{ED93BD97-FB83-44F0-93E4-6404EF5C830E}">
+<ds:datastoreItem xmlns:ds="http://schemas.openxmlformats.org/officeDocument/2006/customXml" ds:itemID="{467C8521-0933-469C-A6F3-D5799C0CD877}">
   <ds:schemaRefs>
     <ds:schemaRef ds:uri="http://schemas.openxmlformats.org/officeDocument/2006/bibliography"/>
   </ds:schemaRefs>

</xml_diff>

<commit_message>
imp: fix use --models to create db schema
</commit_message>
<xml_diff>
--- a/docs/ili2pg.docx
+++ b/docs/ili2pg.docx
@@ -5932,6 +5932,51 @@
             <w:r>
               <w:t xml:space="preserve"> getrennt werden. Normalerweise muss der Namen nicht angegeben werden, und das Programm ermittelt den Wert automatisch aus den Daten.</w:t>
             </w:r>
+            <w:r>
+              <w:t xml:space="preserve"> Wird beim --</w:t>
+            </w:r>
+            <w:proofErr w:type="spellStart"/>
+            <w:r>
+              <w:t>schemaimport</w:t>
+            </w:r>
+            <w:proofErr w:type="spellEnd"/>
+            <w:r>
+              <w:t xml:space="preserve"> nur eine </w:t>
+            </w:r>
+            <w:proofErr w:type="spellStart"/>
+            <w:r>
+              <w:t>ili</w:t>
+            </w:r>
+            <w:proofErr w:type="spellEnd"/>
+            <w:r>
+              <w:t xml:space="preserve">-Datei als </w:t>
+            </w:r>
+            <w:proofErr w:type="spellStart"/>
+            <w:r>
+              <w:t>file</w:t>
+            </w:r>
+            <w:proofErr w:type="spellEnd"/>
+            <w:r>
+              <w:t xml:space="preserve"> angegeben, wird der Name des letzten Modells aus dieser </w:t>
+            </w:r>
+            <w:proofErr w:type="spellStart"/>
+            <w:r>
+              <w:t>ili</w:t>
+            </w:r>
+            <w:proofErr w:type="spellEnd"/>
+            <w:r>
+              <w:t xml:space="preserve">-Datei als </w:t>
+            </w:r>
+            <w:proofErr w:type="spellStart"/>
+            <w:r>
+              <w:t>modelname</w:t>
+            </w:r>
+            <w:proofErr w:type="spellEnd"/>
+            <w:r>
+              <w:t xml:space="preserve"> genommen.</w:t>
+            </w:r>
+            <w:bookmarkStart w:id="1" w:name="_GoBack"/>
+            <w:bookmarkEnd w:id="1"/>
           </w:p>
         </w:tc>
       </w:tr>
@@ -5985,7 +6030,11 @@
               <w:t>Erstellt zusätzlich zur Tabellenstruktur in der Datenbank ein SQL-Skript um die Tabellenstruktur unabhängig vom Programm erstellen zu können.</w:t>
             </w:r>
             <w:r>
-              <w:t xml:space="preserve"> Das Skript wird zusätzlich zu den Tabellen in der Datenbank erzeugt, d.h. es ist nicht möglich, nur das Skript zu erstellen (ohne Datenbank).</w:t>
+              <w:t xml:space="preserve"> Das Skript wird zusätzlich zu den Tabellen </w:t>
+            </w:r>
+            <w:r>
+              <w:lastRenderedPageBreak/>
+              <w:t>in der Datenbank erzeugt, d.h. es ist nicht möglich, nur das Skript zu erstellen (ohne Datenbank).</w:t>
             </w:r>
           </w:p>
         </w:tc>
@@ -7076,7 +7125,11 @@
           </w:tcPr>
           <w:p>
             <w:r>
-              <w:t>Erzeugt eine Fremdschlüsselbedingung bei Spalten die Records in andere</w:t>
+              <w:t xml:space="preserve">Erzeugt eine Fremdschlüsselbedingung bei Spalten die Records </w:t>
+            </w:r>
+            <w:r>
+              <w:lastRenderedPageBreak/>
+              <w:t>in andere</w:t>
             </w:r>
             <w:r>
               <w:t>n</w:t>
@@ -7084,8 +7137,6 @@
             <w:r>
               <w:t xml:space="preserve"> Tabellen referenzieren.</w:t>
             </w:r>
-            <w:bookmarkStart w:id="1" w:name="_GoBack"/>
-            <w:bookmarkEnd w:id="1"/>
           </w:p>
         </w:tc>
       </w:tr>
@@ -7104,6 +7155,7 @@
               <w:rPr>
                 <w:rFonts w:ascii="Courier New" w:hAnsi="Courier New" w:cs="Courier New"/>
               </w:rPr>
+              <w:lastRenderedPageBreak/>
               <w:t>--</w:t>
             </w:r>
             <w:proofErr w:type="spellStart"/>
@@ -7128,17 +7180,10 @@
               <w:t xml:space="preserve"> Fremdschlüssel</w:t>
             </w:r>
             <w:r>
-              <w:t xml:space="preserve">palte in der Datenbank einen </w:t>
-            </w:r>
-            <w:r>
-              <w:lastRenderedPageBreak/>
-              <w:t>Index</w:t>
-            </w:r>
-            <w:r>
-              <w:t>.</w:t>
-            </w:r>
-            <w:r>
-              <w:t xml:space="preserve"> Kann auch ohne die Option --</w:t>
+              <w:t>palte in der Datenbank einen Index</w:t>
+            </w:r>
+            <w:r>
+              <w:t>. Kann auch ohne die Option --</w:t>
             </w:r>
             <w:proofErr w:type="spellStart"/>
             <w:r>
@@ -7167,7 +7212,6 @@
               <w:rPr>
                 <w:rFonts w:ascii="Courier New" w:hAnsi="Courier New" w:cs="Courier New"/>
               </w:rPr>
-              <w:lastRenderedPageBreak/>
               <w:t>--</w:t>
             </w:r>
             <w:proofErr w:type="spellStart"/>
@@ -9189,6 +9233,7 @@
                 <w:szCs w:val="16"/>
                 <w:lang w:val="en-GB"/>
               </w:rPr>
+              <w:lastRenderedPageBreak/>
               <w:t>CREATE TABLE A (</w:t>
             </w:r>
           </w:p>
@@ -9241,6 +9286,7 @@
                 <w:szCs w:val="16"/>
                 <w:lang w:val="en-GB"/>
               </w:rPr>
+              <w:lastRenderedPageBreak/>
               <w:t>);</w:t>
             </w:r>
           </w:p>
@@ -9275,6 +9321,7 @@
                 <w:szCs w:val="16"/>
                 <w:lang w:val="de-DE"/>
               </w:rPr>
+              <w:lastRenderedPageBreak/>
               <w:t xml:space="preserve">Mit der Option </w:t>
             </w:r>
             <w:r>
@@ -9319,7 +9366,7 @@
                 <w:szCs w:val="16"/>
                 <w:lang w:val="de-DE"/>
               </w:rPr>
-              <w:t xml:space="preserve"> wird der Namen der Spalte für den Datenbank internen Primärschlüssel (nicht die Spalte für die TID </w:t>
+              <w:t xml:space="preserve"> wird der </w:t>
             </w:r>
             <w:r>
               <w:rPr>
@@ -9328,7 +9375,7 @@
                 <w:lang w:val="de-DE"/>
               </w:rPr>
               <w:lastRenderedPageBreak/>
-              <w:t>aus der Transferdatei) festgelegt.</w:t>
+              <w:t>Namen der Spalte für den Datenbank internen Primärschlüssel (nicht die Spalte für die TID aus der Transferdatei) festgelegt.</w:t>
             </w:r>
           </w:p>
         </w:tc>
@@ -10906,6 +10953,7 @@
                 <w:szCs w:val="16"/>
                 <w:lang w:val="en-GB"/>
               </w:rPr>
+              <w:lastRenderedPageBreak/>
               <w:t xml:space="preserve">   attr</w:t>
             </w:r>
             <w:r>
@@ -10939,7 +10987,6 @@
                 <w:szCs w:val="16"/>
                 <w:lang w:val="en-GB"/>
               </w:rPr>
-              <w:lastRenderedPageBreak/>
               <w:t xml:space="preserve">   attr</w:t>
             </w:r>
             <w:r>
@@ -11147,6 +11194,7 @@
                 <w:sz w:val="16"/>
                 <w:szCs w:val="16"/>
               </w:rPr>
+              <w:lastRenderedPageBreak/>
               <w:t xml:space="preserve">     </w:t>
             </w:r>
             <w:r>
@@ -11185,7 +11233,6 @@
                 <w:szCs w:val="16"/>
                 <w:lang w:val="en-GB"/>
               </w:rPr>
-              <w:lastRenderedPageBreak/>
               <w:t>);</w:t>
             </w:r>
           </w:p>
@@ -11354,7 +11401,7 @@
                 <w:szCs w:val="16"/>
                 <w:lang w:val="de-DE"/>
               </w:rPr>
-              <w:t xml:space="preserve">der Struktur eine Spalte für den Fremdschlüssel </w:t>
+              <w:t xml:space="preserve">der Struktur eine Spalte für den </w:t>
             </w:r>
             <w:r>
               <w:rPr>
@@ -11362,6 +11409,15 @@
                 <w:szCs w:val="16"/>
                 <w:lang w:val="de-DE"/>
               </w:rPr>
+              <w:lastRenderedPageBreak/>
+              <w:t xml:space="preserve">Fremdschlüssel </w:t>
+            </w:r>
+            <w:r>
+              <w:rPr>
+                <w:sz w:val="16"/>
+                <w:szCs w:val="16"/>
+                <w:lang w:val="de-DE"/>
+              </w:rPr>
               <w:t>erstellt.</w:t>
             </w:r>
             <w:r>
@@ -11431,7 +11487,6 @@
                 <w:sz w:val="16"/>
                 <w:szCs w:val="16"/>
               </w:rPr>
-              <w:lastRenderedPageBreak/>
               <w:t xml:space="preserve">Die Strukturtabelle enthält zusätzlich eine Spalte </w:t>
             </w:r>
             <w:proofErr w:type="spellStart"/>
@@ -14020,7 +14075,6 @@
                 <w:sz w:val="22"/>
                 <w:szCs w:val="22"/>
               </w:rPr>
-              <w:lastRenderedPageBreak/>
               <w:t xml:space="preserve">Tabelle </w:t>
             </w:r>
             <w:r>
@@ -18180,7 +18234,7 @@
 </file>
 
 <file path=customXml/itemProps1.xml><?xml version="1.0" encoding="utf-8"?>
-<ds:datastoreItem xmlns:ds="http://schemas.openxmlformats.org/officeDocument/2006/customXml" ds:itemID="{467C8521-0933-469C-A6F3-D5799C0CD877}">
+<ds:datastoreItem xmlns:ds="http://schemas.openxmlformats.org/officeDocument/2006/customXml" ds:itemID="{34644776-1059-4972-A992-97AA7B2E7648}">
   <ds:schemaRefs>
     <ds:schemaRef ds:uri="http://schemas.openxmlformats.org/officeDocument/2006/bibliography"/>
   </ds:schemaRefs>

</xml_diff>

<commit_message>
export --topics This code has been funded by the Canton of Solothurn (Switzerland)
</commit_message>
<xml_diff>
--- a/docs/ili2pg.docx
+++ b/docs/ili2pg.docx
@@ -5072,6 +5072,14 @@
             </w:r>
             <w:proofErr w:type="spellEnd"/>
             <w:r>
+              <w:t>, --</w:t>
+            </w:r>
+            <w:proofErr w:type="spellStart"/>
+            <w:r>
+              <w:t>topics</w:t>
+            </w:r>
+            <w:proofErr w:type="spellEnd"/>
+            <w:r>
               <w:t xml:space="preserve"> </w:t>
             </w:r>
             <w:r>
@@ -5086,64 +5094,64 @@
               <w:t xml:space="preserve"> </w:t>
             </w:r>
             <w:r>
-              <w:t>wird definiert, welche Daten exportiert werden.</w:t>
-            </w:r>
-          </w:p>
-          <w:p>
-            <w:r>
-              <w:t xml:space="preserve">Ob die Daten im </w:t>
-            </w:r>
-            <w:proofErr w:type="spellStart"/>
-            <w:r>
-              <w:t>Interlis</w:t>
-            </w:r>
-            <w:proofErr w:type="spellEnd"/>
-            <w:r>
-              <w:t xml:space="preserve"> 1-</w:t>
-            </w:r>
-            <w:r>
-              <w:t>,</w:t>
-            </w:r>
-            <w:r>
-              <w:t xml:space="preserve"> </w:t>
-            </w:r>
-            <w:proofErr w:type="spellStart"/>
-            <w:r>
-              <w:t>Interlis</w:t>
-            </w:r>
-            <w:proofErr w:type="spellEnd"/>
-            <w:r>
-              <w:t xml:space="preserve"> 2-</w:t>
-            </w:r>
-            <w:r>
-              <w:t xml:space="preserve"> oder GML-</w:t>
-            </w:r>
-            <w:r>
-              <w:t>Format geschrieben werden, ergibt sich aus der Dateinamenserweiterung der Ausgabedatei</w:t>
-            </w:r>
-            <w:r>
-              <w:t xml:space="preserve">. Für eine </w:t>
-            </w:r>
-            <w:proofErr w:type="spellStart"/>
-            <w:r>
-              <w:t>Interlis</w:t>
-            </w:r>
-            <w:proofErr w:type="spellEnd"/>
-            <w:r>
-              <w:t xml:space="preserve"> 1-Transferdatei muss die Erweiterung .</w:t>
-            </w:r>
-            <w:proofErr w:type="spellStart"/>
-            <w:r>
-              <w:t>itf</w:t>
-            </w:r>
-            <w:proofErr w:type="spellEnd"/>
-            <w:r>
-              <w:t xml:space="preserve"> verw</w:t>
+              <w:t>wird definiert, welche Daten exportiert wer</w:t>
             </w:r>
             <w:bookmarkStart w:id="1" w:name="_GoBack"/>
             <w:bookmarkEnd w:id="1"/>
             <w:r>
-              <w:t>endet werden</w:t>
+              <w:t>den.</w:t>
+            </w:r>
+          </w:p>
+          <w:p>
+            <w:r>
+              <w:t xml:space="preserve">Ob die Daten im </w:t>
+            </w:r>
+            <w:proofErr w:type="spellStart"/>
+            <w:r>
+              <w:t>Interlis</w:t>
+            </w:r>
+            <w:proofErr w:type="spellEnd"/>
+            <w:r>
+              <w:t xml:space="preserve"> 1-</w:t>
+            </w:r>
+            <w:r>
+              <w:t>,</w:t>
+            </w:r>
+            <w:r>
+              <w:t xml:space="preserve"> </w:t>
+            </w:r>
+            <w:proofErr w:type="spellStart"/>
+            <w:r>
+              <w:t>Interlis</w:t>
+            </w:r>
+            <w:proofErr w:type="spellEnd"/>
+            <w:r>
+              <w:t xml:space="preserve"> 2-</w:t>
+            </w:r>
+            <w:r>
+              <w:t xml:space="preserve"> oder GML-</w:t>
+            </w:r>
+            <w:r>
+              <w:t>Format geschrieben werden, ergibt sich aus der Dateinamenserweiterung der Ausgabedatei</w:t>
+            </w:r>
+            <w:r>
+              <w:t xml:space="preserve">. Für eine </w:t>
+            </w:r>
+            <w:proofErr w:type="spellStart"/>
+            <w:r>
+              <w:t>Interlis</w:t>
+            </w:r>
+            <w:proofErr w:type="spellEnd"/>
+            <w:r>
+              <w:t xml:space="preserve"> 1-Transferdatei muss die Erweiterung .</w:t>
+            </w:r>
+            <w:proofErr w:type="spellStart"/>
+            <w:r>
+              <w:t>itf</w:t>
+            </w:r>
+            <w:proofErr w:type="spellEnd"/>
+            <w:r>
+              <w:t xml:space="preserve"> verwendet werden</w:t>
             </w:r>
             <w:r>
               <w:t>.</w:t>
@@ -6049,36 +6057,15 @@
               <w:t>BI</w:t>
             </w:r>
             <w:r>
-              <w:t>D der</w:t>
-            </w:r>
-            <w:r>
-              <w:t xml:space="preserve"> </w:t>
+              <w:t xml:space="preserve">D der </w:t>
             </w:r>
             <w:proofErr w:type="spellStart"/>
             <w:r>
-              <w:t>Basket</w:t>
-            </w:r>
-            <w:r>
-              <w:t>s</w:t>
+              <w:t>Baskets</w:t>
             </w:r>
             <w:proofErr w:type="spellEnd"/>
             <w:r>
-              <w:t xml:space="preserve">, </w:t>
-            </w:r>
-            <w:r>
-              <w:t xml:space="preserve">die exportiert werden sollen. </w:t>
-            </w:r>
-            <w:r>
-              <w:t xml:space="preserve">Mehrere </w:t>
-            </w:r>
-            <w:r>
-              <w:t>BIDs</w:t>
-            </w:r>
-            <w:r>
-              <w:t xml:space="preserve"> können durch</w:t>
-            </w:r>
-            <w:r>
-              <w:t xml:space="preserve"> Semikolon ‚</w:t>
+              <w:t>, die exportiert werden sollen. Mehrere BIDs können durch Semikolon ‚</w:t>
             </w:r>
             <w:proofErr w:type="gramStart"/>
             <w:r>
@@ -6100,52 +6087,63 @@
             <w:pPr>
               <w:rPr>
                 <w:rFonts w:ascii="Courier New" w:hAnsi="Courier New" w:cs="Courier New"/>
-              </w:rPr>
-            </w:pPr>
-            <w:r>
-              <w:rPr>
-                <w:rFonts w:ascii="Courier New" w:hAnsi="Courier New" w:cs="Courier New"/>
-              </w:rPr>
-              <w:t>--</w:t>
+                <w:lang w:val="en-GB"/>
+              </w:rPr>
+            </w:pPr>
+            <w:r>
+              <w:rPr>
+                <w:rFonts w:ascii="Courier New" w:hAnsi="Courier New" w:cs="Courier New"/>
+                <w:lang w:val="en-GB"/>
+              </w:rPr>
+              <w:t xml:space="preserve">--topics </w:t>
             </w:r>
             <w:proofErr w:type="spellStart"/>
             <w:r>
               <w:rPr>
                 <w:rFonts w:ascii="Courier New" w:hAnsi="Courier New" w:cs="Courier New"/>
-              </w:rPr>
-              <w:t>createscript</w:t>
+                <w:lang w:val="en-GB"/>
+              </w:rPr>
+              <w:t>topicname</w:t>
             </w:r>
             <w:proofErr w:type="spellEnd"/>
-            <w:r>
-              <w:rPr>
-                <w:rFonts w:ascii="Courier New" w:hAnsi="Courier New" w:cs="Courier New"/>
-              </w:rPr>
-              <w:t xml:space="preserve"> </w:t>
+          </w:p>
+        </w:tc>
+        <w:tc>
+          <w:tcPr>
+            <w:tcW w:w="5305" w:type="dxa"/>
+          </w:tcPr>
+          <w:p>
+            <w:r>
+              <w:t>Topic-Namen</w:t>
+            </w:r>
+            <w:r>
+              <w:t xml:space="preserve"> der </w:t>
             </w:r>
             <w:proofErr w:type="spellStart"/>
             <w:r>
-              <w:rPr>
-                <w:rFonts w:ascii="Courier New" w:hAnsi="Courier New" w:cs="Courier New"/>
-              </w:rPr>
-              <w:t>filename</w:t>
+              <w:t>Baskets</w:t>
             </w:r>
             <w:proofErr w:type="spellEnd"/>
-          </w:p>
-        </w:tc>
-        <w:tc>
-          <w:tcPr>
-            <w:tcW w:w="5305" w:type="dxa"/>
-          </w:tcPr>
-          <w:p>
-            <w:r>
-              <w:t xml:space="preserve">Erstellt zusätzlich zur Tabellenstruktur in der Datenbank ein </w:t>
+            <w:r>
+              <w:t xml:space="preserve">, die exportiert werden sollen. Mehrere </w:t>
             </w:r>
             <w:r>
               <w:lastRenderedPageBreak/>
-              <w:t>SQL-Skript um die Tabellenstruktur unabhängig vom Programm erstellen zu können.</w:t>
-            </w:r>
-            <w:r>
-              <w:t xml:space="preserve"> Das Skript wird zusätzlich zu den Tabellen in der Datenbank erzeugt, d.h. es ist nicht möglich, nur das Skript zu erstellen (ohne Datenbank).</w:t>
+              <w:t>Namen</w:t>
+            </w:r>
+            <w:r>
+              <w:t xml:space="preserve"> können durch Semikolon ‚</w:t>
+            </w:r>
+            <w:proofErr w:type="gramStart"/>
+            <w:r>
+              <w:t>;‘</w:t>
+            </w:r>
+            <w:proofErr w:type="gramEnd"/>
+            <w:r>
+              <w:t xml:space="preserve"> getrennt werden.</w:t>
+            </w:r>
+            <w:r>
+              <w:t xml:space="preserve"> Falls der Topic-Name in verschiedenen Modellen vorkommt, muss der qualifizierte Topic-Name verwendet werden.</w:t>
             </w:r>
           </w:p>
         </w:tc>
@@ -6173,7 +6171,7 @@
               <w:rPr>
                 <w:rFonts w:ascii="Courier New" w:hAnsi="Courier New" w:cs="Courier New"/>
               </w:rPr>
-              <w:t>dropscript</w:t>
+              <w:t>createscript</w:t>
             </w:r>
             <w:proofErr w:type="spellEnd"/>
             <w:r>
@@ -6198,7 +6196,10 @@
           </w:tcPr>
           <w:p>
             <w:r>
-              <w:t>Erstellt ein SQL-Skript um die Tabellenstruktur unabhängig vom Programm löschen zu können.</w:t>
+              <w:t>Erstellt zusätzlich zur Tabellenstruktur in der Datenbank ein SQL-Skript um die Tabellenstruktur unabhängig vom Programm erstellen zu können.</w:t>
+            </w:r>
+            <w:r>
+              <w:t xml:space="preserve"> Das Skript wird zusätzlich zu den Tabellen in der Datenbank erzeugt, d.h. es ist nicht möglich, nur das Skript zu erstellen (ohne Datenbank).</w:t>
             </w:r>
           </w:p>
         </w:tc>
@@ -6212,13 +6213,11 @@
             <w:pPr>
               <w:rPr>
                 <w:rFonts w:ascii="Courier New" w:hAnsi="Courier New" w:cs="Courier New"/>
-                <w:lang w:val="en-GB"/>
-              </w:rPr>
-            </w:pPr>
-            <w:r>
-              <w:rPr>
-                <w:rFonts w:ascii="Courier New" w:hAnsi="Courier New" w:cs="Courier New"/>
-                <w:lang w:val="en-GB"/>
+              </w:rPr>
+            </w:pPr>
+            <w:r>
+              <w:rPr>
+                <w:rFonts w:ascii="Courier New" w:hAnsi="Courier New" w:cs="Courier New"/>
               </w:rPr>
               <w:t>--</w:t>
             </w:r>
@@ -6226,11 +6225,24 @@
             <w:r>
               <w:rPr>
                 <w:rFonts w:ascii="Courier New" w:hAnsi="Courier New" w:cs="Courier New"/>
-                <w:lang w:val="en-GB"/>
-              </w:rPr>
-              <w:t>createGeomIdx</w:t>
+              </w:rPr>
+              <w:t>dropscript</w:t>
             </w:r>
             <w:proofErr w:type="spellEnd"/>
+            <w:r>
+              <w:rPr>
+                <w:rFonts w:ascii="Courier New" w:hAnsi="Courier New" w:cs="Courier New"/>
+              </w:rPr>
+              <w:t xml:space="preserve"> </w:t>
+            </w:r>
+            <w:proofErr w:type="spellStart"/>
+            <w:r>
+              <w:rPr>
+                <w:rFonts w:ascii="Courier New" w:hAnsi="Courier New" w:cs="Courier New"/>
+              </w:rPr>
+              <w:t>filename</w:t>
+            </w:r>
+            <w:proofErr w:type="spellEnd"/>
           </w:p>
         </w:tc>
         <w:tc>
@@ -6239,13 +6251,7 @@
           </w:tcPr>
           <w:p>
             <w:r>
-              <w:t>Erstellt für jede Geometriespalte in der Datenbank einen räumlichen Index</w:t>
-            </w:r>
-            <w:r>
-              <w:t>.</w:t>
-            </w:r>
-            <w:r>
-              <w:t xml:space="preserve"> (siehe Kapitel Abbildungsregeln/Geometrieattribute)</w:t>
+              <w:t>Erstellt ein SQL-Skript um die Tabellenstruktur unabhängig vom Programm löschen zu können.</w:t>
             </w:r>
           </w:p>
         </w:tc>
@@ -6275,7 +6281,7 @@
                 <w:rFonts w:ascii="Courier New" w:hAnsi="Courier New" w:cs="Courier New"/>
                 <w:lang w:val="en-GB"/>
               </w:rPr>
-              <w:t>createEnumColAsItfCode</w:t>
+              <w:t>createGeomIdx</w:t>
             </w:r>
             <w:proofErr w:type="spellEnd"/>
           </w:p>
@@ -6286,31 +6292,13 @@
           </w:tcPr>
           <w:p>
             <w:r>
-              <w:t>Bildet</w:t>
-            </w:r>
-            <w:r>
-              <w:t xml:space="preserve"> </w:t>
-            </w:r>
-            <w:r>
-              <w:t xml:space="preserve">bei </w:t>
-            </w:r>
-            <w:r>
-              <w:t>Aufzählungsattribute</w:t>
-            </w:r>
-            <w:r>
-              <w:t>n</w:t>
-            </w:r>
-            <w:r>
-              <w:t xml:space="preserve"> </w:t>
-            </w:r>
-            <w:r>
-              <w:t>den Aufzählungswert als ITF-Code ab. Diese Option ist nur zulässig, wenn im Modell keine Erweiterungen von Aufzählungen vorkommen. Ohne diese Option wird der XTF-Code als Aufzählwert in der Datenbank verwendet</w:t>
+              <w:t>Erstellt für jede Geometriespalte in der Datenbank einen räumlichen Index</w:t>
             </w:r>
             <w:r>
               <w:t>.</w:t>
             </w:r>
             <w:r>
-              <w:t xml:space="preserve"> (siehe Kapitel Abbildungsregeln/Aufzählungen)</w:t>
+              <w:t xml:space="preserve"> (siehe Kapitel Abbildungsregeln/Geometrieattribute)</w:t>
             </w:r>
           </w:p>
         </w:tc>
@@ -6324,11 +6312,13 @@
             <w:pPr>
               <w:rPr>
                 <w:rFonts w:ascii="Courier New" w:hAnsi="Courier New" w:cs="Courier New"/>
-              </w:rPr>
-            </w:pPr>
-            <w:r>
-              <w:rPr>
-                <w:rFonts w:ascii="Courier New" w:hAnsi="Courier New" w:cs="Courier New"/>
+                <w:lang w:val="en-GB"/>
+              </w:rPr>
+            </w:pPr>
+            <w:r>
+              <w:rPr>
+                <w:rFonts w:ascii="Courier New" w:hAnsi="Courier New" w:cs="Courier New"/>
+                <w:lang w:val="en-GB"/>
               </w:rPr>
               <w:t>--</w:t>
             </w:r>
@@ -6336,8 +6326,9 @@
             <w:r>
               <w:rPr>
                 <w:rFonts w:ascii="Courier New" w:hAnsi="Courier New" w:cs="Courier New"/>
-              </w:rPr>
-              <w:t>createEnumTxtCol</w:t>
+                <w:lang w:val="en-GB"/>
+              </w:rPr>
+              <w:t>createEnumColAsItfCode</w:t>
             </w:r>
             <w:proofErr w:type="spellEnd"/>
           </w:p>
@@ -6348,7 +6339,28 @@
           </w:tcPr>
           <w:p>
             <w:r>
-              <w:t>Erstellt für Aufzählungsattribute eine zusätzliche Spalte mit dem Namen des Aufzählwertes.</w:t>
+              <w:t>Bildet</w:t>
+            </w:r>
+            <w:r>
+              <w:t xml:space="preserve"> </w:t>
+            </w:r>
+            <w:r>
+              <w:t xml:space="preserve">bei </w:t>
+            </w:r>
+            <w:r>
+              <w:t>Aufzählungsattribute</w:t>
+            </w:r>
+            <w:r>
+              <w:t>n</w:t>
+            </w:r>
+            <w:r>
+              <w:t xml:space="preserve"> </w:t>
+            </w:r>
+            <w:r>
+              <w:t>den Aufzählungswert als ITF-Code ab. Diese Option ist nur zulässig, wenn im Modell keine Erweiterungen von Aufzählungen vorkommen. Ohne diese Option wird der XTF-Code als Aufzählwert in der Datenbank verwendet</w:t>
+            </w:r>
+            <w:r>
+              <w:t>.</w:t>
             </w:r>
             <w:r>
               <w:t xml:space="preserve"> (siehe Kapitel Abbildungsregeln/Aufzählungen)</w:t>
@@ -6365,7 +6377,6 @@
             <w:pPr>
               <w:rPr>
                 <w:rFonts w:ascii="Courier New" w:hAnsi="Courier New" w:cs="Courier New"/>
-                <w:lang w:val="en-GB"/>
               </w:rPr>
             </w:pPr>
             <w:r>
@@ -6379,14 +6390,7 @@
               <w:rPr>
                 <w:rFonts w:ascii="Courier New" w:hAnsi="Courier New" w:cs="Courier New"/>
               </w:rPr>
-              <w:t>creat</w:t>
-            </w:r>
-            <w:r>
-              <w:rPr>
-                <w:rFonts w:ascii="Courier New" w:hAnsi="Courier New" w:cs="Courier New"/>
-                <w:lang w:val="en-GB"/>
-              </w:rPr>
-              <w:t>eEnumTabs</w:t>
+              <w:t>createEnumTxtCol</w:t>
             </w:r>
             <w:proofErr w:type="spellEnd"/>
           </w:p>
@@ -6397,7 +6401,7 @@
           </w:tcPr>
           <w:p>
             <w:r>
-              <w:t>Erstellt pro Aufzählungsdefinition eine Tabelle mit den einzelnen Aufzählwerten.</w:t>
+              <w:t>Erstellt für Aufzählungsattribute eine zusätzliche Spalte mit dem Namen des Aufzählwertes.</w:t>
             </w:r>
             <w:r>
               <w:t xml:space="preserve"> (siehe Kapitel Abbildungsregeln/Aufzählungen)</w:t>
@@ -6420,7 +6424,6 @@
             <w:r>
               <w:rPr>
                 <w:rFonts w:ascii="Courier New" w:hAnsi="Courier New" w:cs="Courier New"/>
-                <w:lang w:val="en-GB"/>
               </w:rPr>
               <w:t>--</w:t>
             </w:r>
@@ -6428,9 +6431,15 @@
             <w:r>
               <w:rPr>
                 <w:rFonts w:ascii="Courier New" w:hAnsi="Courier New" w:cs="Courier New"/>
-                <w:lang w:val="en-GB"/>
-              </w:rPr>
-              <w:t>createSingleEnumTab</w:t>
+              </w:rPr>
+              <w:t>creat</w:t>
+            </w:r>
+            <w:r>
+              <w:rPr>
+                <w:rFonts w:ascii="Courier New" w:hAnsi="Courier New" w:cs="Courier New"/>
+                <w:lang w:val="en-GB"/>
+              </w:rPr>
+              <w:t>eEnumTabs</w:t>
             </w:r>
             <w:proofErr w:type="spellEnd"/>
           </w:p>
@@ -6441,27 +6450,7 @@
           </w:tcPr>
           <w:p>
             <w:r>
-              <w:t xml:space="preserve">Erstellt </w:t>
-            </w:r>
-            <w:r>
-              <w:t xml:space="preserve">eine einzige </w:t>
-            </w:r>
-            <w:proofErr w:type="spellStart"/>
-            <w:r>
-              <w:t>Tablle</w:t>
-            </w:r>
-            <w:proofErr w:type="spellEnd"/>
-            <w:r>
-              <w:t xml:space="preserve"> mit allen Aufzählwerten aller </w:t>
-            </w:r>
-            <w:r>
-              <w:t>Aufzählungsdefinition</w:t>
-            </w:r>
-            <w:r>
-              <w:t>en</w:t>
-            </w:r>
-            <w:r>
-              <w:t>.</w:t>
+              <w:t>Erstellt pro Aufzählungsdefinition eine Tabelle mit den einzelnen Aufzählwerten.</w:t>
             </w:r>
             <w:r>
               <w:t xml:space="preserve"> (siehe Kapitel Abbildungsregeln/Aufzählungen)</w:t>
@@ -6494,7 +6483,7 @@
                 <w:rFonts w:ascii="Courier New" w:hAnsi="Courier New" w:cs="Courier New"/>
                 <w:lang w:val="en-GB"/>
               </w:rPr>
-              <w:t>createStdCols</w:t>
+              <w:t>createSingleEnumTab</w:t>
             </w:r>
             <w:proofErr w:type="spellEnd"/>
           </w:p>
@@ -6508,43 +6497,27 @@
               <w:t xml:space="preserve">Erstellt </w:t>
             </w:r>
             <w:r>
-              <w:t xml:space="preserve">in jeder Tabelle </w:t>
-            </w:r>
-            <w:r>
-              <w:t>zusätzliche Metadatenspalten</w:t>
-            </w:r>
-            <w:r>
-              <w:t xml:space="preserve"> </w:t>
+              <w:t xml:space="preserve">eine einzige </w:t>
             </w:r>
             <w:proofErr w:type="spellStart"/>
             <w:r>
-              <w:t>T_User</w:t>
+              <w:t>Tablle</w:t>
             </w:r>
             <w:proofErr w:type="spellEnd"/>
             <w:r>
-              <w:t xml:space="preserve">, </w:t>
-            </w:r>
-            <w:proofErr w:type="spellStart"/>
-            <w:r>
-              <w:t>T_</w:t>
-            </w:r>
-            <w:r>
-              <w:t>CreateDate</w:t>
-            </w:r>
-            <w:proofErr w:type="spellEnd"/>
-            <w:r>
-              <w:t xml:space="preserve">, </w:t>
-            </w:r>
-            <w:proofErr w:type="spellStart"/>
-            <w:r>
-              <w:t>T_LastChange</w:t>
-            </w:r>
-            <w:proofErr w:type="spellEnd"/>
+              <w:t xml:space="preserve"> mit allen Aufzählwerten aller </w:t>
+            </w:r>
+            <w:r>
+              <w:t>Aufzählungsdefinition</w:t>
+            </w:r>
+            <w:r>
+              <w:t>en</w:t>
+            </w:r>
             <w:r>
               <w:t>.</w:t>
             </w:r>
             <w:r>
-              <w:t xml:space="preserve"> (siehe Kapitel Abbildungsregeln/Tabellen)</w:t>
+              <w:t xml:space="preserve"> (siehe Kapitel Abbildungsregeln/Aufzählungen)</w:t>
             </w:r>
           </w:p>
         </w:tc>
@@ -6574,16 +6547,9 @@
                 <w:rFonts w:ascii="Courier New" w:hAnsi="Courier New" w:cs="Courier New"/>
                 <w:lang w:val="en-GB"/>
               </w:rPr>
-              <w:t>t_id_Name</w:t>
+              <w:t>createStdCols</w:t>
             </w:r>
             <w:proofErr w:type="spellEnd"/>
-            <w:r>
-              <w:rPr>
-                <w:rFonts w:ascii="Courier New" w:hAnsi="Courier New" w:cs="Courier New"/>
-                <w:lang w:val="en-GB"/>
-              </w:rPr>
-              <w:t xml:space="preserve"> name</w:t>
-            </w:r>
           </w:p>
         </w:tc>
         <w:tc>
@@ -6592,44 +6558,46 @@
           </w:tcPr>
           <w:p>
             <w:r>
-              <w:t>Definiert den Namen für d</w:t>
-            </w:r>
-            <w:r>
-              <w:t>ie interne technische</w:t>
-            </w:r>
-            <w:r>
-              <w:t xml:space="preserve"> Schlüsselspalte</w:t>
-            </w:r>
-            <w:r>
-              <w:t xml:space="preserve"> in jeder Tabelle (nicht zu verwechseln mit dem externen </w:t>
+              <w:t xml:space="preserve">Erstellt </w:t>
+            </w:r>
+            <w:r>
+              <w:t xml:space="preserve">in jeder Tabelle </w:t>
+            </w:r>
+            <w:r>
+              <w:t>zusätzliche Metadatenspalten</w:t>
+            </w:r>
+            <w:r>
+              <w:t xml:space="preserve"> </w:t>
             </w:r>
             <w:proofErr w:type="spellStart"/>
             <w:r>
-              <w:t>Transferidentifikator</w:t>
+              <w:t>T_User</w:t>
             </w:r>
             <w:proofErr w:type="spellEnd"/>
             <w:r>
-              <w:t>)</w:t>
-            </w:r>
+              <w:t xml:space="preserve">, </w:t>
+            </w:r>
+            <w:proofErr w:type="spellStart"/>
+            <w:r>
+              <w:t>T_</w:t>
+            </w:r>
+            <w:r>
+              <w:t>CreateDate</w:t>
+            </w:r>
+            <w:proofErr w:type="spellEnd"/>
+            <w:r>
+              <w:t xml:space="preserve">, </w:t>
+            </w:r>
+            <w:proofErr w:type="spellStart"/>
+            <w:r>
+              <w:t>T_LastChange</w:t>
+            </w:r>
+            <w:proofErr w:type="spellEnd"/>
             <w:r>
               <w:t>.</w:t>
             </w:r>
             <w:r>
-              <w:t xml:space="preserve"> </w:t>
-            </w:r>
-            <w:r>
-              <w:t xml:space="preserve">Default ist </w:t>
-            </w:r>
-            <w:proofErr w:type="spellStart"/>
-            <w:r>
-              <w:t>T_Id</w:t>
-            </w:r>
-            <w:proofErr w:type="spellEnd"/>
-            <w:r>
-              <w:t xml:space="preserve">. </w:t>
-            </w:r>
-            <w:r>
-              <w:t>(siehe Kapitel Abbildungsregeln/Tabellen)</w:t>
+              <w:t xml:space="preserve"> (siehe Kapitel Abbildungsregeln/Tabellen)</w:t>
             </w:r>
           </w:p>
         </w:tc>
@@ -6643,11 +6611,13 @@
             <w:pPr>
               <w:rPr>
                 <w:rFonts w:ascii="Courier New" w:hAnsi="Courier New" w:cs="Courier New"/>
-              </w:rPr>
-            </w:pPr>
-            <w:r>
-              <w:rPr>
-                <w:rFonts w:ascii="Courier New" w:hAnsi="Courier New" w:cs="Courier New"/>
+                <w:lang w:val="en-GB"/>
+              </w:rPr>
+            </w:pPr>
+            <w:r>
+              <w:rPr>
+                <w:rFonts w:ascii="Courier New" w:hAnsi="Courier New" w:cs="Courier New"/>
+                <w:lang w:val="en-GB"/>
               </w:rPr>
               <w:t>--</w:t>
             </w:r>
@@ -6655,10 +6625,18 @@
             <w:r>
               <w:rPr>
                 <w:rFonts w:ascii="Courier New" w:hAnsi="Courier New" w:cs="Courier New"/>
-              </w:rPr>
-              <w:t>createTypeDiscriminator</w:t>
+                <w:lang w:val="en-GB"/>
+              </w:rPr>
+              <w:t>t_id_Name</w:t>
             </w:r>
             <w:proofErr w:type="spellEnd"/>
+            <w:r>
+              <w:rPr>
+                <w:rFonts w:ascii="Courier New" w:hAnsi="Courier New" w:cs="Courier New"/>
+                <w:lang w:val="en-GB"/>
+              </w:rPr>
+              <w:t xml:space="preserve"> name</w:t>
+            </w:r>
           </w:p>
         </w:tc>
         <w:tc>
@@ -6667,27 +6645,44 @@
           </w:tcPr>
           <w:p>
             <w:r>
-              <w:t>Erstellt</w:t>
-            </w:r>
-            <w:r>
-              <w:t xml:space="preserve"> für jede Tabelle </w:t>
-            </w:r>
-            <w:r>
-              <w:t xml:space="preserve">(auch wenn das Modell keine Vererbung benutzt) </w:t>
-            </w:r>
-            <w:r>
-              <w:t xml:space="preserve">eine Spalte für den </w:t>
+              <w:t>Definiert den Namen für d</w:t>
+            </w:r>
+            <w:r>
+              <w:t>ie interne technische</w:t>
+            </w:r>
+            <w:r>
+              <w:t xml:space="preserve"> Schlüsselspalte</w:t>
+            </w:r>
+            <w:r>
+              <w:t xml:space="preserve"> in jeder Tabelle (nicht zu verwechseln mit dem externen </w:t>
             </w:r>
             <w:proofErr w:type="spellStart"/>
             <w:r>
-              <w:t>Typdiskriminator</w:t>
+              <w:t>Transferidentifikator</w:t>
             </w:r>
             <w:proofErr w:type="spellEnd"/>
             <w:r>
+              <w:t>)</w:t>
+            </w:r>
+            <w:r>
               <w:t>.</w:t>
             </w:r>
             <w:r>
-              <w:t xml:space="preserve"> Für Klassen mit Vererbung wird die Spalte immer erstellt. (siehe Kapitel Abbildungsregeln/Tabellen)</w:t>
+              <w:t xml:space="preserve"> </w:t>
+            </w:r>
+            <w:r>
+              <w:t xml:space="preserve">Default ist </w:t>
+            </w:r>
+            <w:proofErr w:type="spellStart"/>
+            <w:r>
+              <w:t>T_Id</w:t>
+            </w:r>
+            <w:proofErr w:type="spellEnd"/>
+            <w:r>
+              <w:t xml:space="preserve">. </w:t>
+            </w:r>
+            <w:r>
+              <w:t>(siehe Kapitel Abbildungsregeln/Tabellen)</w:t>
             </w:r>
           </w:p>
         </w:tc>
@@ -6701,13 +6696,11 @@
             <w:pPr>
               <w:rPr>
                 <w:rFonts w:ascii="Courier New" w:hAnsi="Courier New" w:cs="Courier New"/>
-                <w:lang w:val="en-GB"/>
-              </w:rPr>
-            </w:pPr>
-            <w:r>
-              <w:rPr>
-                <w:rFonts w:ascii="Courier New" w:hAnsi="Courier New" w:cs="Courier New"/>
-                <w:lang w:val="en-GB"/>
+              </w:rPr>
+            </w:pPr>
+            <w:r>
+              <w:rPr>
+                <w:rFonts w:ascii="Courier New" w:hAnsi="Courier New" w:cs="Courier New"/>
               </w:rPr>
               <w:t>--</w:t>
             </w:r>
@@ -6715,9 +6708,8 @@
             <w:r>
               <w:rPr>
                 <w:rFonts w:ascii="Courier New" w:hAnsi="Courier New" w:cs="Courier New"/>
-                <w:lang w:val="en-GB"/>
-              </w:rPr>
-              <w:t>structWithGenericRef</w:t>
+              </w:rPr>
+              <w:t>createTypeDiscriminator</w:t>
             </w:r>
             <w:proofErr w:type="spellEnd"/>
           </w:p>
@@ -6728,30 +6720,27 @@
           </w:tcPr>
           <w:p>
             <w:r>
-              <w:t xml:space="preserve">Erstellt generische Spalten für den Fremdschlüssel bei </w:t>
-            </w:r>
-            <w:r>
-              <w:t xml:space="preserve">Tabellen die </w:t>
+              <w:t>Erstellt</w:t>
+            </w:r>
+            <w:r>
+              <w:t xml:space="preserve"> für jede Tabelle </w:t>
+            </w:r>
+            <w:r>
+              <w:t xml:space="preserve">(auch wenn das Modell keine Vererbung benutzt) </w:t>
+            </w:r>
+            <w:r>
+              <w:t xml:space="preserve">eine Spalte für den </w:t>
             </w:r>
             <w:proofErr w:type="spellStart"/>
             <w:r>
-              <w:t>Interlis</w:t>
+              <w:t>Typdiskriminator</w:t>
             </w:r>
             <w:proofErr w:type="spellEnd"/>
             <w:r>
-              <w:t>-</w:t>
-            </w:r>
-            <w:r>
-              <w:t>Strukturen abbilden.</w:t>
-            </w:r>
-            <w:r>
-              <w:t xml:space="preserve"> </w:t>
-            </w:r>
-            <w:r>
-              <w:t>Ohne diese Option wird pro Strukturattribut eine Spalte erstellt (in der Tabelle, die die Struktur abbildet).</w:t>
-            </w:r>
-            <w:r>
-              <w:t xml:space="preserve"> (siehe Kapitel Abbildungsregeln/Strukturen)</w:t>
+              <w:t>.</w:t>
+            </w:r>
+            <w:r>
+              <w:t xml:space="preserve"> Für Klassen mit Vererbung wird die Spalte immer erstellt. (siehe Kapitel Abbildungsregeln/Tabellen)</w:t>
             </w:r>
           </w:p>
         </w:tc>
@@ -6781,7 +6770,7 @@
                 <w:rFonts w:ascii="Courier New" w:hAnsi="Courier New" w:cs="Courier New"/>
                 <w:lang w:val="en-GB"/>
               </w:rPr>
-              <w:t>disableNameOptimization</w:t>
+              <w:t>structWithGenericRef</w:t>
             </w:r>
             <w:proofErr w:type="spellEnd"/>
           </w:p>
@@ -6792,13 +6781,10 @@
           </w:tcPr>
           <w:p>
             <w:r>
-              <w:t xml:space="preserve">Schaltet die Nutzung von unqualifizierten Klassennamen aus. Für alle Tabellennamen </w:t>
-            </w:r>
-            <w:r>
-              <w:t>we</w:t>
-            </w:r>
-            <w:r>
-              <w:t xml:space="preserve">rden qualifizierte </w:t>
+              <w:t xml:space="preserve">Erstellt generische Spalten für den Fremdschlüssel bei </w:t>
+            </w:r>
+            <w:r>
+              <w:t xml:space="preserve">Tabellen die </w:t>
             </w:r>
             <w:proofErr w:type="spellStart"/>
             <w:r>
@@ -6806,30 +6792,19 @@
             </w:r>
             <w:proofErr w:type="spellEnd"/>
             <w:r>
-              <w:t xml:space="preserve">-Klassennamen </w:t>
-            </w:r>
-            <w:r>
-              <w:t>(</w:t>
-            </w:r>
-            <w:proofErr w:type="spellStart"/>
-            <w:r>
-              <w:t>Model.Topic.Class</w:t>
-            </w:r>
-            <w:proofErr w:type="spellEnd"/>
-            <w:r>
-              <w:t xml:space="preserve">) </w:t>
-            </w:r>
-            <w:r>
-              <w:t>verwendet</w:t>
-            </w:r>
-            <w:r>
-              <w:t xml:space="preserve"> (und in einen gültigen Tabellennamen abgebildet)</w:t>
-            </w:r>
-            <w:r>
-              <w:t>.</w:t>
-            </w:r>
-            <w:r>
-              <w:t xml:space="preserve"> (siehe Kapitel Abbildungsregeln/Namenskonventionen)</w:t>
+              <w:t>-</w:t>
+            </w:r>
+            <w:r>
+              <w:t>Strukturen abbilden.</w:t>
+            </w:r>
+            <w:r>
+              <w:t xml:space="preserve"> </w:t>
+            </w:r>
+            <w:r>
+              <w:t>Ohne diese Option wird pro Strukturattribut eine Spalte erstellt (in der Tabelle, die die Struktur abbildet).</w:t>
+            </w:r>
+            <w:r>
+              <w:t xml:space="preserve"> (siehe Kapitel Abbildungsregeln/Strukturen)</w:t>
             </w:r>
           </w:p>
         </w:tc>
@@ -6859,7 +6834,7 @@
                 <w:rFonts w:ascii="Courier New" w:hAnsi="Courier New" w:cs="Courier New"/>
                 <w:lang w:val="en-GB"/>
               </w:rPr>
-              <w:t>nameByTopic</w:t>
+              <w:t>disableNameOptimization</w:t>
             </w:r>
             <w:proofErr w:type="spellEnd"/>
           </w:p>
@@ -6870,19 +6845,13 @@
           </w:tcPr>
           <w:p>
             <w:r>
-              <w:t xml:space="preserve">Für alle Tabellennamen </w:t>
+              <w:t xml:space="preserve">Schaltet die Nutzung von unqualifizierten Klassennamen aus. Für alle Tabellennamen </w:t>
             </w:r>
             <w:r>
               <w:t>we</w:t>
             </w:r>
             <w:r>
-              <w:t xml:space="preserve">rden </w:t>
-            </w:r>
-            <w:r>
-              <w:t xml:space="preserve">teilweise </w:t>
-            </w:r>
-            <w:r>
-              <w:t xml:space="preserve">qualifizierte </w:t>
+              <w:t xml:space="preserve">rden qualifizierte </w:t>
             </w:r>
             <w:proofErr w:type="spellStart"/>
             <w:r>
@@ -6897,7 +6866,7 @@
             </w:r>
             <w:proofErr w:type="spellStart"/>
             <w:r>
-              <w:t>Topic.Class</w:t>
+              <w:t>Model.Topic.Class</w:t>
             </w:r>
             <w:proofErr w:type="spellEnd"/>
             <w:r>
@@ -6943,16 +6912,9 @@
                 <w:rFonts w:ascii="Courier New" w:hAnsi="Courier New" w:cs="Courier New"/>
                 <w:lang w:val="en-GB"/>
               </w:rPr>
-              <w:t>maxNameLength</w:t>
+              <w:t>nameByTopic</w:t>
             </w:r>
             <w:proofErr w:type="spellEnd"/>
-            <w:r>
-              <w:rPr>
-                <w:rFonts w:ascii="Courier New" w:hAnsi="Courier New" w:cs="Courier New"/>
-                <w:lang w:val="en-GB"/>
-              </w:rPr>
-              <w:t xml:space="preserve"> length</w:t>
-            </w:r>
           </w:p>
         </w:tc>
         <w:tc>
@@ -6961,27 +6923,19 @@
           </w:tcPr>
           <w:p>
             <w:r>
-              <w:t>Definiert die maxim</w:t>
-            </w:r>
-            <w:r>
-              <w:t>a</w:t>
-            </w:r>
-            <w:r>
-              <w:t>l</w:t>
-            </w:r>
-            <w:r>
-              <w:t xml:space="preserve">e Länge der Namen für Datenbankelemente (Tabellennamen, </w:t>
-            </w:r>
-            <w:proofErr w:type="gramStart"/>
-            <w:r>
-              <w:t>Spaltennamen ,</w:t>
-            </w:r>
-            <w:proofErr w:type="gramEnd"/>
-            <w:r>
-              <w:t xml:space="preserve"> usw.) Default ist </w:t>
-            </w:r>
-            <w:r>
-              <w:t xml:space="preserve">60. Ist der </w:t>
+              <w:t xml:space="preserve">Für alle Tabellennamen </w:t>
+            </w:r>
+            <w:r>
+              <w:t>we</w:t>
+            </w:r>
+            <w:r>
+              <w:t xml:space="preserve">rden </w:t>
+            </w:r>
+            <w:r>
+              <w:t xml:space="preserve">teilweise </w:t>
+            </w:r>
+            <w:r>
+              <w:t xml:space="preserve">qualifizierte </w:t>
             </w:r>
             <w:proofErr w:type="spellStart"/>
             <w:r>
@@ -6989,7 +6943,30 @@
             </w:r>
             <w:proofErr w:type="spellEnd"/>
             <w:r>
-              <w:t>-Name länger, wird er gekürzt. (siehe Kapitel Abbildungsregeln/Namenskonventionen)</w:t>
+              <w:t xml:space="preserve">-Klassennamen </w:t>
+            </w:r>
+            <w:r>
+              <w:t>(</w:t>
+            </w:r>
+            <w:proofErr w:type="spellStart"/>
+            <w:r>
+              <w:t>Topic.Class</w:t>
+            </w:r>
+            <w:proofErr w:type="spellEnd"/>
+            <w:r>
+              <w:t xml:space="preserve">) </w:t>
+            </w:r>
+            <w:r>
+              <w:t>verwendet</w:t>
+            </w:r>
+            <w:r>
+              <w:t xml:space="preserve"> (und in einen gültigen Tabellennamen abgebildet)</w:t>
+            </w:r>
+            <w:r>
+              <w:t>.</w:t>
+            </w:r>
+            <w:r>
+              <w:t xml:space="preserve"> (siehe Kapitel Abbildungsregeln/Namenskonventionen)</w:t>
             </w:r>
           </w:p>
         </w:tc>
@@ -7019,9 +6996,16 @@
                 <w:rFonts w:ascii="Courier New" w:hAnsi="Courier New" w:cs="Courier New"/>
                 <w:lang w:val="en-GB"/>
               </w:rPr>
-              <w:t>sqlEnableNull</w:t>
+              <w:t>maxNameLength</w:t>
             </w:r>
             <w:proofErr w:type="spellEnd"/>
+            <w:r>
+              <w:rPr>
+                <w:rFonts w:ascii="Courier New" w:hAnsi="Courier New" w:cs="Courier New"/>
+                <w:lang w:val="en-GB"/>
+              </w:rPr>
+              <w:t xml:space="preserve"> length</w:t>
+            </w:r>
           </w:p>
         </w:tc>
         <w:tc>
@@ -7030,13 +7014,27 @@
           </w:tcPr>
           <w:p>
             <w:r>
-              <w:t>Erstellt kei</w:t>
-            </w:r>
-            <w:r>
-              <w:t xml:space="preserve">ne NOT NULL Anweisungen bei </w:t>
-            </w:r>
-            <w:r>
-              <w:t xml:space="preserve">Spalten die </w:t>
+              <w:t>Definiert die maxim</w:t>
+            </w:r>
+            <w:r>
+              <w:t>a</w:t>
+            </w:r>
+            <w:r>
+              <w:t>l</w:t>
+            </w:r>
+            <w:r>
+              <w:t xml:space="preserve">e Länge der Namen für Datenbankelemente (Tabellennamen, </w:t>
+            </w:r>
+            <w:proofErr w:type="gramStart"/>
+            <w:r>
+              <w:t>Spaltennamen ,</w:t>
+            </w:r>
+            <w:proofErr w:type="gramEnd"/>
+            <w:r>
+              <w:t xml:space="preserve"> usw.) Default ist </w:t>
+            </w:r>
+            <w:r>
+              <w:t xml:space="preserve">60. Ist der </w:t>
             </w:r>
             <w:proofErr w:type="spellStart"/>
             <w:r>
@@ -7044,10 +7042,7 @@
             </w:r>
             <w:proofErr w:type="spellEnd"/>
             <w:r>
-              <w:t>-Attribute abbilden.</w:t>
-            </w:r>
-            <w:r>
-              <w:t xml:space="preserve"> (siehe Kapitel Abbildungsregeln/Attribute)</w:t>
+              <w:t>-Name länger, wird er gekürzt. (siehe Kapitel Abbildungsregeln/Namenskonventionen)</w:t>
             </w:r>
           </w:p>
         </w:tc>
@@ -7077,7 +7072,7 @@
                 <w:rFonts w:ascii="Courier New" w:hAnsi="Courier New" w:cs="Courier New"/>
                 <w:lang w:val="en-GB"/>
               </w:rPr>
-              <w:t>strokeArcs</w:t>
+              <w:t>sqlEnableNull</w:t>
             </w:r>
             <w:proofErr w:type="spellEnd"/>
           </w:p>
@@ -7088,10 +7083,24 @@
           </w:tcPr>
           <w:p>
             <w:r>
-              <w:t xml:space="preserve">Segmentiert Kreisbogen beim Datenimport. Der Radius geht somit verloren. </w:t>
-            </w:r>
-            <w:r>
-              <w:t>Die Kreisbogen werden so segmentiert, dass die Abweichung der erzeugten Geraden kleiner als die Koordinatengenauigkeit der Stützpunkte ist.</w:t>
+              <w:t>Erstellt kei</w:t>
+            </w:r>
+            <w:r>
+              <w:t xml:space="preserve">ne NOT NULL Anweisungen bei </w:t>
+            </w:r>
+            <w:r>
+              <w:t xml:space="preserve">Spalten die </w:t>
+            </w:r>
+            <w:proofErr w:type="spellStart"/>
+            <w:r>
+              <w:t>Interlis</w:t>
+            </w:r>
+            <w:proofErr w:type="spellEnd"/>
+            <w:r>
+              <w:t>-Attribute abbilden.</w:t>
+            </w:r>
+            <w:r>
+              <w:t xml:space="preserve"> (siehe Kapitel Abbildungsregeln/Attribute)</w:t>
             </w:r>
           </w:p>
         </w:tc>
@@ -7105,11 +7114,13 @@
             <w:pPr>
               <w:rPr>
                 <w:rFonts w:ascii="Courier New" w:hAnsi="Courier New" w:cs="Courier New"/>
-              </w:rPr>
-            </w:pPr>
-            <w:r>
-              <w:rPr>
-                <w:rFonts w:ascii="Courier New" w:hAnsi="Courier New" w:cs="Courier New"/>
+                <w:lang w:val="en-GB"/>
+              </w:rPr>
+            </w:pPr>
+            <w:r>
+              <w:rPr>
+                <w:rFonts w:ascii="Courier New" w:hAnsi="Courier New" w:cs="Courier New"/>
+                <w:lang w:val="en-GB"/>
               </w:rPr>
               <w:t>--</w:t>
             </w:r>
@@ -7117,8 +7128,9 @@
             <w:r>
               <w:rPr>
                 <w:rFonts w:ascii="Courier New" w:hAnsi="Courier New" w:cs="Courier New"/>
-              </w:rPr>
-              <w:t>skipPolygonBuilding</w:t>
+                <w:lang w:val="en-GB"/>
+              </w:rPr>
+              <w:t>strokeArcs</w:t>
             </w:r>
             <w:proofErr w:type="spellEnd"/>
           </w:p>
@@ -7127,7 +7139,14 @@
           <w:tcPr>
             <w:tcW w:w="5305" w:type="dxa"/>
           </w:tcPr>
-          <w:p/>
+          <w:p>
+            <w:r>
+              <w:t xml:space="preserve">Segmentiert Kreisbogen beim Datenimport. Der Radius geht somit verloren. </w:t>
+            </w:r>
+            <w:r>
+              <w:t>Die Kreisbogen werden so segmentiert, dass die Abweichung der erzeugten Geraden kleiner als die Koordinatengenauigkeit der Stützpunkte ist.</w:t>
+            </w:r>
+          </w:p>
         </w:tc>
       </w:tr>
       <w:tr>
@@ -7152,7 +7171,7 @@
               <w:rPr>
                 <w:rFonts w:ascii="Courier New" w:hAnsi="Courier New" w:cs="Courier New"/>
               </w:rPr>
-              <w:t>keepAreaRef</w:t>
+              <w:t>skipPolygonBuilding</w:t>
             </w:r>
             <w:proofErr w:type="spellEnd"/>
           </w:p>
@@ -7179,6 +7198,7 @@
               <w:rPr>
                 <w:rFonts w:ascii="Courier New" w:hAnsi="Courier New" w:cs="Courier New"/>
               </w:rPr>
+              <w:lastRenderedPageBreak/>
               <w:t>--</w:t>
             </w:r>
             <w:proofErr w:type="spellStart"/>
@@ -7186,7 +7206,7 @@
               <w:rPr>
                 <w:rFonts w:ascii="Courier New" w:hAnsi="Courier New" w:cs="Courier New"/>
               </w:rPr>
-              <w:t>importTid</w:t>
+              <w:t>keepAreaRef</w:t>
             </w:r>
             <w:proofErr w:type="spellEnd"/>
           </w:p>
@@ -7195,22 +7215,7 @@
           <w:tcPr>
             <w:tcW w:w="5305" w:type="dxa"/>
           </w:tcPr>
-          <w:p>
-            <w:r>
-              <w:t>Liest die Transferidentifikation (aus der Transferdatei) in eine zusätzliche Spalte</w:t>
-            </w:r>
-            <w:r>
-              <w:t xml:space="preserve"> </w:t>
-            </w:r>
-            <w:proofErr w:type="spellStart"/>
-            <w:r>
-              <w:t>T_Ili_Tid</w:t>
-            </w:r>
-            <w:proofErr w:type="spellEnd"/>
-            <w:r>
-              <w:t>. (siehe Kapitel Abbildungsregeln/Tabellen)</w:t>
-            </w:r>
-          </w:p>
+          <w:p/>
         </w:tc>
       </w:tr>
       <w:tr>
@@ -7222,15 +7227,63 @@
             <w:pPr>
               <w:rPr>
                 <w:rFonts w:ascii="Courier New" w:hAnsi="Courier New" w:cs="Courier New"/>
-                <w:lang w:val="en-GB"/>
-              </w:rPr>
-            </w:pPr>
-            <w:r>
-              <w:rPr>
-                <w:rFonts w:ascii="Courier New" w:hAnsi="Courier New" w:cs="Courier New"/>
-                <w:lang w:val="en-GB"/>
-              </w:rPr>
-              <w:lastRenderedPageBreak/>
+              </w:rPr>
+            </w:pPr>
+            <w:r>
+              <w:rPr>
+                <w:rFonts w:ascii="Courier New" w:hAnsi="Courier New" w:cs="Courier New"/>
+              </w:rPr>
+              <w:t>--</w:t>
+            </w:r>
+            <w:proofErr w:type="spellStart"/>
+            <w:r>
+              <w:rPr>
+                <w:rFonts w:ascii="Courier New" w:hAnsi="Courier New" w:cs="Courier New"/>
+              </w:rPr>
+              <w:t>importTid</w:t>
+            </w:r>
+            <w:proofErr w:type="spellEnd"/>
+          </w:p>
+        </w:tc>
+        <w:tc>
+          <w:tcPr>
+            <w:tcW w:w="5305" w:type="dxa"/>
+          </w:tcPr>
+          <w:p>
+            <w:r>
+              <w:t>Liest die Transferidentifikation (aus der Transferdatei) in eine zusätzliche Spalte</w:t>
+            </w:r>
+            <w:r>
+              <w:t xml:space="preserve"> </w:t>
+            </w:r>
+            <w:proofErr w:type="spellStart"/>
+            <w:r>
+              <w:t>T_Ili_Tid</w:t>
+            </w:r>
+            <w:proofErr w:type="spellEnd"/>
+            <w:r>
+              <w:t>. (siehe Kapitel Abbildungsregeln/Tabellen)</w:t>
+            </w:r>
+          </w:p>
+        </w:tc>
+      </w:tr>
+      <w:tr>
+        <w:tc>
+          <w:tcPr>
+            <w:tcW w:w="3983" w:type="dxa"/>
+          </w:tcPr>
+          <w:p>
+            <w:pPr>
+              <w:rPr>
+                <w:rFonts w:ascii="Courier New" w:hAnsi="Courier New" w:cs="Courier New"/>
+                <w:lang w:val="en-GB"/>
+              </w:rPr>
+            </w:pPr>
+            <w:r>
+              <w:rPr>
+                <w:rFonts w:ascii="Courier New" w:hAnsi="Courier New" w:cs="Courier New"/>
+                <w:lang w:val="en-GB"/>
+              </w:rPr>
               <w:t>--</w:t>
             </w:r>
             <w:proofErr w:type="spellStart"/>
@@ -9007,6 +9060,7 @@
                 <w:szCs w:val="16"/>
                 <w:lang w:val="en-GB"/>
               </w:rPr>
+              <w:lastRenderedPageBreak/>
               <w:t>CREATE TABLE A (</w:t>
             </w:r>
           </w:p>
@@ -9067,6 +9121,7 @@
                 <w:szCs w:val="16"/>
                 <w:lang w:val="en-GB"/>
               </w:rPr>
+              <w:lastRenderedPageBreak/>
               <w:t xml:space="preserve">     </w:t>
             </w:r>
             <w:proofErr w:type="spellStart"/>
@@ -9153,6 +9208,7 @@
                 <w:szCs w:val="16"/>
                 <w:lang w:val="de-DE"/>
               </w:rPr>
+              <w:lastRenderedPageBreak/>
               <w:t>Mit der Option --</w:t>
             </w:r>
             <w:proofErr w:type="spellStart"/>
@@ -9178,6 +9234,7 @@
                 <w:sz w:val="16"/>
                 <w:szCs w:val="16"/>
               </w:rPr>
+              <w:lastRenderedPageBreak/>
               <w:t xml:space="preserve">(die eine Klasse </w:t>
             </w:r>
             <w:r>
@@ -9241,7 +9298,6 @@
                 <w:szCs w:val="16"/>
                 <w:lang w:val="de-DE"/>
               </w:rPr>
-              <w:lastRenderedPageBreak/>
               <w:t xml:space="preserve">Diese Spalte ist </w:t>
             </w:r>
             <w:r>
@@ -10845,6 +10901,7 @@
         <w:pStyle w:val="berschrift3"/>
       </w:pPr>
       <w:r>
+        <w:lastRenderedPageBreak/>
         <w:t>Strukturattribute</w:t>
       </w:r>
     </w:p>
@@ -11028,7 +11085,6 @@
                 <w:szCs w:val="16"/>
                 <w:lang w:val="de-DE"/>
               </w:rPr>
-              <w:lastRenderedPageBreak/>
               <w:t>1</w:t>
             </w:r>
           </w:p>
@@ -13823,6 +13879,7 @@
                 <w:sz w:val="22"/>
                 <w:szCs w:val="22"/>
               </w:rPr>
+              <w:lastRenderedPageBreak/>
               <w:t>9</w:t>
             </w:r>
           </w:p>
@@ -14041,7 +14098,6 @@
                 <w:sz w:val="22"/>
                 <w:szCs w:val="22"/>
               </w:rPr>
-              <w:lastRenderedPageBreak/>
               <w:t>t_id</w:t>
             </w:r>
             <w:proofErr w:type="spellEnd"/>
@@ -18386,7 +18442,7 @@
 </file>
 
 <file path=customXml/itemProps1.xml><?xml version="1.0" encoding="utf-8"?>
-<ds:datastoreItem xmlns:ds="http://schemas.openxmlformats.org/officeDocument/2006/customXml" ds:itemID="{542CA609-1416-488E-AC4B-74F5DFD238EF}">
+<ds:datastoreItem xmlns:ds="http://schemas.openxmlformats.org/officeDocument/2006/customXml" ds:itemID="{7BCFB5AF-37F6-4CAD-AAAD-14323F71D796}">
   <ds:schemaRefs>
     <ds:schemaRef ds:uri="http://schemas.openxmlformats.org/officeDocument/2006/bibliography"/>
   </ds:schemaRefs>

</xml_diff>

<commit_message>
support --update This code has been funded by the Canton of Solothurn (Switzerland)
</commit_message>
<xml_diff>
--- a/docs/ili2pg.docx
+++ b/docs/ili2pg.docx
@@ -1339,7 +1339,12 @@
         <w:t xml:space="preserve">Schema dm01av und alle Tabellen werden </w:t>
       </w:r>
       <w:r>
-        <w:t xml:space="preserve">in der Datenbank </w:t>
+        <w:t>in der Datenban</w:t>
+      </w:r>
+      <w:bookmarkStart w:id="0" w:name="_GoBack"/>
+      <w:bookmarkEnd w:id="0"/>
+      <w:r>
+        <w:t xml:space="preserve">k </w:t>
       </w:r>
       <w:proofErr w:type="spellStart"/>
       <w:r>
@@ -4779,8 +4784,8 @@
       <w:pPr>
         <w:pStyle w:val="berschrift1"/>
       </w:pPr>
-      <w:bookmarkStart w:id="0" w:name="__RefHeading__2652_1487268199"/>
-      <w:bookmarkEnd w:id="0"/>
+      <w:bookmarkStart w:id="1" w:name="__RefHeading__2652_1487268199"/>
+      <w:bookmarkEnd w:id="1"/>
       <w:r>
         <w:t>Referenz</w:t>
       </w:r>
@@ -5041,131 +5046,37 @@
               <w:rPr>
                 <w:rFonts w:ascii="Courier New" w:hAnsi="Courier New" w:cs="Courier New"/>
               </w:rPr>
-              <w:t>--</w:t>
+              <w:t>--update</w:t>
+            </w:r>
+          </w:p>
+        </w:tc>
+        <w:tc>
+          <w:tcPr>
+            <w:tcW w:w="5305" w:type="dxa"/>
+          </w:tcPr>
+          <w:p>
+            <w:r>
+              <w:t>Aktualisiert die</w:t>
+            </w:r>
+            <w:r>
+              <w:t xml:space="preserve"> Daten </w:t>
+            </w:r>
+            <w:r>
+              <w:t xml:space="preserve">in der Datenbank anhand </w:t>
+            </w:r>
+            <w:r>
+              <w:t xml:space="preserve">einer </w:t>
+            </w:r>
+            <w:r>
+              <w:t>Transferdatei, d.h. neue Objekte werden eingefügt, bestehende Objekte werden aktualisiert und in der Transferdatei nicht mehr vorhandene Objekte werden gelöscht. Diese Funktion bedingt, dass das Datenbankschema mit der Option --</w:t>
             </w:r>
             <w:proofErr w:type="spellStart"/>
             <w:r>
-              <w:rPr>
-                <w:rFonts w:ascii="Courier New" w:hAnsi="Courier New" w:cs="Courier New"/>
-              </w:rPr>
-              <w:t>export</w:t>
+              <w:t>createBasketCol</w:t>
             </w:r>
             <w:proofErr w:type="spellEnd"/>
-          </w:p>
-        </w:tc>
-        <w:tc>
-          <w:tcPr>
-            <w:tcW w:w="5305" w:type="dxa"/>
-          </w:tcPr>
-          <w:p>
-            <w:r>
-              <w:t>Exportiert Daten aus der Datenbank in eine Transferdatei.</w:t>
-            </w:r>
-          </w:p>
-          <w:p>
-            <w:r>
-              <w:t>Mit dem Parameter --</w:t>
-            </w:r>
-            <w:proofErr w:type="spellStart"/>
-            <w:r>
-              <w:t>models</w:t>
-            </w:r>
-            <w:proofErr w:type="spellEnd"/>
-            <w:r>
-              <w:t>, --</w:t>
-            </w:r>
-            <w:proofErr w:type="spellStart"/>
-            <w:r>
-              <w:t>topics</w:t>
-            </w:r>
-            <w:proofErr w:type="spellEnd"/>
-            <w:r>
-              <w:t xml:space="preserve"> </w:t>
-            </w:r>
-            <w:r>
-              <w:t>oder --</w:t>
-            </w:r>
-            <w:proofErr w:type="spellStart"/>
-            <w:r>
-              <w:t>baskets</w:t>
-            </w:r>
-            <w:proofErr w:type="spellEnd"/>
-            <w:r>
-              <w:t xml:space="preserve"> </w:t>
-            </w:r>
-            <w:r>
-              <w:t>wird definiert, welche Daten exportiert wer</w:t>
-            </w:r>
-            <w:bookmarkStart w:id="1" w:name="_GoBack"/>
-            <w:bookmarkEnd w:id="1"/>
-            <w:r>
-              <w:t>den.</w:t>
-            </w:r>
-          </w:p>
-          <w:p>
-            <w:r>
-              <w:t xml:space="preserve">Ob die Daten im </w:t>
-            </w:r>
-            <w:proofErr w:type="spellStart"/>
-            <w:r>
-              <w:t>Interlis</w:t>
-            </w:r>
-            <w:proofErr w:type="spellEnd"/>
-            <w:r>
-              <w:t xml:space="preserve"> 1-</w:t>
-            </w:r>
-            <w:r>
-              <w:t>,</w:t>
-            </w:r>
-            <w:r>
-              <w:t xml:space="preserve"> </w:t>
-            </w:r>
-            <w:proofErr w:type="spellStart"/>
-            <w:r>
-              <w:t>Interlis</w:t>
-            </w:r>
-            <w:proofErr w:type="spellEnd"/>
-            <w:r>
-              <w:t xml:space="preserve"> 2-</w:t>
-            </w:r>
-            <w:r>
-              <w:t xml:space="preserve"> oder GML-</w:t>
-            </w:r>
-            <w:r>
-              <w:t>Format geschrieben werden, ergibt sich aus der Dateinamenserweiterung der Ausgabedatei</w:t>
-            </w:r>
-            <w:r>
-              <w:t xml:space="preserve">. Für eine </w:t>
-            </w:r>
-            <w:proofErr w:type="spellStart"/>
-            <w:r>
-              <w:t>Interlis</w:t>
-            </w:r>
-            <w:proofErr w:type="spellEnd"/>
-            <w:r>
-              <w:t xml:space="preserve"> 1-Transferdatei muss die Erweiterung .</w:t>
-            </w:r>
-            <w:proofErr w:type="spellStart"/>
-            <w:r>
-              <w:t>itf</w:t>
-            </w:r>
-            <w:proofErr w:type="spellEnd"/>
-            <w:r>
-              <w:t xml:space="preserve"> verwendet werden</w:t>
-            </w:r>
-            <w:r>
-              <w:t>.</w:t>
-            </w:r>
-            <w:r>
-              <w:t xml:space="preserve"> Für eine GML-Transferdatei muss die Erweiterung .</w:t>
-            </w:r>
-            <w:proofErr w:type="spellStart"/>
-            <w:r>
-              <w:t>gml</w:t>
-            </w:r>
-            <w:proofErr w:type="spellEnd"/>
-            <w:r>
-              <w:t xml:space="preserve"> verwendet werden.</w:t>
+            <w:r>
+              <w:t xml:space="preserve"> erstellt wurde, und dass die Klassen und Topics eine stabile OID haben.</w:t>
             </w:r>
           </w:p>
         </w:tc>
@@ -5192,7 +5103,7 @@
               <w:rPr>
                 <w:rFonts w:ascii="Courier New" w:hAnsi="Courier New" w:cs="Courier New"/>
               </w:rPr>
-              <w:t>schemaimport</w:t>
+              <w:t>export</w:t>
             </w:r>
             <w:proofErr w:type="spellEnd"/>
           </w:p>
@@ -5203,10 +5114,143 @@
           </w:tcPr>
           <w:p>
             <w:r>
-              <w:t>Erstellt die Tabellenstruktur in der Datenbank</w:t>
-            </w:r>
-            <w:r>
-              <w:t xml:space="preserve"> (siehe Kapitel Abbildungsregeln)</w:t>
+              <w:t>Exportiert Daten aus der Datenbank in eine Transferdatei.</w:t>
+            </w:r>
+          </w:p>
+          <w:p>
+            <w:r>
+              <w:t>Mit dem Parameter --</w:t>
+            </w:r>
+            <w:proofErr w:type="spellStart"/>
+            <w:r>
+              <w:t>models</w:t>
+            </w:r>
+            <w:proofErr w:type="spellEnd"/>
+            <w:r>
+              <w:t>, --</w:t>
+            </w:r>
+            <w:proofErr w:type="spellStart"/>
+            <w:r>
+              <w:t>topics</w:t>
+            </w:r>
+            <w:proofErr w:type="spellEnd"/>
+            <w:r>
+              <w:t xml:space="preserve"> </w:t>
+            </w:r>
+            <w:r>
+              <w:t>oder --</w:t>
+            </w:r>
+            <w:proofErr w:type="spellStart"/>
+            <w:r>
+              <w:t>baskets</w:t>
+            </w:r>
+            <w:proofErr w:type="spellEnd"/>
+            <w:r>
+              <w:t xml:space="preserve"> </w:t>
+            </w:r>
+            <w:r>
+              <w:t>wird definiert, welche Daten exportiert werden.</w:t>
+            </w:r>
+          </w:p>
+          <w:p>
+            <w:r>
+              <w:t xml:space="preserve">Ob die Daten im </w:t>
+            </w:r>
+            <w:proofErr w:type="spellStart"/>
+            <w:r>
+              <w:t>Interlis</w:t>
+            </w:r>
+            <w:proofErr w:type="spellEnd"/>
+            <w:r>
+              <w:t xml:space="preserve"> 1-</w:t>
+            </w:r>
+            <w:r>
+              <w:t>,</w:t>
+            </w:r>
+            <w:r>
+              <w:t xml:space="preserve"> </w:t>
+            </w:r>
+            <w:proofErr w:type="spellStart"/>
+            <w:r>
+              <w:t>Interlis</w:t>
+            </w:r>
+            <w:proofErr w:type="spellEnd"/>
+            <w:r>
+              <w:t xml:space="preserve"> 2-</w:t>
+            </w:r>
+            <w:r>
+              <w:t xml:space="preserve"> oder GML-</w:t>
+            </w:r>
+            <w:r>
+              <w:t>Format geschrieben werden, ergibt sich aus der Dateinamenserweiterung der Ausgabedatei</w:t>
+            </w:r>
+            <w:r>
+              <w:t xml:space="preserve">. Für eine </w:t>
+            </w:r>
+            <w:proofErr w:type="spellStart"/>
+            <w:r>
+              <w:t>Interlis</w:t>
+            </w:r>
+            <w:proofErr w:type="spellEnd"/>
+            <w:r>
+              <w:t xml:space="preserve"> 1-Transferdatei muss die Erweiterung .</w:t>
+            </w:r>
+            <w:proofErr w:type="spellStart"/>
+            <w:r>
+              <w:t>itf</w:t>
+            </w:r>
+            <w:proofErr w:type="spellEnd"/>
+            <w:r>
+              <w:t xml:space="preserve"> verwendet werden</w:t>
+            </w:r>
+            <w:r>
+              <w:t>.</w:t>
+            </w:r>
+            <w:r>
+              <w:t xml:space="preserve"> Für eine GML-Transferdatei muss die Erweiterung .</w:t>
+            </w:r>
+            <w:proofErr w:type="spellStart"/>
+            <w:r>
+              <w:t>gml</w:t>
+            </w:r>
+            <w:proofErr w:type="spellEnd"/>
+            <w:r>
+              <w:t xml:space="preserve"> verwendet werden.</w:t>
+            </w:r>
+          </w:p>
+          <w:p>
+            <w:r>
+              <w:t>Die</w:t>
+            </w:r>
+            <w:r>
+              <w:t xml:space="preserve"> Optionen --</w:t>
+            </w:r>
+            <w:proofErr w:type="spellStart"/>
+            <w:r>
+              <w:t>topics</w:t>
+            </w:r>
+            <w:proofErr w:type="spellEnd"/>
+            <w:r>
+              <w:t xml:space="preserve"> und --</w:t>
+            </w:r>
+            <w:proofErr w:type="spellStart"/>
+            <w:r>
+              <w:t>baskets</w:t>
+            </w:r>
+            <w:proofErr w:type="spellEnd"/>
+            <w:r>
+              <w:t xml:space="preserve"> bedingen</w:t>
+            </w:r>
+            <w:r>
+              <w:t>, dass das Datenbankschema mit der Option --</w:t>
+            </w:r>
+            <w:proofErr w:type="spellStart"/>
+            <w:r>
+              <w:t>createBasketCol</w:t>
+            </w:r>
+            <w:proofErr w:type="spellEnd"/>
+            <w:r>
+              <w:t xml:space="preserve"> erstellt wurde</w:t>
             </w:r>
             <w:r>
               <w:t>.</w:t>
@@ -5236,23 +5280,9 @@
               <w:rPr>
                 <w:rFonts w:ascii="Courier New" w:hAnsi="Courier New" w:cs="Courier New"/>
               </w:rPr>
-              <w:t>dbhost</w:t>
+              <w:t>schemaimport</w:t>
             </w:r>
             <w:proofErr w:type="spellEnd"/>
-            <w:r>
-              <w:rPr>
-                <w:rFonts w:ascii="Courier New" w:hAnsi="Courier New" w:cs="Courier New"/>
-              </w:rPr>
-              <w:t xml:space="preserve">  </w:t>
-            </w:r>
-            <w:proofErr w:type="spellStart"/>
-            <w:r>
-              <w:rPr>
-                <w:rFonts w:ascii="Courier New" w:hAnsi="Courier New" w:cs="Courier New"/>
-              </w:rPr>
-              <w:t>host</w:t>
-            </w:r>
-            <w:proofErr w:type="spellEnd"/>
           </w:p>
         </w:tc>
         <w:tc>
@@ -5261,27 +5291,11 @@
           </w:tcPr>
           <w:p>
             <w:r>
-              <w:t xml:space="preserve">Der </w:t>
-            </w:r>
-            <w:proofErr w:type="spellStart"/>
-            <w:r>
-              <w:t>hostname</w:t>
-            </w:r>
-            <w:proofErr w:type="spellEnd"/>
-            <w:r>
-              <w:t xml:space="preserve"> der Datenbank.</w:t>
-            </w:r>
-            <w:r>
-              <w:t xml:space="preserve"> Default ist</w:t>
-            </w:r>
-            <w:r>
-              <w:t xml:space="preserve"> </w:t>
-            </w:r>
-            <w:proofErr w:type="spellStart"/>
-            <w:r>
-              <w:t>localhost</w:t>
-            </w:r>
-            <w:proofErr w:type="spellEnd"/>
+              <w:t>Erstellt die Tabellenstruktur in der Datenbank</w:t>
+            </w:r>
+            <w:r>
+              <w:t xml:space="preserve"> (siehe Kapitel Abbildungsregeln)</w:t>
+            </w:r>
             <w:r>
               <w:t>.</w:t>
             </w:r>
@@ -5297,13 +5311,11 @@
             <w:pPr>
               <w:rPr>
                 <w:rFonts w:ascii="Courier New" w:hAnsi="Courier New" w:cs="Courier New"/>
-                <w:lang w:val="en-GB"/>
-              </w:rPr>
-            </w:pPr>
-            <w:r>
-              <w:rPr>
-                <w:rFonts w:ascii="Courier New" w:hAnsi="Courier New" w:cs="Courier New"/>
-                <w:lang w:val="en-GB"/>
+              </w:rPr>
+            </w:pPr>
+            <w:r>
+              <w:rPr>
+                <w:rFonts w:ascii="Courier New" w:hAnsi="Courier New" w:cs="Courier New"/>
               </w:rPr>
               <w:t>--</w:t>
             </w:r>
@@ -5311,18 +5323,24 @@
             <w:r>
               <w:rPr>
                 <w:rFonts w:ascii="Courier New" w:hAnsi="Courier New" w:cs="Courier New"/>
-                <w:lang w:val="en-GB"/>
-              </w:rPr>
-              <w:t>dbport</w:t>
+              </w:rPr>
+              <w:t>dbhost</w:t>
             </w:r>
             <w:proofErr w:type="spellEnd"/>
             <w:r>
               <w:rPr>
                 <w:rFonts w:ascii="Courier New" w:hAnsi="Courier New" w:cs="Courier New"/>
-                <w:lang w:val="en-GB"/>
-              </w:rPr>
-              <w:t xml:space="preserve">  port</w:t>
-            </w:r>
+              </w:rPr>
+              <w:t xml:space="preserve">  </w:t>
+            </w:r>
+            <w:proofErr w:type="spellStart"/>
+            <w:r>
+              <w:rPr>
+                <w:rFonts w:ascii="Courier New" w:hAnsi="Courier New" w:cs="Courier New"/>
+              </w:rPr>
+              <w:t>host</w:t>
+            </w:r>
+            <w:proofErr w:type="spellEnd"/>
           </w:p>
         </w:tc>
         <w:tc>
@@ -5330,33 +5348,30 @@
             <w:tcW w:w="5305" w:type="dxa"/>
           </w:tcPr>
           <w:p>
-            <w:pPr>
-              <w:rPr>
-                <w:lang w:val="en-GB"/>
-              </w:rPr>
-            </w:pPr>
-            <w:r>
-              <w:t xml:space="preserve">Die Port-Nummer, unter der die Datenbank angesprochen </w:t>
+            <w:r>
+              <w:t xml:space="preserve">Der </w:t>
             </w:r>
             <w:proofErr w:type="spellStart"/>
             <w:r>
-              <w:t>warden</w:t>
+              <w:t>hostname</w:t>
             </w:r>
             <w:proofErr w:type="spellEnd"/>
             <w:r>
-              <w:t xml:space="preserve"> kann. </w:t>
-            </w:r>
-            <w:r>
-              <w:t>Default ist</w:t>
+              <w:t xml:space="preserve"> der Datenbank.</w:t>
+            </w:r>
+            <w:r>
+              <w:t xml:space="preserve"> Default ist</w:t>
             </w:r>
             <w:r>
               <w:t xml:space="preserve"> </w:t>
             </w:r>
-            <w:r>
-              <w:rPr>
-                <w:lang w:val="en-GB"/>
-              </w:rPr>
-              <w:t>5432.</w:t>
+            <w:proofErr w:type="spellStart"/>
+            <w:r>
+              <w:t>localhost</w:t>
+            </w:r>
+            <w:proofErr w:type="spellEnd"/>
+            <w:r>
+              <w:t>.</w:t>
             </w:r>
           </w:p>
         </w:tc>
@@ -5386,7 +5401,7 @@
                 <w:rFonts w:ascii="Courier New" w:hAnsi="Courier New" w:cs="Courier New"/>
                 <w:lang w:val="en-GB"/>
               </w:rPr>
-              <w:t>dbdatabase</w:t>
+              <w:t>dbport</w:t>
             </w:r>
             <w:proofErr w:type="spellEnd"/>
             <w:r>
@@ -5394,7 +5409,7 @@
                 <w:rFonts w:ascii="Courier New" w:hAnsi="Courier New" w:cs="Courier New"/>
                 <w:lang w:val="en-GB"/>
               </w:rPr>
-              <w:t xml:space="preserve"> database</w:t>
+              <w:t xml:space="preserve">  port</w:t>
             </w:r>
           </w:p>
         </w:tc>
@@ -5409,24 +5424,27 @@
               </w:rPr>
             </w:pPr>
             <w:r>
-              <w:rPr>
-                <w:lang w:val="en-GB"/>
-              </w:rPr>
-              <w:t xml:space="preserve">Der Name der </w:t>
+              <w:t xml:space="preserve">Die Port-Nummer, unter der die Datenbank angesprochen </w:t>
             </w:r>
             <w:proofErr w:type="spellStart"/>
             <w:r>
-              <w:rPr>
-                <w:lang w:val="en-GB"/>
-              </w:rPr>
-              <w:t>Datenbank</w:t>
+              <w:t>warden</w:t>
             </w:r>
             <w:proofErr w:type="spellEnd"/>
             <w:r>
-              <w:rPr>
-                <w:lang w:val="en-GB"/>
-              </w:rPr>
-              <w:t>.</w:t>
+              <w:t xml:space="preserve"> kann. </w:t>
+            </w:r>
+            <w:r>
+              <w:t>Default ist</w:t>
+            </w:r>
+            <w:r>
+              <w:t xml:space="preserve"> </w:t>
+            </w:r>
+            <w:r>
+              <w:rPr>
+                <w:lang w:val="en-GB"/>
+              </w:rPr>
+              <w:t>5432.</w:t>
             </w:r>
           </w:p>
         </w:tc>
@@ -5456,7 +5474,7 @@
                 <w:rFonts w:ascii="Courier New" w:hAnsi="Courier New" w:cs="Courier New"/>
                 <w:lang w:val="en-GB"/>
               </w:rPr>
-              <w:t>dbusr</w:t>
+              <w:t>dbdatabase</w:t>
             </w:r>
             <w:proofErr w:type="spellEnd"/>
             <w:r>
@@ -5464,7 +5482,7 @@
                 <w:rFonts w:ascii="Courier New" w:hAnsi="Courier New" w:cs="Courier New"/>
                 <w:lang w:val="en-GB"/>
               </w:rPr>
-              <w:t xml:space="preserve">  username</w:t>
+              <w:t xml:space="preserve"> database</w:t>
             </w:r>
           </w:p>
         </w:tc>
@@ -5473,8 +5491,30 @@
             <w:tcW w:w="5305" w:type="dxa"/>
           </w:tcPr>
           <w:p>
-            <w:r>
-              <w:t>Der Benutzername für den Datenbankzugang.</w:t>
+            <w:pPr>
+              <w:rPr>
+                <w:lang w:val="en-GB"/>
+              </w:rPr>
+            </w:pPr>
+            <w:r>
+              <w:rPr>
+                <w:lang w:val="en-GB"/>
+              </w:rPr>
+              <w:t xml:space="preserve">Der Name der </w:t>
+            </w:r>
+            <w:proofErr w:type="spellStart"/>
+            <w:r>
+              <w:rPr>
+                <w:lang w:val="en-GB"/>
+              </w:rPr>
+              <w:t>Datenbank</w:t>
+            </w:r>
+            <w:proofErr w:type="spellEnd"/>
+            <w:r>
+              <w:rPr>
+                <w:lang w:val="en-GB"/>
+              </w:rPr>
+              <w:t>.</w:t>
             </w:r>
           </w:p>
         </w:tc>
@@ -5504,7 +5544,7 @@
                 <w:rFonts w:ascii="Courier New" w:hAnsi="Courier New" w:cs="Courier New"/>
                 <w:lang w:val="en-GB"/>
               </w:rPr>
-              <w:t>dbpwd</w:t>
+              <w:t>dbusr</w:t>
             </w:r>
             <w:proofErr w:type="spellEnd"/>
             <w:r>
@@ -5512,7 +5552,7 @@
                 <w:rFonts w:ascii="Courier New" w:hAnsi="Courier New" w:cs="Courier New"/>
                 <w:lang w:val="en-GB"/>
               </w:rPr>
-              <w:t xml:space="preserve">  password</w:t>
+              <w:t xml:space="preserve">  username</w:t>
             </w:r>
           </w:p>
         </w:tc>
@@ -5522,7 +5562,7 @@
           </w:tcPr>
           <w:p>
             <w:r>
-              <w:t>Das Passwort für den Datenbankzugriff.</w:t>
+              <w:t>Der Benutzername für den Datenbankzugang.</w:t>
             </w:r>
           </w:p>
         </w:tc>
@@ -5552,9 +5592,16 @@
                 <w:rFonts w:ascii="Courier New" w:hAnsi="Courier New" w:cs="Courier New"/>
                 <w:lang w:val="en-GB"/>
               </w:rPr>
-              <w:t>deleteData</w:t>
+              <w:t>dbpwd</w:t>
             </w:r>
             <w:proofErr w:type="spellEnd"/>
+            <w:r>
+              <w:rPr>
+                <w:rFonts w:ascii="Courier New" w:hAnsi="Courier New" w:cs="Courier New"/>
+                <w:lang w:val="en-GB"/>
+              </w:rPr>
+              <w:t xml:space="preserve">  password</w:t>
+            </w:r>
           </w:p>
         </w:tc>
         <w:tc>
@@ -5563,39 +5610,7 @@
           </w:tcPr>
           <w:p>
             <w:r>
-              <w:t>bei einem Datenimport (--</w:t>
-            </w:r>
-            <w:proofErr w:type="spellStart"/>
-            <w:r>
-              <w:t>import</w:t>
-            </w:r>
-            <w:proofErr w:type="spellEnd"/>
-            <w:r>
-              <w:t xml:space="preserve">) </w:t>
-            </w:r>
-            <w:r>
-              <w:t>we</w:t>
-            </w:r>
-            <w:r>
-              <w:t xml:space="preserve">rden </w:t>
-            </w:r>
-            <w:r>
-              <w:t xml:space="preserve">alle Daten in den </w:t>
-            </w:r>
-            <w:r>
-              <w:t>existierenden</w:t>
-            </w:r>
-            <w:r>
-              <w:t>/benutzten</w:t>
-            </w:r>
-            <w:r>
-              <w:t xml:space="preserve"> Tabellen gelösch</w:t>
-            </w:r>
-            <w:r>
-              <w:t>t (Mit DELETE, die Tabellenstruktur bleibt unverändert)</w:t>
-            </w:r>
-            <w:r>
-              <w:t>.</w:t>
+              <w:t>Das Passwort für den Datenbankzugriff.</w:t>
             </w:r>
           </w:p>
         </w:tc>
@@ -5609,11 +5624,13 @@
             <w:pPr>
               <w:rPr>
                 <w:rFonts w:ascii="Courier New" w:hAnsi="Courier New" w:cs="Courier New"/>
-              </w:rPr>
-            </w:pPr>
-            <w:r>
-              <w:rPr>
-                <w:rFonts w:ascii="Courier New" w:hAnsi="Courier New" w:cs="Courier New"/>
+                <w:lang w:val="en-GB"/>
+              </w:rPr>
+            </w:pPr>
+            <w:r>
+              <w:rPr>
+                <w:rFonts w:ascii="Courier New" w:hAnsi="Courier New" w:cs="Courier New"/>
+                <w:lang w:val="en-GB"/>
               </w:rPr>
               <w:t>--</w:t>
             </w:r>
@@ -5621,85 +5638,52 @@
             <w:r>
               <w:rPr>
                 <w:rFonts w:ascii="Courier New" w:hAnsi="Courier New" w:cs="Courier New"/>
-              </w:rPr>
-              <w:t>defaultSrsAuth</w:t>
+                <w:lang w:val="en-GB"/>
+              </w:rPr>
+              <w:t>deleteData</w:t>
             </w:r>
             <w:proofErr w:type="spellEnd"/>
-            <w:r>
-              <w:rPr>
-                <w:rFonts w:ascii="Courier New" w:hAnsi="Courier New" w:cs="Courier New"/>
-              </w:rPr>
-              <w:t xml:space="preserve">  </w:t>
+          </w:p>
+        </w:tc>
+        <w:tc>
+          <w:tcPr>
+            <w:tcW w:w="5305" w:type="dxa"/>
+          </w:tcPr>
+          <w:p>
+            <w:r>
+              <w:t>bei einem Datenimport (--</w:t>
             </w:r>
             <w:proofErr w:type="spellStart"/>
             <w:r>
-              <w:rPr>
-                <w:rFonts w:ascii="Courier New" w:hAnsi="Courier New" w:cs="Courier New"/>
-              </w:rPr>
-              <w:t>auth</w:t>
+              <w:t>import</w:t>
             </w:r>
             <w:proofErr w:type="spellEnd"/>
-          </w:p>
-        </w:tc>
-        <w:tc>
-          <w:tcPr>
-            <w:tcW w:w="5305" w:type="dxa"/>
-          </w:tcPr>
-          <w:p>
-            <w:pPr>
-              <w:rPr>
-                <w:lang w:val="en-GB"/>
-              </w:rPr>
-            </w:pPr>
-            <w:r>
-              <w:t>SRS A</w:t>
-            </w:r>
-            <w:r>
-              <w:t>uthority</w:t>
-            </w:r>
-            <w:r>
-              <w:t xml:space="preserve"> für Geometriespalten, wo </w:t>
-            </w:r>
-            <w:r>
-              <w:t xml:space="preserve">sich dieser Wert nicht </w:t>
-            </w:r>
-            <w:r>
-              <w:t>ermitteln lässt</w:t>
-            </w:r>
-            <w:r>
-              <w:t xml:space="preserve"> (für ili1 und ili2.3 immer der Fall)</w:t>
+            <w:r>
+              <w:t xml:space="preserve">) </w:t>
+            </w:r>
+            <w:r>
+              <w:t>we</w:t>
+            </w:r>
+            <w:r>
+              <w:t xml:space="preserve">rden </w:t>
+            </w:r>
+            <w:r>
+              <w:t xml:space="preserve">alle Daten in den </w:t>
+            </w:r>
+            <w:r>
+              <w:t>existierenden</w:t>
+            </w:r>
+            <w:r>
+              <w:t>/benutzten</w:t>
+            </w:r>
+            <w:r>
+              <w:t xml:space="preserve"> Tabellen gelösch</w:t>
+            </w:r>
+            <w:r>
+              <w:t>t (Mit DELETE, die Tabellenstruktur bleibt unverändert)</w:t>
             </w:r>
             <w:r>
               <w:t>.</w:t>
-            </w:r>
-            <w:r>
-              <w:t xml:space="preserve"> </w:t>
-            </w:r>
-            <w:r>
-              <w:rPr>
-                <w:lang w:val="en-GB"/>
-              </w:rPr>
-              <w:t xml:space="preserve">Default </w:t>
-            </w:r>
-            <w:proofErr w:type="spellStart"/>
-            <w:r>
-              <w:rPr>
-                <w:lang w:val="en-GB"/>
-              </w:rPr>
-              <w:t>ist</w:t>
-            </w:r>
-            <w:proofErr w:type="spellEnd"/>
-            <w:r>
-              <w:rPr>
-                <w:lang w:val="en-GB"/>
-              </w:rPr>
-              <w:t xml:space="preserve"> </w:t>
-            </w:r>
-            <w:r>
-              <w:rPr>
-                <w:lang w:val="en-GB"/>
-              </w:rPr>
-              <w:t>EPSG</w:t>
             </w:r>
           </w:p>
         </w:tc>
@@ -5713,13 +5697,11 @@
             <w:pPr>
               <w:rPr>
                 <w:rFonts w:ascii="Courier New" w:hAnsi="Courier New" w:cs="Courier New"/>
-                <w:lang w:val="en-GB"/>
-              </w:rPr>
-            </w:pPr>
-            <w:r>
-              <w:rPr>
-                <w:rFonts w:ascii="Courier New" w:hAnsi="Courier New" w:cs="Courier New"/>
-                <w:lang w:val="en-GB"/>
+              </w:rPr>
+            </w:pPr>
+            <w:r>
+              <w:rPr>
+                <w:rFonts w:ascii="Courier New" w:hAnsi="Courier New" w:cs="Courier New"/>
               </w:rPr>
               <w:t>--</w:t>
             </w:r>
@@ -5727,18 +5709,24 @@
             <w:r>
               <w:rPr>
                 <w:rFonts w:ascii="Courier New" w:hAnsi="Courier New" w:cs="Courier New"/>
-                <w:lang w:val="en-GB"/>
-              </w:rPr>
-              <w:t>defaultSrsCode</w:t>
+              </w:rPr>
+              <w:t>defaultSrsAuth</w:t>
             </w:r>
             <w:proofErr w:type="spellEnd"/>
             <w:r>
               <w:rPr>
                 <w:rFonts w:ascii="Courier New" w:hAnsi="Courier New" w:cs="Courier New"/>
-                <w:lang w:val="en-GB"/>
-              </w:rPr>
-              <w:t xml:space="preserve"> code</w:t>
-            </w:r>
+              </w:rPr>
+              <w:t xml:space="preserve">  </w:t>
+            </w:r>
+            <w:proofErr w:type="spellStart"/>
+            <w:r>
+              <w:rPr>
+                <w:rFonts w:ascii="Courier New" w:hAnsi="Courier New" w:cs="Courier New"/>
+              </w:rPr>
+              <w:t>auth</w:t>
+            </w:r>
+            <w:proofErr w:type="spellEnd"/>
           </w:p>
         </w:tc>
         <w:tc>
@@ -5746,11 +5734,16 @@
             <w:tcW w:w="5305" w:type="dxa"/>
           </w:tcPr>
           <w:p>
-            <w:r>
-              <w:t xml:space="preserve">SRS </w:t>
-            </w:r>
-            <w:r>
-              <w:t>Code</w:t>
+            <w:pPr>
+              <w:rPr>
+                <w:lang w:val="en-GB"/>
+              </w:rPr>
+            </w:pPr>
+            <w:r>
+              <w:t>SRS A</w:t>
+            </w:r>
+            <w:r>
+              <w:t>uthority</w:t>
             </w:r>
             <w:r>
               <w:t xml:space="preserve"> für Geometriespalten, wo </w:t>
@@ -5765,10 +5758,36 @@
               <w:t xml:space="preserve"> (für ili1 und ili2.3 immer der Fall)</w:t>
             </w:r>
             <w:r>
-              <w:t>. Default ist</w:t>
-            </w:r>
-            <w:r>
-              <w:t xml:space="preserve"> 21781</w:t>
+              <w:t>.</w:t>
+            </w:r>
+            <w:r>
+              <w:t xml:space="preserve"> </w:t>
+            </w:r>
+            <w:r>
+              <w:rPr>
+                <w:lang w:val="en-GB"/>
+              </w:rPr>
+              <w:t xml:space="preserve">Default </w:t>
+            </w:r>
+            <w:proofErr w:type="spellStart"/>
+            <w:r>
+              <w:rPr>
+                <w:lang w:val="en-GB"/>
+              </w:rPr>
+              <w:t>ist</w:t>
+            </w:r>
+            <w:proofErr w:type="spellEnd"/>
+            <w:r>
+              <w:rPr>
+                <w:lang w:val="en-GB"/>
+              </w:rPr>
+              <w:t xml:space="preserve"> </w:t>
+            </w:r>
+            <w:r>
+              <w:rPr>
+                <w:lang w:val="en-GB"/>
+              </w:rPr>
+              <w:t>EPSG</w:t>
             </w:r>
           </w:p>
         </w:tc>
@@ -5798,7 +5817,7 @@
                 <w:rFonts w:ascii="Courier New" w:hAnsi="Courier New" w:cs="Courier New"/>
                 <w:lang w:val="en-GB"/>
               </w:rPr>
-              <w:t>modeldir</w:t>
+              <w:t>defaultSrsCode</w:t>
             </w:r>
             <w:proofErr w:type="spellEnd"/>
             <w:r>
@@ -5806,7 +5825,7 @@
                 <w:rFonts w:ascii="Courier New" w:hAnsi="Courier New" w:cs="Courier New"/>
                 <w:lang w:val="en-GB"/>
               </w:rPr>
-              <w:t xml:space="preserve">  path</w:t>
+              <w:t xml:space="preserve"> code</w:t>
             </w:r>
           </w:p>
         </w:tc>
@@ -5816,121 +5835,28 @@
           </w:tcPr>
           <w:p>
             <w:r>
-              <w:t>Dateipfade</w:t>
-            </w:r>
-            <w:r>
-              <w:t xml:space="preserve">, die Modell-Dateien </w:t>
-            </w:r>
-            <w:r>
-              <w:t>(</w:t>
-            </w:r>
-            <w:proofErr w:type="spellStart"/>
-            <w:r>
-              <w:t>ili</w:t>
-            </w:r>
-            <w:proofErr w:type="spellEnd"/>
-            <w:r>
-              <w:t xml:space="preserve">-Dateien) </w:t>
-            </w:r>
-            <w:r>
-              <w:t>enthalten.</w:t>
-            </w:r>
-            <w:r>
-              <w:t xml:space="preserve"> Mehrere Pfade können durch Semikolon ‚</w:t>
-            </w:r>
-            <w:proofErr w:type="gramStart"/>
-            <w:r>
-              <w:t>;‘</w:t>
-            </w:r>
-            <w:proofErr w:type="gramEnd"/>
-            <w:r>
-              <w:t xml:space="preserve"> getrennt werden. </w:t>
-            </w:r>
-            <w:r>
-              <w:t>Es sind auch URLs von Modell-</w:t>
-            </w:r>
-            <w:proofErr w:type="spellStart"/>
-            <w:r>
-              <w:t>Repositories</w:t>
-            </w:r>
-            <w:proofErr w:type="spellEnd"/>
-            <w:r>
-              <w:t xml:space="preserve"> möglich. Default ist </w:t>
-            </w:r>
-          </w:p>
-          <w:p>
-            <w:r>
-              <w:t>%ILI_FROM_DB</w:t>
-            </w:r>
-            <w:r>
-              <w:t>;</w:t>
-            </w:r>
-            <w:r>
-              <w:t>%</w:t>
-            </w:r>
-            <w:proofErr w:type="spellStart"/>
-            <w:r>
-              <w:t>XTF_DIR;http</w:t>
-            </w:r>
-            <w:proofErr w:type="spellEnd"/>
-            <w:r>
-              <w:t>://models.interlis.ch/</w:t>
-            </w:r>
-            <w:r>
-              <w:t>;%</w:t>
-            </w:r>
-            <w:r>
-              <w:t>JAR_DIR</w:t>
-            </w:r>
-          </w:p>
-          <w:p>
-            <w:r>
-              <w:t>%ILI_FROM_DB</w:t>
-            </w:r>
-            <w:r>
-              <w:t xml:space="preserve"> ist ein Platzhalter für die in der Datenbank vorhandenen Modelle (in der Tabelle </w:t>
-            </w:r>
-            <w:r>
-              <w:t>t_ili2db_model</w:t>
-            </w:r>
-            <w:r>
-              <w:t>).</w:t>
-            </w:r>
-          </w:p>
-          <w:p>
-            <w:r>
-              <w:t>%XTF_DIR ist ein Platzhalter für das Verzeichnis mit der Transferdatei.</w:t>
-            </w:r>
-          </w:p>
-          <w:p>
-            <w:r>
-              <w:t>%JAR_DIR ist ein Platzhalter für das Verzeichnis des ili2pg Programms (ili2pg.jar Datei).</w:t>
-            </w:r>
-          </w:p>
-          <w:p>
-            <w:r>
-              <w:t xml:space="preserve">Der erste Modellname (Hauptmodell), zu dem ili2pg die </w:t>
-            </w:r>
-            <w:proofErr w:type="spellStart"/>
-            <w:r>
-              <w:t>ili</w:t>
-            </w:r>
-            <w:proofErr w:type="spellEnd"/>
-            <w:r>
-              <w:t xml:space="preserve">-Datei sucht, ist nicht von der INTERLIS-Sprachversion abhängig. Es wird in folgender Reihenfolge nach einer </w:t>
-            </w:r>
-            <w:proofErr w:type="spellStart"/>
-            <w:r>
-              <w:t>ili</w:t>
-            </w:r>
-            <w:proofErr w:type="spellEnd"/>
-            <w:r>
-              <w:t>-Datei gesucht: zuerst INTERLIS 2.3, dann 1.0 und zuletzt 2.2.</w:t>
-            </w:r>
-          </w:p>
-          <w:p>
-            <w:r>
-              <w:t>Beim Auflösen eines IMPORTs wird die INTERLIS Sprachversion des Hauptmodells berücksichtigt, so dass also z.B. das Modell Units für ili2.2 oder ili2.3 unterschieden wird.</w:t>
+              <w:t xml:space="preserve">SRS </w:t>
+            </w:r>
+            <w:r>
+              <w:t>Code</w:t>
+            </w:r>
+            <w:r>
+              <w:t xml:space="preserve"> für Geometriespalten, wo </w:t>
+            </w:r>
+            <w:r>
+              <w:t xml:space="preserve">sich dieser Wert nicht </w:t>
+            </w:r>
+            <w:r>
+              <w:t>ermitteln lässt</w:t>
+            </w:r>
+            <w:r>
+              <w:t xml:space="preserve"> (für ili1 und ili2.3 immer der Fall)</w:t>
+            </w:r>
+            <w:r>
+              <w:t>. Default ist</w:t>
+            </w:r>
+            <w:r>
+              <w:t xml:space="preserve"> 21781</w:t>
             </w:r>
           </w:p>
         </w:tc>
@@ -5952,7 +5878,7 @@
                 <w:rFonts w:ascii="Courier New" w:hAnsi="Courier New" w:cs="Courier New"/>
                 <w:lang w:val="en-GB"/>
               </w:rPr>
-              <w:t xml:space="preserve">--models </w:t>
+              <w:t>--</w:t>
             </w:r>
             <w:proofErr w:type="spellStart"/>
             <w:r>
@@ -5960,9 +5886,16 @@
                 <w:rFonts w:ascii="Courier New" w:hAnsi="Courier New" w:cs="Courier New"/>
                 <w:lang w:val="en-GB"/>
               </w:rPr>
-              <w:t>modelname</w:t>
+              <w:t>modeldir</w:t>
             </w:r>
             <w:proofErr w:type="spellEnd"/>
+            <w:r>
+              <w:rPr>
+                <w:rFonts w:ascii="Courier New" w:hAnsi="Courier New" w:cs="Courier New"/>
+                <w:lang w:val="en-GB"/>
+              </w:rPr>
+              <w:t xml:space="preserve">  path</w:t>
+            </w:r>
           </w:p>
         </w:tc>
         <w:tc>
@@ -5971,7 +5904,27 @@
           </w:tcPr>
           <w:p>
             <w:r>
-              <w:t>Namen des Modells (nicht zwingend identisch mit dem Dateinamen!), für das die Tabellenstruktur in der Datenbank erstellt werden soll. Mehrere Modellnamen können durch Semikolon ‚</w:t>
+              <w:t>Dateipfade</w:t>
+            </w:r>
+            <w:r>
+              <w:t xml:space="preserve">, die Modell-Dateien </w:t>
+            </w:r>
+            <w:r>
+              <w:t>(</w:t>
+            </w:r>
+            <w:proofErr w:type="spellStart"/>
+            <w:r>
+              <w:t>ili</w:t>
+            </w:r>
+            <w:proofErr w:type="spellEnd"/>
+            <w:r>
+              <w:t xml:space="preserve">-Dateien) </w:t>
+            </w:r>
+            <w:r>
+              <w:t>enthalten.</w:t>
+            </w:r>
+            <w:r>
+              <w:t xml:space="preserve"> Mehrere Pfade können durch Semikolon ‚</w:t>
             </w:r>
             <w:proofErr w:type="gramStart"/>
             <w:r>
@@ -5979,50 +5932,93 @@
             </w:r>
             <w:proofErr w:type="gramEnd"/>
             <w:r>
-              <w:t xml:space="preserve"> getrennt werden. Normalerweise muss der Namen nicht angegeben werden, und das Programm ermittelt den Wert automatisch aus den Daten.</w:t>
-            </w:r>
-            <w:r>
-              <w:t xml:space="preserve"> Wird beim --</w:t>
+              <w:t xml:space="preserve"> getrennt werden. </w:t>
+            </w:r>
+            <w:r>
+              <w:t>Es sind auch URLs von Modell-</w:t>
             </w:r>
             <w:proofErr w:type="spellStart"/>
             <w:r>
-              <w:t>schemaimport</w:t>
+              <w:t>Repositories</w:t>
             </w:r>
             <w:proofErr w:type="spellEnd"/>
             <w:r>
-              <w:t xml:space="preserve"> nur eine </w:t>
+              <w:t xml:space="preserve"> möglich. Default ist </w:t>
+            </w:r>
+          </w:p>
+          <w:p>
+            <w:r>
+              <w:t>%ILI_FROM_DB</w:t>
+            </w:r>
+            <w:r>
+              <w:t>;</w:t>
+            </w:r>
+            <w:r>
+              <w:t>%</w:t>
             </w:r>
             <w:proofErr w:type="spellStart"/>
             <w:r>
+              <w:t>XTF_DIR;http</w:t>
+            </w:r>
+            <w:proofErr w:type="spellEnd"/>
+            <w:r>
+              <w:t>://models.interlis.ch/</w:t>
+            </w:r>
+            <w:r>
+              <w:t>;%</w:t>
+            </w:r>
+            <w:r>
+              <w:t>JAR_DIR</w:t>
+            </w:r>
+          </w:p>
+          <w:p>
+            <w:r>
+              <w:t>%ILI_FROM_DB</w:t>
+            </w:r>
+            <w:r>
+              <w:t xml:space="preserve"> ist ein Platzhalter für die in der Datenbank vorhandenen Modelle (in der Tabelle </w:t>
+            </w:r>
+            <w:r>
+              <w:t>t_ili2db_model</w:t>
+            </w:r>
+            <w:r>
+              <w:t>).</w:t>
+            </w:r>
+          </w:p>
+          <w:p>
+            <w:r>
+              <w:t>%XTF_DIR ist ein Platzhalter für das Verzeichnis mit der Transferdatei.</w:t>
+            </w:r>
+          </w:p>
+          <w:p>
+            <w:r>
+              <w:t>%JAR_DIR ist ein Platzhalter für das Verzeichnis des ili2pg Programms (ili2pg.jar Datei).</w:t>
+            </w:r>
+          </w:p>
+          <w:p>
+            <w:r>
+              <w:t xml:space="preserve">Der erste Modellname (Hauptmodell), zu dem ili2pg die </w:t>
+            </w:r>
+            <w:proofErr w:type="spellStart"/>
+            <w:r>
               <w:t>ili</w:t>
             </w:r>
             <w:proofErr w:type="spellEnd"/>
             <w:r>
-              <w:t xml:space="preserve">-Datei als </w:t>
+              <w:t xml:space="preserve">-Datei sucht, ist nicht von der INTERLIS-Sprachversion abhängig. Es wird in folgender Reihenfolge nach einer </w:t>
             </w:r>
             <w:proofErr w:type="spellStart"/>
             <w:r>
-              <w:t>file</w:t>
+              <w:t>ili</w:t>
             </w:r>
             <w:proofErr w:type="spellEnd"/>
             <w:r>
-              <w:t xml:space="preserve"> angegeben, wird der Name des letzten Modells aus dieser </w:t>
-            </w:r>
-            <w:proofErr w:type="spellStart"/>
-            <w:r>
-              <w:t>ili</w:t>
-            </w:r>
-            <w:proofErr w:type="spellEnd"/>
-            <w:r>
-              <w:t xml:space="preserve">-Datei als </w:t>
-            </w:r>
-            <w:proofErr w:type="spellStart"/>
-            <w:r>
-              <w:t>modelname</w:t>
-            </w:r>
-            <w:proofErr w:type="spellEnd"/>
-            <w:r>
-              <w:t xml:space="preserve"> genommen.</w:t>
+              <w:t>-Datei gesucht: zuerst INTERLIS 2.3, dann 1.0 und zuletzt 2.2.</w:t>
+            </w:r>
+          </w:p>
+          <w:p>
+            <w:r>
+              <w:t>Beim Auflösen eines IMPORTs wird die INTERLIS Sprachversion des Hauptmodells berücksichtigt, so dass also z.B. das Modell Units für ili2.2 oder ili2.3 unterschieden wird.</w:t>
             </w:r>
           </w:p>
         </w:tc>
@@ -6044,8 +6040,17 @@
                 <w:rFonts w:ascii="Courier New" w:hAnsi="Courier New" w:cs="Courier New"/>
                 <w:lang w:val="en-GB"/>
               </w:rPr>
-              <w:t>--baskets BID</w:t>
-            </w:r>
+              <w:t xml:space="preserve">--models </w:t>
+            </w:r>
+            <w:proofErr w:type="spellStart"/>
+            <w:r>
+              <w:rPr>
+                <w:rFonts w:ascii="Courier New" w:hAnsi="Courier New" w:cs="Courier New"/>
+                <w:lang w:val="en-GB"/>
+              </w:rPr>
+              <w:t>modelname</w:t>
+            </w:r>
+            <w:proofErr w:type="spellEnd"/>
           </w:p>
         </w:tc>
         <w:tc>
@@ -6054,26 +6059,62 @@
           </w:tcPr>
           <w:p>
             <w:r>
-              <w:t>BI</w:t>
-            </w:r>
-            <w:r>
-              <w:t xml:space="preserve">D der </w:t>
+              <w:t xml:space="preserve">Namen des Modells (nicht zwingend identisch mit dem </w:t>
+            </w:r>
+            <w:r>
+              <w:lastRenderedPageBreak/>
+              <w:t>Dateinamen!), für das die Tabellenstruktur in der Datenbank erstellt werden soll. Mehrere Modellnamen können durch Semikolon ‚</w:t>
+            </w:r>
+            <w:proofErr w:type="gramStart"/>
+            <w:r>
+              <w:t>;‘</w:t>
+            </w:r>
+            <w:proofErr w:type="gramEnd"/>
+            <w:r>
+              <w:t xml:space="preserve"> getrennt werden. Normalerweise muss der Namen nicht angegeben werden, und das Programm ermittelt den Wert automatisch aus den Daten.</w:t>
+            </w:r>
+            <w:r>
+              <w:t xml:space="preserve"> Wird beim --</w:t>
             </w:r>
             <w:proofErr w:type="spellStart"/>
             <w:r>
-              <w:t>Baskets</w:t>
+              <w:t>schemaimport</w:t>
             </w:r>
             <w:proofErr w:type="spellEnd"/>
             <w:r>
-              <w:t>, die exportiert werden sollen. Mehrere BIDs können durch Semikolon ‚</w:t>
-            </w:r>
-            <w:proofErr w:type="gramStart"/>
-            <w:r>
-              <w:t>;‘</w:t>
-            </w:r>
-            <w:proofErr w:type="gramEnd"/>
-            <w:r>
-              <w:t xml:space="preserve"> getrennt werden.</w:t>
+              <w:t xml:space="preserve"> nur eine </w:t>
+            </w:r>
+            <w:proofErr w:type="spellStart"/>
+            <w:r>
+              <w:t>ili</w:t>
+            </w:r>
+            <w:proofErr w:type="spellEnd"/>
+            <w:r>
+              <w:t xml:space="preserve">-Datei als </w:t>
+            </w:r>
+            <w:proofErr w:type="spellStart"/>
+            <w:r>
+              <w:t>file</w:t>
+            </w:r>
+            <w:proofErr w:type="spellEnd"/>
+            <w:r>
+              <w:t xml:space="preserve"> angegeben, wird der Name des letzten Modells aus dieser </w:t>
+            </w:r>
+            <w:proofErr w:type="spellStart"/>
+            <w:r>
+              <w:t>ili</w:t>
+            </w:r>
+            <w:proofErr w:type="spellEnd"/>
+            <w:r>
+              <w:t xml:space="preserve">-Datei als </w:t>
+            </w:r>
+            <w:proofErr w:type="spellStart"/>
+            <w:r>
+              <w:t>modelname</w:t>
+            </w:r>
+            <w:proofErr w:type="spellEnd"/>
+            <w:r>
+              <w:t xml:space="preserve"> genommen.</w:t>
             </w:r>
           </w:p>
         </w:tc>
@@ -6095,44 +6136,29 @@
                 <w:rFonts w:ascii="Courier New" w:hAnsi="Courier New" w:cs="Courier New"/>
                 <w:lang w:val="en-GB"/>
               </w:rPr>
-              <w:t xml:space="preserve">--topics </w:t>
+              <w:lastRenderedPageBreak/>
+              <w:t>--baskets BID</w:t>
+            </w:r>
+          </w:p>
+        </w:tc>
+        <w:tc>
+          <w:tcPr>
+            <w:tcW w:w="5305" w:type="dxa"/>
+          </w:tcPr>
+          <w:p>
+            <w:r>
+              <w:t>BI</w:t>
+            </w:r>
+            <w:r>
+              <w:t xml:space="preserve">D der </w:t>
             </w:r>
             <w:proofErr w:type="spellStart"/>
             <w:r>
-              <w:rPr>
-                <w:rFonts w:ascii="Courier New" w:hAnsi="Courier New" w:cs="Courier New"/>
-                <w:lang w:val="en-GB"/>
-              </w:rPr>
-              <w:t>topicname</w:t>
+              <w:t>Baskets</w:t>
             </w:r>
             <w:proofErr w:type="spellEnd"/>
-          </w:p>
-        </w:tc>
-        <w:tc>
-          <w:tcPr>
-            <w:tcW w:w="5305" w:type="dxa"/>
-          </w:tcPr>
-          <w:p>
-            <w:r>
-              <w:t>Topic-Namen</w:t>
-            </w:r>
-            <w:r>
-              <w:t xml:space="preserve"> der </w:t>
-            </w:r>
-            <w:proofErr w:type="spellStart"/>
-            <w:r>
-              <w:t>Baskets</w:t>
-            </w:r>
-            <w:proofErr w:type="spellEnd"/>
-            <w:r>
-              <w:t xml:space="preserve">, die exportiert werden sollen. Mehrere </w:t>
-            </w:r>
-            <w:r>
-              <w:lastRenderedPageBreak/>
-              <w:t>Namen</w:t>
-            </w:r>
-            <w:r>
-              <w:t xml:space="preserve"> können durch Semikolon ‚</w:t>
+            <w:r>
+              <w:t>, die exportiert werden sollen. Mehrere BIDs können durch Semikolon ‚</w:t>
             </w:r>
             <w:proofErr w:type="gramStart"/>
             <w:r>
@@ -6141,9 +6167,6 @@
             <w:proofErr w:type="gramEnd"/>
             <w:r>
               <w:t xml:space="preserve"> getrennt werden.</w:t>
-            </w:r>
-            <w:r>
-              <w:t xml:space="preserve"> Falls der Topic-Name in verschiedenen Modellen vorkommt, muss der qualifizierte Topic-Name verwendet werden.</w:t>
             </w:r>
           </w:p>
         </w:tc>
@@ -6157,11 +6180,972 @@
             <w:pPr>
               <w:rPr>
                 <w:rFonts w:ascii="Courier New" w:hAnsi="Courier New" w:cs="Courier New"/>
-              </w:rPr>
-            </w:pPr>
-            <w:r>
-              <w:rPr>
-                <w:rFonts w:ascii="Courier New" w:hAnsi="Courier New" w:cs="Courier New"/>
+                <w:lang w:val="en-GB"/>
+              </w:rPr>
+            </w:pPr>
+            <w:r>
+              <w:rPr>
+                <w:rFonts w:ascii="Courier New" w:hAnsi="Courier New" w:cs="Courier New"/>
+                <w:lang w:val="en-GB"/>
+              </w:rPr>
+              <w:t xml:space="preserve">--topics </w:t>
+            </w:r>
+            <w:proofErr w:type="spellStart"/>
+            <w:r>
+              <w:rPr>
+                <w:rFonts w:ascii="Courier New" w:hAnsi="Courier New" w:cs="Courier New"/>
+                <w:lang w:val="en-GB"/>
+              </w:rPr>
+              <w:t>topicname</w:t>
+            </w:r>
+            <w:proofErr w:type="spellEnd"/>
+          </w:p>
+        </w:tc>
+        <w:tc>
+          <w:tcPr>
+            <w:tcW w:w="5305" w:type="dxa"/>
+          </w:tcPr>
+          <w:p>
+            <w:r>
+              <w:t xml:space="preserve">Topic-Namen der </w:t>
+            </w:r>
+            <w:proofErr w:type="spellStart"/>
+            <w:r>
+              <w:t>Baskets</w:t>
+            </w:r>
+            <w:proofErr w:type="spellEnd"/>
+            <w:r>
+              <w:t>, die exportiert werden sollen. Mehrere Namen können durch Semikolon ‚</w:t>
+            </w:r>
+            <w:proofErr w:type="gramStart"/>
+            <w:r>
+              <w:t>;‘</w:t>
+            </w:r>
+            <w:proofErr w:type="gramEnd"/>
+            <w:r>
+              <w:t xml:space="preserve"> getrennt werden. Falls der Topic-Name in verschiedenen Modellen vorkommt, muss der qualifizierte Topic-Name verwendet werden.</w:t>
+            </w:r>
+          </w:p>
+        </w:tc>
+      </w:tr>
+      <w:tr>
+        <w:tc>
+          <w:tcPr>
+            <w:tcW w:w="3983" w:type="dxa"/>
+          </w:tcPr>
+          <w:p>
+            <w:pPr>
+              <w:rPr>
+                <w:rFonts w:ascii="Courier New" w:hAnsi="Courier New" w:cs="Courier New"/>
+              </w:rPr>
+            </w:pPr>
+            <w:r>
+              <w:rPr>
+                <w:rFonts w:ascii="Courier New" w:hAnsi="Courier New" w:cs="Courier New"/>
+              </w:rPr>
+              <w:t>--</w:t>
+            </w:r>
+            <w:proofErr w:type="spellStart"/>
+            <w:r>
+              <w:rPr>
+                <w:rFonts w:ascii="Courier New" w:hAnsi="Courier New" w:cs="Courier New"/>
+              </w:rPr>
+              <w:t>createscript</w:t>
+            </w:r>
+            <w:proofErr w:type="spellEnd"/>
+            <w:r>
+              <w:rPr>
+                <w:rFonts w:ascii="Courier New" w:hAnsi="Courier New" w:cs="Courier New"/>
+              </w:rPr>
+              <w:t xml:space="preserve"> </w:t>
+            </w:r>
+            <w:proofErr w:type="spellStart"/>
+            <w:r>
+              <w:rPr>
+                <w:rFonts w:ascii="Courier New" w:hAnsi="Courier New" w:cs="Courier New"/>
+              </w:rPr>
+              <w:t>filename</w:t>
+            </w:r>
+            <w:proofErr w:type="spellEnd"/>
+          </w:p>
+        </w:tc>
+        <w:tc>
+          <w:tcPr>
+            <w:tcW w:w="5305" w:type="dxa"/>
+          </w:tcPr>
+          <w:p>
+            <w:r>
+              <w:t>Erstellt zusätzlich zur Tabellenstruktur in der Datenbank ein SQL-Skript um die Tabellenstruktur unabhängig vom Programm erstellen zu können.</w:t>
+            </w:r>
+            <w:r>
+              <w:t xml:space="preserve"> Das Skript wird zusätzlich zu den Tabellen in der Datenbank erzeugt, d.h. es ist nicht möglich, nur das Skript zu erstellen (ohne Datenbank).</w:t>
+            </w:r>
+          </w:p>
+        </w:tc>
+      </w:tr>
+      <w:tr>
+        <w:tc>
+          <w:tcPr>
+            <w:tcW w:w="3983" w:type="dxa"/>
+          </w:tcPr>
+          <w:p>
+            <w:pPr>
+              <w:rPr>
+                <w:rFonts w:ascii="Courier New" w:hAnsi="Courier New" w:cs="Courier New"/>
+              </w:rPr>
+            </w:pPr>
+            <w:r>
+              <w:rPr>
+                <w:rFonts w:ascii="Courier New" w:hAnsi="Courier New" w:cs="Courier New"/>
+              </w:rPr>
+              <w:t>--</w:t>
+            </w:r>
+            <w:proofErr w:type="spellStart"/>
+            <w:r>
+              <w:rPr>
+                <w:rFonts w:ascii="Courier New" w:hAnsi="Courier New" w:cs="Courier New"/>
+              </w:rPr>
+              <w:t>dropscript</w:t>
+            </w:r>
+            <w:proofErr w:type="spellEnd"/>
+            <w:r>
+              <w:rPr>
+                <w:rFonts w:ascii="Courier New" w:hAnsi="Courier New" w:cs="Courier New"/>
+              </w:rPr>
+              <w:t xml:space="preserve"> </w:t>
+            </w:r>
+            <w:proofErr w:type="spellStart"/>
+            <w:r>
+              <w:rPr>
+                <w:rFonts w:ascii="Courier New" w:hAnsi="Courier New" w:cs="Courier New"/>
+              </w:rPr>
+              <w:t>filename</w:t>
+            </w:r>
+            <w:proofErr w:type="spellEnd"/>
+          </w:p>
+        </w:tc>
+        <w:tc>
+          <w:tcPr>
+            <w:tcW w:w="5305" w:type="dxa"/>
+          </w:tcPr>
+          <w:p>
+            <w:r>
+              <w:t>Erstellt ein SQL-Skript um die Tabellenstruktur unabhängig vom Programm löschen zu können.</w:t>
+            </w:r>
+          </w:p>
+        </w:tc>
+      </w:tr>
+      <w:tr>
+        <w:tc>
+          <w:tcPr>
+            <w:tcW w:w="3983" w:type="dxa"/>
+          </w:tcPr>
+          <w:p>
+            <w:pPr>
+              <w:rPr>
+                <w:rFonts w:ascii="Courier New" w:hAnsi="Courier New" w:cs="Courier New"/>
+                <w:lang w:val="en-GB"/>
+              </w:rPr>
+            </w:pPr>
+            <w:r>
+              <w:rPr>
+                <w:rFonts w:ascii="Courier New" w:hAnsi="Courier New" w:cs="Courier New"/>
+                <w:lang w:val="en-GB"/>
+              </w:rPr>
+              <w:t>--</w:t>
+            </w:r>
+            <w:proofErr w:type="spellStart"/>
+            <w:r>
+              <w:rPr>
+                <w:rFonts w:ascii="Courier New" w:hAnsi="Courier New" w:cs="Courier New"/>
+                <w:lang w:val="en-GB"/>
+              </w:rPr>
+              <w:t>createGeomIdx</w:t>
+            </w:r>
+            <w:proofErr w:type="spellEnd"/>
+          </w:p>
+        </w:tc>
+        <w:tc>
+          <w:tcPr>
+            <w:tcW w:w="5305" w:type="dxa"/>
+          </w:tcPr>
+          <w:p>
+            <w:r>
+              <w:t>Erstellt für jede Geometriespalte in der Datenbank einen räumlichen Index</w:t>
+            </w:r>
+            <w:r>
+              <w:t>.</w:t>
+            </w:r>
+            <w:r>
+              <w:t xml:space="preserve"> (siehe Kapitel Abbildungsregeln/Geometrieattribute)</w:t>
+            </w:r>
+          </w:p>
+        </w:tc>
+      </w:tr>
+      <w:tr>
+        <w:tc>
+          <w:tcPr>
+            <w:tcW w:w="3983" w:type="dxa"/>
+          </w:tcPr>
+          <w:p>
+            <w:pPr>
+              <w:rPr>
+                <w:rFonts w:ascii="Courier New" w:hAnsi="Courier New" w:cs="Courier New"/>
+                <w:lang w:val="en-GB"/>
+              </w:rPr>
+            </w:pPr>
+            <w:r>
+              <w:rPr>
+                <w:rFonts w:ascii="Courier New" w:hAnsi="Courier New" w:cs="Courier New"/>
+                <w:lang w:val="en-GB"/>
+              </w:rPr>
+              <w:t>--</w:t>
+            </w:r>
+            <w:proofErr w:type="spellStart"/>
+            <w:r>
+              <w:rPr>
+                <w:rFonts w:ascii="Courier New" w:hAnsi="Courier New" w:cs="Courier New"/>
+                <w:lang w:val="en-GB"/>
+              </w:rPr>
+              <w:t>createEnumColAsItfCode</w:t>
+            </w:r>
+            <w:proofErr w:type="spellEnd"/>
+          </w:p>
+        </w:tc>
+        <w:tc>
+          <w:tcPr>
+            <w:tcW w:w="5305" w:type="dxa"/>
+          </w:tcPr>
+          <w:p>
+            <w:r>
+              <w:t>Bildet</w:t>
+            </w:r>
+            <w:r>
+              <w:t xml:space="preserve"> </w:t>
+            </w:r>
+            <w:r>
+              <w:t xml:space="preserve">bei </w:t>
+            </w:r>
+            <w:r>
+              <w:t>Aufzählungsattribute</w:t>
+            </w:r>
+            <w:r>
+              <w:t>n</w:t>
+            </w:r>
+            <w:r>
+              <w:t xml:space="preserve"> </w:t>
+            </w:r>
+            <w:r>
+              <w:t>den Aufzählungswert als ITF-Code ab. Diese Option ist nur zulässig, wenn im Modell keine Erweiterungen von Aufzählungen vorkommen. Ohne diese Option wird der XTF-Code als Aufzählwert in der Datenbank verwendet</w:t>
+            </w:r>
+            <w:r>
+              <w:t>.</w:t>
+            </w:r>
+            <w:r>
+              <w:t xml:space="preserve"> (siehe Kapitel Abbildungsregeln/Aufzählungen)</w:t>
+            </w:r>
+          </w:p>
+        </w:tc>
+      </w:tr>
+      <w:tr>
+        <w:tc>
+          <w:tcPr>
+            <w:tcW w:w="3983" w:type="dxa"/>
+          </w:tcPr>
+          <w:p>
+            <w:pPr>
+              <w:rPr>
+                <w:rFonts w:ascii="Courier New" w:hAnsi="Courier New" w:cs="Courier New"/>
+              </w:rPr>
+            </w:pPr>
+            <w:r>
+              <w:rPr>
+                <w:rFonts w:ascii="Courier New" w:hAnsi="Courier New" w:cs="Courier New"/>
+              </w:rPr>
+              <w:t>--</w:t>
+            </w:r>
+            <w:proofErr w:type="spellStart"/>
+            <w:r>
+              <w:rPr>
+                <w:rFonts w:ascii="Courier New" w:hAnsi="Courier New" w:cs="Courier New"/>
+              </w:rPr>
+              <w:t>createEnumTxtCol</w:t>
+            </w:r>
+            <w:proofErr w:type="spellEnd"/>
+          </w:p>
+        </w:tc>
+        <w:tc>
+          <w:tcPr>
+            <w:tcW w:w="5305" w:type="dxa"/>
+          </w:tcPr>
+          <w:p>
+            <w:r>
+              <w:t>Erstellt für Aufzählungsattribute eine zusätzliche Spalte mit dem Namen des Aufzählwertes.</w:t>
+            </w:r>
+            <w:r>
+              <w:t xml:space="preserve"> (siehe Kapitel Abbildungsregeln/Aufzählungen)</w:t>
+            </w:r>
+          </w:p>
+        </w:tc>
+      </w:tr>
+      <w:tr>
+        <w:tc>
+          <w:tcPr>
+            <w:tcW w:w="3983" w:type="dxa"/>
+          </w:tcPr>
+          <w:p>
+            <w:pPr>
+              <w:rPr>
+                <w:rFonts w:ascii="Courier New" w:hAnsi="Courier New" w:cs="Courier New"/>
+                <w:lang w:val="en-GB"/>
+              </w:rPr>
+            </w:pPr>
+            <w:r>
+              <w:rPr>
+                <w:rFonts w:ascii="Courier New" w:hAnsi="Courier New" w:cs="Courier New"/>
+              </w:rPr>
+              <w:t>--</w:t>
+            </w:r>
+            <w:proofErr w:type="spellStart"/>
+            <w:r>
+              <w:rPr>
+                <w:rFonts w:ascii="Courier New" w:hAnsi="Courier New" w:cs="Courier New"/>
+              </w:rPr>
+              <w:t>creat</w:t>
+            </w:r>
+            <w:r>
+              <w:rPr>
+                <w:rFonts w:ascii="Courier New" w:hAnsi="Courier New" w:cs="Courier New"/>
+                <w:lang w:val="en-GB"/>
+              </w:rPr>
+              <w:t>eEnumTabs</w:t>
+            </w:r>
+            <w:proofErr w:type="spellEnd"/>
+          </w:p>
+        </w:tc>
+        <w:tc>
+          <w:tcPr>
+            <w:tcW w:w="5305" w:type="dxa"/>
+          </w:tcPr>
+          <w:p>
+            <w:r>
+              <w:t>Erstellt pro Aufzählungsdefinition eine Tabelle mit den einzelnen Aufzählwerten.</w:t>
+            </w:r>
+            <w:r>
+              <w:t xml:space="preserve"> (siehe Kapitel Abbildungsregeln/Aufzählungen)</w:t>
+            </w:r>
+          </w:p>
+        </w:tc>
+      </w:tr>
+      <w:tr>
+        <w:tc>
+          <w:tcPr>
+            <w:tcW w:w="3983" w:type="dxa"/>
+          </w:tcPr>
+          <w:p>
+            <w:pPr>
+              <w:rPr>
+                <w:rFonts w:ascii="Courier New" w:hAnsi="Courier New" w:cs="Courier New"/>
+                <w:lang w:val="en-GB"/>
+              </w:rPr>
+            </w:pPr>
+            <w:r>
+              <w:rPr>
+                <w:rFonts w:ascii="Courier New" w:hAnsi="Courier New" w:cs="Courier New"/>
+                <w:lang w:val="en-GB"/>
+              </w:rPr>
+              <w:t>--</w:t>
+            </w:r>
+            <w:proofErr w:type="spellStart"/>
+            <w:r>
+              <w:rPr>
+                <w:rFonts w:ascii="Courier New" w:hAnsi="Courier New" w:cs="Courier New"/>
+                <w:lang w:val="en-GB"/>
+              </w:rPr>
+              <w:t>createSingleEnumTab</w:t>
+            </w:r>
+            <w:proofErr w:type="spellEnd"/>
+          </w:p>
+        </w:tc>
+        <w:tc>
+          <w:tcPr>
+            <w:tcW w:w="5305" w:type="dxa"/>
+          </w:tcPr>
+          <w:p>
+            <w:r>
+              <w:t xml:space="preserve">Erstellt </w:t>
+            </w:r>
+            <w:r>
+              <w:t xml:space="preserve">eine einzige </w:t>
+            </w:r>
+            <w:proofErr w:type="spellStart"/>
+            <w:r>
+              <w:t>Tablle</w:t>
+            </w:r>
+            <w:proofErr w:type="spellEnd"/>
+            <w:r>
+              <w:t xml:space="preserve"> mit allen Aufzählwerten aller </w:t>
+            </w:r>
+            <w:r>
+              <w:t>Aufzählungsdefinition</w:t>
+            </w:r>
+            <w:r>
+              <w:t>en</w:t>
+            </w:r>
+            <w:r>
+              <w:t>.</w:t>
+            </w:r>
+            <w:r>
+              <w:t xml:space="preserve"> (siehe Kapitel Abbildungsregeln/Aufzählungen)</w:t>
+            </w:r>
+          </w:p>
+        </w:tc>
+      </w:tr>
+      <w:tr>
+        <w:tc>
+          <w:tcPr>
+            <w:tcW w:w="3983" w:type="dxa"/>
+          </w:tcPr>
+          <w:p>
+            <w:pPr>
+              <w:rPr>
+                <w:rFonts w:ascii="Courier New" w:hAnsi="Courier New" w:cs="Courier New"/>
+                <w:lang w:val="en-GB"/>
+              </w:rPr>
+            </w:pPr>
+            <w:r>
+              <w:rPr>
+                <w:rFonts w:ascii="Courier New" w:hAnsi="Courier New" w:cs="Courier New"/>
+                <w:lang w:val="en-GB"/>
+              </w:rPr>
+              <w:t>--</w:t>
+            </w:r>
+            <w:proofErr w:type="spellStart"/>
+            <w:r>
+              <w:rPr>
+                <w:rFonts w:ascii="Courier New" w:hAnsi="Courier New" w:cs="Courier New"/>
+                <w:lang w:val="en-GB"/>
+              </w:rPr>
+              <w:t>createStdCols</w:t>
+            </w:r>
+            <w:proofErr w:type="spellEnd"/>
+          </w:p>
+        </w:tc>
+        <w:tc>
+          <w:tcPr>
+            <w:tcW w:w="5305" w:type="dxa"/>
+          </w:tcPr>
+          <w:p>
+            <w:r>
+              <w:t xml:space="preserve">Erstellt </w:t>
+            </w:r>
+            <w:r>
+              <w:t xml:space="preserve">in jeder Tabelle </w:t>
+            </w:r>
+            <w:r>
+              <w:t>zusätzliche Metadatenspalten</w:t>
+            </w:r>
+            <w:r>
+              <w:t xml:space="preserve"> </w:t>
+            </w:r>
+            <w:proofErr w:type="spellStart"/>
+            <w:r>
+              <w:t>T_User</w:t>
+            </w:r>
+            <w:proofErr w:type="spellEnd"/>
+            <w:r>
+              <w:t xml:space="preserve">, </w:t>
+            </w:r>
+            <w:proofErr w:type="spellStart"/>
+            <w:r>
+              <w:t>T_</w:t>
+            </w:r>
+            <w:r>
+              <w:t>CreateDate</w:t>
+            </w:r>
+            <w:proofErr w:type="spellEnd"/>
+            <w:r>
+              <w:t xml:space="preserve">, </w:t>
+            </w:r>
+            <w:proofErr w:type="spellStart"/>
+            <w:r>
+              <w:t>T_LastChange</w:t>
+            </w:r>
+            <w:proofErr w:type="spellEnd"/>
+            <w:r>
+              <w:t>.</w:t>
+            </w:r>
+            <w:r>
+              <w:t xml:space="preserve"> (siehe Kapitel Abbildungsregeln/Tabellen)</w:t>
+            </w:r>
+          </w:p>
+        </w:tc>
+      </w:tr>
+      <w:tr>
+        <w:tc>
+          <w:tcPr>
+            <w:tcW w:w="3983" w:type="dxa"/>
+          </w:tcPr>
+          <w:p>
+            <w:pPr>
+              <w:rPr>
+                <w:rFonts w:ascii="Courier New" w:hAnsi="Courier New" w:cs="Courier New"/>
+                <w:lang w:val="en-GB"/>
+              </w:rPr>
+            </w:pPr>
+            <w:r>
+              <w:rPr>
+                <w:rFonts w:ascii="Courier New" w:hAnsi="Courier New" w:cs="Courier New"/>
+                <w:lang w:val="en-GB"/>
+              </w:rPr>
+              <w:t>--</w:t>
+            </w:r>
+            <w:proofErr w:type="spellStart"/>
+            <w:r>
+              <w:rPr>
+                <w:rFonts w:ascii="Courier New" w:hAnsi="Courier New" w:cs="Courier New"/>
+                <w:lang w:val="en-GB"/>
+              </w:rPr>
+              <w:t>t_id_Name</w:t>
+            </w:r>
+            <w:proofErr w:type="spellEnd"/>
+            <w:r>
+              <w:rPr>
+                <w:rFonts w:ascii="Courier New" w:hAnsi="Courier New" w:cs="Courier New"/>
+                <w:lang w:val="en-GB"/>
+              </w:rPr>
+              <w:t xml:space="preserve"> name</w:t>
+            </w:r>
+          </w:p>
+        </w:tc>
+        <w:tc>
+          <w:tcPr>
+            <w:tcW w:w="5305" w:type="dxa"/>
+          </w:tcPr>
+          <w:p>
+            <w:r>
+              <w:t>Definiert den Namen für d</w:t>
+            </w:r>
+            <w:r>
+              <w:t>ie interne technische</w:t>
+            </w:r>
+            <w:r>
+              <w:t xml:space="preserve"> Schlüsselspalte</w:t>
+            </w:r>
+            <w:r>
+              <w:t xml:space="preserve"> in jeder Tabelle (nicht zu verwechseln mit dem externen </w:t>
+            </w:r>
+            <w:proofErr w:type="spellStart"/>
+            <w:r>
+              <w:t>Transferidentifikator</w:t>
+            </w:r>
+            <w:proofErr w:type="spellEnd"/>
+            <w:r>
+              <w:t>)</w:t>
+            </w:r>
+            <w:r>
+              <w:t>.</w:t>
+            </w:r>
+            <w:r>
+              <w:t xml:space="preserve"> </w:t>
+            </w:r>
+            <w:r>
+              <w:t xml:space="preserve">Default ist </w:t>
+            </w:r>
+            <w:proofErr w:type="spellStart"/>
+            <w:r>
+              <w:t>T_Id</w:t>
+            </w:r>
+            <w:proofErr w:type="spellEnd"/>
+            <w:r>
+              <w:t xml:space="preserve">. </w:t>
+            </w:r>
+            <w:r>
+              <w:t>(siehe Kapitel Abbildungsregeln/Tabellen)</w:t>
+            </w:r>
+          </w:p>
+        </w:tc>
+      </w:tr>
+      <w:tr>
+        <w:tc>
+          <w:tcPr>
+            <w:tcW w:w="3983" w:type="dxa"/>
+          </w:tcPr>
+          <w:p>
+            <w:pPr>
+              <w:rPr>
+                <w:rFonts w:ascii="Courier New" w:hAnsi="Courier New" w:cs="Courier New"/>
+              </w:rPr>
+            </w:pPr>
+            <w:r>
+              <w:rPr>
+                <w:rFonts w:ascii="Courier New" w:hAnsi="Courier New" w:cs="Courier New"/>
+              </w:rPr>
+              <w:t>--</w:t>
+            </w:r>
+            <w:proofErr w:type="spellStart"/>
+            <w:r>
+              <w:rPr>
+                <w:rFonts w:ascii="Courier New" w:hAnsi="Courier New" w:cs="Courier New"/>
+              </w:rPr>
+              <w:t>createTypeDiscriminator</w:t>
+            </w:r>
+            <w:proofErr w:type="spellEnd"/>
+          </w:p>
+        </w:tc>
+        <w:tc>
+          <w:tcPr>
+            <w:tcW w:w="5305" w:type="dxa"/>
+          </w:tcPr>
+          <w:p>
+            <w:r>
+              <w:t>Erstellt</w:t>
+            </w:r>
+            <w:r>
+              <w:t xml:space="preserve"> für jede Tabelle </w:t>
+            </w:r>
+            <w:r>
+              <w:t xml:space="preserve">(auch wenn das Modell keine Vererbung benutzt) </w:t>
+            </w:r>
+            <w:r>
+              <w:t xml:space="preserve">eine Spalte für den </w:t>
+            </w:r>
+            <w:proofErr w:type="spellStart"/>
+            <w:r>
+              <w:t>Typdiskriminator</w:t>
+            </w:r>
+            <w:proofErr w:type="spellEnd"/>
+            <w:r>
+              <w:t>.</w:t>
+            </w:r>
+            <w:r>
+              <w:t xml:space="preserve"> Für Klassen mit Vererbung wird die Spalte immer erstellt. (siehe Kapitel Abbildungsregeln/Tabellen)</w:t>
+            </w:r>
+          </w:p>
+        </w:tc>
+      </w:tr>
+      <w:tr>
+        <w:tc>
+          <w:tcPr>
+            <w:tcW w:w="3983" w:type="dxa"/>
+          </w:tcPr>
+          <w:p>
+            <w:pPr>
+              <w:rPr>
+                <w:rFonts w:ascii="Courier New" w:hAnsi="Courier New" w:cs="Courier New"/>
+                <w:lang w:val="en-GB"/>
+              </w:rPr>
+            </w:pPr>
+            <w:r>
+              <w:rPr>
+                <w:rFonts w:ascii="Courier New" w:hAnsi="Courier New" w:cs="Courier New"/>
+                <w:lang w:val="en-GB"/>
+              </w:rPr>
+              <w:t>--</w:t>
+            </w:r>
+            <w:proofErr w:type="spellStart"/>
+            <w:r>
+              <w:rPr>
+                <w:rFonts w:ascii="Courier New" w:hAnsi="Courier New" w:cs="Courier New"/>
+                <w:lang w:val="en-GB"/>
+              </w:rPr>
+              <w:t>structWithGenericRef</w:t>
+            </w:r>
+            <w:proofErr w:type="spellEnd"/>
+          </w:p>
+        </w:tc>
+        <w:tc>
+          <w:tcPr>
+            <w:tcW w:w="5305" w:type="dxa"/>
+          </w:tcPr>
+          <w:p>
+            <w:r>
+              <w:t xml:space="preserve">Erstellt generische Spalten für den Fremdschlüssel bei </w:t>
+            </w:r>
+            <w:r>
+              <w:t xml:space="preserve">Tabellen die </w:t>
+            </w:r>
+            <w:proofErr w:type="spellStart"/>
+            <w:r>
+              <w:t>Interlis</w:t>
+            </w:r>
+            <w:proofErr w:type="spellEnd"/>
+            <w:r>
+              <w:t>-</w:t>
+            </w:r>
+            <w:r>
+              <w:t>Strukturen abbilden.</w:t>
+            </w:r>
+            <w:r>
+              <w:t xml:space="preserve"> </w:t>
+            </w:r>
+            <w:r>
+              <w:t>Ohne diese Option wird pro Strukturattribut eine Spalte erstellt (in der Tabelle, die die Struktur abbildet).</w:t>
+            </w:r>
+            <w:r>
+              <w:t xml:space="preserve"> (siehe Kapitel Abbildungsregeln/Strukturen)</w:t>
+            </w:r>
+          </w:p>
+        </w:tc>
+      </w:tr>
+      <w:tr>
+        <w:tc>
+          <w:tcPr>
+            <w:tcW w:w="3983" w:type="dxa"/>
+          </w:tcPr>
+          <w:p>
+            <w:pPr>
+              <w:rPr>
+                <w:rFonts w:ascii="Courier New" w:hAnsi="Courier New" w:cs="Courier New"/>
+                <w:lang w:val="en-GB"/>
+              </w:rPr>
+            </w:pPr>
+            <w:r>
+              <w:rPr>
+                <w:rFonts w:ascii="Courier New" w:hAnsi="Courier New" w:cs="Courier New"/>
+                <w:lang w:val="en-GB"/>
+              </w:rPr>
+              <w:t>--</w:t>
+            </w:r>
+            <w:proofErr w:type="spellStart"/>
+            <w:r>
+              <w:rPr>
+                <w:rFonts w:ascii="Courier New" w:hAnsi="Courier New" w:cs="Courier New"/>
+                <w:lang w:val="en-GB"/>
+              </w:rPr>
+              <w:t>disableNameOptimization</w:t>
+            </w:r>
+            <w:proofErr w:type="spellEnd"/>
+          </w:p>
+        </w:tc>
+        <w:tc>
+          <w:tcPr>
+            <w:tcW w:w="5305" w:type="dxa"/>
+          </w:tcPr>
+          <w:p>
+            <w:r>
+              <w:t xml:space="preserve">Schaltet die Nutzung von unqualifizierten Klassennamen aus. Für alle Tabellennamen </w:t>
+            </w:r>
+            <w:r>
+              <w:t>we</w:t>
+            </w:r>
+            <w:r>
+              <w:t xml:space="preserve">rden qualifizierte </w:t>
+            </w:r>
+            <w:proofErr w:type="spellStart"/>
+            <w:r>
+              <w:t>Interlis</w:t>
+            </w:r>
+            <w:proofErr w:type="spellEnd"/>
+            <w:r>
+              <w:t xml:space="preserve">-Klassennamen </w:t>
+            </w:r>
+            <w:r>
+              <w:t>(</w:t>
+            </w:r>
+            <w:proofErr w:type="spellStart"/>
+            <w:r>
+              <w:t>Model.Topic.Class</w:t>
+            </w:r>
+            <w:proofErr w:type="spellEnd"/>
+            <w:r>
+              <w:t xml:space="preserve">) </w:t>
+            </w:r>
+            <w:r>
+              <w:t>verwendet</w:t>
+            </w:r>
+            <w:r>
+              <w:t xml:space="preserve"> (und in einen gültigen Tabellennamen abgebildet)</w:t>
+            </w:r>
+            <w:r>
+              <w:t>.</w:t>
+            </w:r>
+            <w:r>
+              <w:t xml:space="preserve"> (siehe Kapitel Abbildungsregeln/Namenskonventionen)</w:t>
+            </w:r>
+          </w:p>
+        </w:tc>
+      </w:tr>
+      <w:tr>
+        <w:tc>
+          <w:tcPr>
+            <w:tcW w:w="3983" w:type="dxa"/>
+          </w:tcPr>
+          <w:p>
+            <w:pPr>
+              <w:rPr>
+                <w:rFonts w:ascii="Courier New" w:hAnsi="Courier New" w:cs="Courier New"/>
+                <w:lang w:val="en-GB"/>
+              </w:rPr>
+            </w:pPr>
+            <w:r>
+              <w:rPr>
+                <w:rFonts w:ascii="Courier New" w:hAnsi="Courier New" w:cs="Courier New"/>
+                <w:lang w:val="en-GB"/>
+              </w:rPr>
+              <w:t>--</w:t>
+            </w:r>
+            <w:proofErr w:type="spellStart"/>
+            <w:r>
+              <w:rPr>
+                <w:rFonts w:ascii="Courier New" w:hAnsi="Courier New" w:cs="Courier New"/>
+                <w:lang w:val="en-GB"/>
+              </w:rPr>
+              <w:t>nameByTopic</w:t>
+            </w:r>
+            <w:proofErr w:type="spellEnd"/>
+          </w:p>
+        </w:tc>
+        <w:tc>
+          <w:tcPr>
+            <w:tcW w:w="5305" w:type="dxa"/>
+          </w:tcPr>
+          <w:p>
+            <w:r>
+              <w:t xml:space="preserve">Für alle Tabellennamen </w:t>
+            </w:r>
+            <w:r>
+              <w:t>we</w:t>
+            </w:r>
+            <w:r>
+              <w:t xml:space="preserve">rden </w:t>
+            </w:r>
+            <w:r>
+              <w:t xml:space="preserve">teilweise </w:t>
+            </w:r>
+            <w:r>
+              <w:t xml:space="preserve">qualifizierte </w:t>
+            </w:r>
+            <w:proofErr w:type="spellStart"/>
+            <w:r>
+              <w:t>Interlis</w:t>
+            </w:r>
+            <w:proofErr w:type="spellEnd"/>
+            <w:r>
+              <w:t xml:space="preserve">-Klassennamen </w:t>
+            </w:r>
+            <w:r>
+              <w:t>(</w:t>
+            </w:r>
+            <w:proofErr w:type="spellStart"/>
+            <w:r>
+              <w:t>Topic.Class</w:t>
+            </w:r>
+            <w:proofErr w:type="spellEnd"/>
+            <w:r>
+              <w:t xml:space="preserve">) </w:t>
+            </w:r>
+            <w:r>
+              <w:t>verwendet</w:t>
+            </w:r>
+            <w:r>
+              <w:t xml:space="preserve"> (und in einen gültigen Tabellennamen abgebildet)</w:t>
+            </w:r>
+            <w:r>
+              <w:t>.</w:t>
+            </w:r>
+            <w:r>
+              <w:t xml:space="preserve"> (siehe Kapitel Abbildungsregeln/Namenskonventionen)</w:t>
+            </w:r>
+          </w:p>
+        </w:tc>
+      </w:tr>
+      <w:tr>
+        <w:tc>
+          <w:tcPr>
+            <w:tcW w:w="3983" w:type="dxa"/>
+          </w:tcPr>
+          <w:p>
+            <w:pPr>
+              <w:rPr>
+                <w:rFonts w:ascii="Courier New" w:hAnsi="Courier New" w:cs="Courier New"/>
+                <w:lang w:val="en-GB"/>
+              </w:rPr>
+            </w:pPr>
+            <w:r>
+              <w:rPr>
+                <w:rFonts w:ascii="Courier New" w:hAnsi="Courier New" w:cs="Courier New"/>
+                <w:lang w:val="en-GB"/>
+              </w:rPr>
+              <w:t>--</w:t>
+            </w:r>
+            <w:proofErr w:type="spellStart"/>
+            <w:r>
+              <w:rPr>
+                <w:rFonts w:ascii="Courier New" w:hAnsi="Courier New" w:cs="Courier New"/>
+                <w:lang w:val="en-GB"/>
+              </w:rPr>
+              <w:t>maxNameLength</w:t>
+            </w:r>
+            <w:proofErr w:type="spellEnd"/>
+            <w:r>
+              <w:rPr>
+                <w:rFonts w:ascii="Courier New" w:hAnsi="Courier New" w:cs="Courier New"/>
+                <w:lang w:val="en-GB"/>
+              </w:rPr>
+              <w:t xml:space="preserve"> length</w:t>
+            </w:r>
+          </w:p>
+        </w:tc>
+        <w:tc>
+          <w:tcPr>
+            <w:tcW w:w="5305" w:type="dxa"/>
+          </w:tcPr>
+          <w:p>
+            <w:r>
+              <w:t>Definiert die maxim</w:t>
+            </w:r>
+            <w:r>
+              <w:t>a</w:t>
+            </w:r>
+            <w:r>
+              <w:t>l</w:t>
+            </w:r>
+            <w:r>
+              <w:t xml:space="preserve">e Länge der Namen für Datenbankelemente </w:t>
+            </w:r>
+            <w:r>
+              <w:lastRenderedPageBreak/>
+              <w:t xml:space="preserve">(Tabellennamen, </w:t>
+            </w:r>
+            <w:proofErr w:type="gramStart"/>
+            <w:r>
+              <w:t>Spaltennamen ,</w:t>
+            </w:r>
+            <w:proofErr w:type="gramEnd"/>
+            <w:r>
+              <w:t xml:space="preserve"> usw.) Default ist </w:t>
+            </w:r>
+            <w:r>
+              <w:t xml:space="preserve">60. Ist der </w:t>
+            </w:r>
+            <w:proofErr w:type="spellStart"/>
+            <w:r>
+              <w:t>Interlis</w:t>
+            </w:r>
+            <w:proofErr w:type="spellEnd"/>
+            <w:r>
+              <w:t>-Name länger, wird er gekürzt. (siehe Kapitel Abbildungsregeln/Namenskonventionen)</w:t>
+            </w:r>
+          </w:p>
+        </w:tc>
+      </w:tr>
+      <w:tr>
+        <w:tc>
+          <w:tcPr>
+            <w:tcW w:w="3983" w:type="dxa"/>
+          </w:tcPr>
+          <w:p>
+            <w:pPr>
+              <w:rPr>
+                <w:rFonts w:ascii="Courier New" w:hAnsi="Courier New" w:cs="Courier New"/>
+                <w:lang w:val="en-GB"/>
+              </w:rPr>
+            </w:pPr>
+            <w:r>
+              <w:rPr>
+                <w:rFonts w:ascii="Courier New" w:hAnsi="Courier New" w:cs="Courier New"/>
+                <w:lang w:val="en-GB"/>
               </w:rPr>
               <w:lastRenderedPageBreak/>
               <w:t>--</w:t>
@@ -6170,36 +7154,37 @@
             <w:r>
               <w:rPr>
                 <w:rFonts w:ascii="Courier New" w:hAnsi="Courier New" w:cs="Courier New"/>
-              </w:rPr>
-              <w:t>createscript</w:t>
+                <w:lang w:val="en-GB"/>
+              </w:rPr>
+              <w:t>sqlEnableNull</w:t>
             </w:r>
             <w:proofErr w:type="spellEnd"/>
-            <w:r>
-              <w:rPr>
-                <w:rFonts w:ascii="Courier New" w:hAnsi="Courier New" w:cs="Courier New"/>
-              </w:rPr>
-              <w:t xml:space="preserve"> </w:t>
+          </w:p>
+        </w:tc>
+        <w:tc>
+          <w:tcPr>
+            <w:tcW w:w="5305" w:type="dxa"/>
+          </w:tcPr>
+          <w:p>
+            <w:r>
+              <w:t>Erstellt kei</w:t>
+            </w:r>
+            <w:r>
+              <w:t xml:space="preserve">ne NOT NULL Anweisungen bei </w:t>
+            </w:r>
+            <w:r>
+              <w:t xml:space="preserve">Spalten die </w:t>
             </w:r>
             <w:proofErr w:type="spellStart"/>
             <w:r>
-              <w:rPr>
-                <w:rFonts w:ascii="Courier New" w:hAnsi="Courier New" w:cs="Courier New"/>
-              </w:rPr>
-              <w:t>filename</w:t>
+              <w:t>Interlis</w:t>
             </w:r>
             <w:proofErr w:type="spellEnd"/>
-          </w:p>
-        </w:tc>
-        <w:tc>
-          <w:tcPr>
-            <w:tcW w:w="5305" w:type="dxa"/>
-          </w:tcPr>
-          <w:p>
-            <w:r>
-              <w:t>Erstellt zusätzlich zur Tabellenstruktur in der Datenbank ein SQL-Skript um die Tabellenstruktur unabhängig vom Programm erstellen zu können.</w:t>
-            </w:r>
-            <w:r>
-              <w:t xml:space="preserve"> Das Skript wird zusätzlich zu den Tabellen in der Datenbank erzeugt, d.h. es ist nicht möglich, nur das Skript zu erstellen (ohne Datenbank).</w:t>
+            <w:r>
+              <w:t>-Attribute abbilden.</w:t>
+            </w:r>
+            <w:r>
+              <w:t xml:space="preserve"> (siehe Kapitel Abbildungsregeln/Attribute)</w:t>
             </w:r>
           </w:p>
         </w:tc>
@@ -6213,11 +7198,13 @@
             <w:pPr>
               <w:rPr>
                 <w:rFonts w:ascii="Courier New" w:hAnsi="Courier New" w:cs="Courier New"/>
-              </w:rPr>
-            </w:pPr>
-            <w:r>
-              <w:rPr>
-                <w:rFonts w:ascii="Courier New" w:hAnsi="Courier New" w:cs="Courier New"/>
+                <w:lang w:val="en-GB"/>
+              </w:rPr>
+            </w:pPr>
+            <w:r>
+              <w:rPr>
+                <w:rFonts w:ascii="Courier New" w:hAnsi="Courier New" w:cs="Courier New"/>
+                <w:lang w:val="en-GB"/>
               </w:rPr>
               <w:t>--</w:t>
             </w:r>
@@ -6225,24 +7212,11 @@
             <w:r>
               <w:rPr>
                 <w:rFonts w:ascii="Courier New" w:hAnsi="Courier New" w:cs="Courier New"/>
-              </w:rPr>
-              <w:t>dropscript</w:t>
+                <w:lang w:val="en-GB"/>
+              </w:rPr>
+              <w:t>strokeArcs</w:t>
             </w:r>
             <w:proofErr w:type="spellEnd"/>
-            <w:r>
-              <w:rPr>
-                <w:rFonts w:ascii="Courier New" w:hAnsi="Courier New" w:cs="Courier New"/>
-              </w:rPr>
-              <w:t xml:space="preserve"> </w:t>
-            </w:r>
-            <w:proofErr w:type="spellStart"/>
-            <w:r>
-              <w:rPr>
-                <w:rFonts w:ascii="Courier New" w:hAnsi="Courier New" w:cs="Courier New"/>
-              </w:rPr>
-              <w:t>filename</w:t>
-            </w:r>
-            <w:proofErr w:type="spellEnd"/>
           </w:p>
         </w:tc>
         <w:tc>
@@ -6251,7 +7225,10 @@
           </w:tcPr>
           <w:p>
             <w:r>
-              <w:t>Erstellt ein SQL-Skript um die Tabellenstruktur unabhängig vom Programm löschen zu können.</w:t>
+              <w:t xml:space="preserve">Segmentiert Kreisbogen beim Datenimport. Der Radius geht somit verloren. </w:t>
+            </w:r>
+            <w:r>
+              <w:t>Die Kreisbogen werden so segmentiert, dass die Abweichung der erzeugten Geraden kleiner als die Koordinatengenauigkeit der Stützpunkte ist.</w:t>
             </w:r>
           </w:p>
         </w:tc>
@@ -6265,13 +7242,11 @@
             <w:pPr>
               <w:rPr>
                 <w:rFonts w:ascii="Courier New" w:hAnsi="Courier New" w:cs="Courier New"/>
-                <w:lang w:val="en-GB"/>
-              </w:rPr>
-            </w:pPr>
-            <w:r>
-              <w:rPr>
-                <w:rFonts w:ascii="Courier New" w:hAnsi="Courier New" w:cs="Courier New"/>
-                <w:lang w:val="en-GB"/>
+              </w:rPr>
+            </w:pPr>
+            <w:r>
+              <w:rPr>
+                <w:rFonts w:ascii="Courier New" w:hAnsi="Courier New" w:cs="Courier New"/>
               </w:rPr>
               <w:t>--</w:t>
             </w:r>
@@ -6279,9 +7254,8 @@
             <w:r>
               <w:rPr>
                 <w:rFonts w:ascii="Courier New" w:hAnsi="Courier New" w:cs="Courier New"/>
-                <w:lang w:val="en-GB"/>
-              </w:rPr>
-              <w:t>createGeomIdx</w:t>
+              </w:rPr>
+              <w:t>skipPolygonBuilding</w:t>
             </w:r>
             <w:proofErr w:type="spellEnd"/>
           </w:p>
@@ -6290,17 +7264,7 @@
           <w:tcPr>
             <w:tcW w:w="5305" w:type="dxa"/>
           </w:tcPr>
-          <w:p>
-            <w:r>
-              <w:t>Erstellt für jede Geometriespalte in der Datenbank einen räumlichen Index</w:t>
-            </w:r>
-            <w:r>
-              <w:t>.</w:t>
-            </w:r>
-            <w:r>
-              <w:t xml:space="preserve"> (siehe Kapitel Abbildungsregeln/Geometrieattribute)</w:t>
-            </w:r>
-          </w:p>
+          <w:p/>
         </w:tc>
       </w:tr>
       <w:tr>
@@ -6312,893 +7276,12 @@
             <w:pPr>
               <w:rPr>
                 <w:rFonts w:ascii="Courier New" w:hAnsi="Courier New" w:cs="Courier New"/>
-                <w:lang w:val="en-GB"/>
-              </w:rPr>
-            </w:pPr>
-            <w:r>
-              <w:rPr>
-                <w:rFonts w:ascii="Courier New" w:hAnsi="Courier New" w:cs="Courier New"/>
-                <w:lang w:val="en-GB"/>
-              </w:rPr>
-              <w:t>--</w:t>
-            </w:r>
-            <w:proofErr w:type="spellStart"/>
-            <w:r>
-              <w:rPr>
-                <w:rFonts w:ascii="Courier New" w:hAnsi="Courier New" w:cs="Courier New"/>
-                <w:lang w:val="en-GB"/>
-              </w:rPr>
-              <w:t>createEnumColAsItfCode</w:t>
-            </w:r>
-            <w:proofErr w:type="spellEnd"/>
-          </w:p>
-        </w:tc>
-        <w:tc>
-          <w:tcPr>
-            <w:tcW w:w="5305" w:type="dxa"/>
-          </w:tcPr>
-          <w:p>
-            <w:r>
-              <w:t>Bildet</w:t>
-            </w:r>
-            <w:r>
-              <w:t xml:space="preserve"> </w:t>
-            </w:r>
-            <w:r>
-              <w:t xml:space="preserve">bei </w:t>
-            </w:r>
-            <w:r>
-              <w:t>Aufzählungsattribute</w:t>
-            </w:r>
-            <w:r>
-              <w:t>n</w:t>
-            </w:r>
-            <w:r>
-              <w:t xml:space="preserve"> </w:t>
-            </w:r>
-            <w:r>
-              <w:t>den Aufzählungswert als ITF-Code ab. Diese Option ist nur zulässig, wenn im Modell keine Erweiterungen von Aufzählungen vorkommen. Ohne diese Option wird der XTF-Code als Aufzählwert in der Datenbank verwendet</w:t>
-            </w:r>
-            <w:r>
-              <w:t>.</w:t>
-            </w:r>
-            <w:r>
-              <w:t xml:space="preserve"> (siehe Kapitel Abbildungsregeln/Aufzählungen)</w:t>
-            </w:r>
-          </w:p>
-        </w:tc>
-      </w:tr>
-      <w:tr>
-        <w:tc>
-          <w:tcPr>
-            <w:tcW w:w="3983" w:type="dxa"/>
-          </w:tcPr>
-          <w:p>
-            <w:pPr>
-              <w:rPr>
-                <w:rFonts w:ascii="Courier New" w:hAnsi="Courier New" w:cs="Courier New"/>
-              </w:rPr>
-            </w:pPr>
-            <w:r>
-              <w:rPr>
-                <w:rFonts w:ascii="Courier New" w:hAnsi="Courier New" w:cs="Courier New"/>
-              </w:rPr>
-              <w:t>--</w:t>
-            </w:r>
-            <w:proofErr w:type="spellStart"/>
-            <w:r>
-              <w:rPr>
-                <w:rFonts w:ascii="Courier New" w:hAnsi="Courier New" w:cs="Courier New"/>
-              </w:rPr>
-              <w:t>createEnumTxtCol</w:t>
-            </w:r>
-            <w:proofErr w:type="spellEnd"/>
-          </w:p>
-        </w:tc>
-        <w:tc>
-          <w:tcPr>
-            <w:tcW w:w="5305" w:type="dxa"/>
-          </w:tcPr>
-          <w:p>
-            <w:r>
-              <w:t>Erstellt für Aufzählungsattribute eine zusätzliche Spalte mit dem Namen des Aufzählwertes.</w:t>
-            </w:r>
-            <w:r>
-              <w:t xml:space="preserve"> (siehe Kapitel Abbildungsregeln/Aufzählungen)</w:t>
-            </w:r>
-          </w:p>
-        </w:tc>
-      </w:tr>
-      <w:tr>
-        <w:tc>
-          <w:tcPr>
-            <w:tcW w:w="3983" w:type="dxa"/>
-          </w:tcPr>
-          <w:p>
-            <w:pPr>
-              <w:rPr>
-                <w:rFonts w:ascii="Courier New" w:hAnsi="Courier New" w:cs="Courier New"/>
-                <w:lang w:val="en-GB"/>
-              </w:rPr>
-            </w:pPr>
-            <w:r>
-              <w:rPr>
-                <w:rFonts w:ascii="Courier New" w:hAnsi="Courier New" w:cs="Courier New"/>
-              </w:rPr>
-              <w:t>--</w:t>
-            </w:r>
-            <w:proofErr w:type="spellStart"/>
-            <w:r>
-              <w:rPr>
-                <w:rFonts w:ascii="Courier New" w:hAnsi="Courier New" w:cs="Courier New"/>
-              </w:rPr>
-              <w:t>creat</w:t>
-            </w:r>
-            <w:r>
-              <w:rPr>
-                <w:rFonts w:ascii="Courier New" w:hAnsi="Courier New" w:cs="Courier New"/>
-                <w:lang w:val="en-GB"/>
-              </w:rPr>
-              <w:t>eEnumTabs</w:t>
-            </w:r>
-            <w:proofErr w:type="spellEnd"/>
-          </w:p>
-        </w:tc>
-        <w:tc>
-          <w:tcPr>
-            <w:tcW w:w="5305" w:type="dxa"/>
-          </w:tcPr>
-          <w:p>
-            <w:r>
-              <w:t>Erstellt pro Aufzählungsdefinition eine Tabelle mit den einzelnen Aufzählwerten.</w:t>
-            </w:r>
-            <w:r>
-              <w:t xml:space="preserve"> (siehe Kapitel Abbildungsregeln/Aufzählungen)</w:t>
-            </w:r>
-          </w:p>
-        </w:tc>
-      </w:tr>
-      <w:tr>
-        <w:tc>
-          <w:tcPr>
-            <w:tcW w:w="3983" w:type="dxa"/>
-          </w:tcPr>
-          <w:p>
-            <w:pPr>
-              <w:rPr>
-                <w:rFonts w:ascii="Courier New" w:hAnsi="Courier New" w:cs="Courier New"/>
-                <w:lang w:val="en-GB"/>
-              </w:rPr>
-            </w:pPr>
-            <w:r>
-              <w:rPr>
-                <w:rFonts w:ascii="Courier New" w:hAnsi="Courier New" w:cs="Courier New"/>
-                <w:lang w:val="en-GB"/>
-              </w:rPr>
-              <w:t>--</w:t>
-            </w:r>
-            <w:proofErr w:type="spellStart"/>
-            <w:r>
-              <w:rPr>
-                <w:rFonts w:ascii="Courier New" w:hAnsi="Courier New" w:cs="Courier New"/>
-                <w:lang w:val="en-GB"/>
-              </w:rPr>
-              <w:t>createSingleEnumTab</w:t>
-            </w:r>
-            <w:proofErr w:type="spellEnd"/>
-          </w:p>
-        </w:tc>
-        <w:tc>
-          <w:tcPr>
-            <w:tcW w:w="5305" w:type="dxa"/>
-          </w:tcPr>
-          <w:p>
-            <w:r>
-              <w:t xml:space="preserve">Erstellt </w:t>
-            </w:r>
-            <w:r>
-              <w:t xml:space="preserve">eine einzige </w:t>
-            </w:r>
-            <w:proofErr w:type="spellStart"/>
-            <w:r>
-              <w:t>Tablle</w:t>
-            </w:r>
-            <w:proofErr w:type="spellEnd"/>
-            <w:r>
-              <w:t xml:space="preserve"> mit allen Aufzählwerten aller </w:t>
-            </w:r>
-            <w:r>
-              <w:t>Aufzählungsdefinition</w:t>
-            </w:r>
-            <w:r>
-              <w:t>en</w:t>
-            </w:r>
-            <w:r>
-              <w:t>.</w:t>
-            </w:r>
-            <w:r>
-              <w:t xml:space="preserve"> (siehe Kapitel Abbildungsregeln/Aufzählungen)</w:t>
-            </w:r>
-          </w:p>
-        </w:tc>
-      </w:tr>
-      <w:tr>
-        <w:tc>
-          <w:tcPr>
-            <w:tcW w:w="3983" w:type="dxa"/>
-          </w:tcPr>
-          <w:p>
-            <w:pPr>
-              <w:rPr>
-                <w:rFonts w:ascii="Courier New" w:hAnsi="Courier New" w:cs="Courier New"/>
-                <w:lang w:val="en-GB"/>
-              </w:rPr>
-            </w:pPr>
-            <w:r>
-              <w:rPr>
-                <w:rFonts w:ascii="Courier New" w:hAnsi="Courier New" w:cs="Courier New"/>
-                <w:lang w:val="en-GB"/>
-              </w:rPr>
-              <w:t>--</w:t>
-            </w:r>
-            <w:proofErr w:type="spellStart"/>
-            <w:r>
-              <w:rPr>
-                <w:rFonts w:ascii="Courier New" w:hAnsi="Courier New" w:cs="Courier New"/>
-                <w:lang w:val="en-GB"/>
-              </w:rPr>
-              <w:t>createStdCols</w:t>
-            </w:r>
-            <w:proofErr w:type="spellEnd"/>
-          </w:p>
-        </w:tc>
-        <w:tc>
-          <w:tcPr>
-            <w:tcW w:w="5305" w:type="dxa"/>
-          </w:tcPr>
-          <w:p>
-            <w:r>
-              <w:t xml:space="preserve">Erstellt </w:t>
-            </w:r>
-            <w:r>
-              <w:t xml:space="preserve">in jeder Tabelle </w:t>
-            </w:r>
-            <w:r>
-              <w:t>zusätzliche Metadatenspalten</w:t>
-            </w:r>
-            <w:r>
-              <w:t xml:space="preserve"> </w:t>
-            </w:r>
-            <w:proofErr w:type="spellStart"/>
-            <w:r>
-              <w:t>T_User</w:t>
-            </w:r>
-            <w:proofErr w:type="spellEnd"/>
-            <w:r>
-              <w:t xml:space="preserve">, </w:t>
-            </w:r>
-            <w:proofErr w:type="spellStart"/>
-            <w:r>
-              <w:t>T_</w:t>
-            </w:r>
-            <w:r>
-              <w:t>CreateDate</w:t>
-            </w:r>
-            <w:proofErr w:type="spellEnd"/>
-            <w:r>
-              <w:t xml:space="preserve">, </w:t>
-            </w:r>
-            <w:proofErr w:type="spellStart"/>
-            <w:r>
-              <w:t>T_LastChange</w:t>
-            </w:r>
-            <w:proofErr w:type="spellEnd"/>
-            <w:r>
-              <w:t>.</w:t>
-            </w:r>
-            <w:r>
-              <w:t xml:space="preserve"> (siehe Kapitel Abbildungsregeln/Tabellen)</w:t>
-            </w:r>
-          </w:p>
-        </w:tc>
-      </w:tr>
-      <w:tr>
-        <w:tc>
-          <w:tcPr>
-            <w:tcW w:w="3983" w:type="dxa"/>
-          </w:tcPr>
-          <w:p>
-            <w:pPr>
-              <w:rPr>
-                <w:rFonts w:ascii="Courier New" w:hAnsi="Courier New" w:cs="Courier New"/>
-                <w:lang w:val="en-GB"/>
-              </w:rPr>
-            </w:pPr>
-            <w:r>
-              <w:rPr>
-                <w:rFonts w:ascii="Courier New" w:hAnsi="Courier New" w:cs="Courier New"/>
-                <w:lang w:val="en-GB"/>
-              </w:rPr>
-              <w:t>--</w:t>
-            </w:r>
-            <w:proofErr w:type="spellStart"/>
-            <w:r>
-              <w:rPr>
-                <w:rFonts w:ascii="Courier New" w:hAnsi="Courier New" w:cs="Courier New"/>
-                <w:lang w:val="en-GB"/>
-              </w:rPr>
-              <w:t>t_id_Name</w:t>
-            </w:r>
-            <w:proofErr w:type="spellEnd"/>
-            <w:r>
-              <w:rPr>
-                <w:rFonts w:ascii="Courier New" w:hAnsi="Courier New" w:cs="Courier New"/>
-                <w:lang w:val="en-GB"/>
-              </w:rPr>
-              <w:t xml:space="preserve"> name</w:t>
-            </w:r>
-          </w:p>
-        </w:tc>
-        <w:tc>
-          <w:tcPr>
-            <w:tcW w:w="5305" w:type="dxa"/>
-          </w:tcPr>
-          <w:p>
-            <w:r>
-              <w:t>Definiert den Namen für d</w:t>
-            </w:r>
-            <w:r>
-              <w:t>ie interne technische</w:t>
-            </w:r>
-            <w:r>
-              <w:t xml:space="preserve"> Schlüsselspalte</w:t>
-            </w:r>
-            <w:r>
-              <w:t xml:space="preserve"> in jeder Tabelle (nicht zu verwechseln mit dem externen </w:t>
-            </w:r>
-            <w:proofErr w:type="spellStart"/>
-            <w:r>
-              <w:t>Transferidentifikator</w:t>
-            </w:r>
-            <w:proofErr w:type="spellEnd"/>
-            <w:r>
-              <w:t>)</w:t>
-            </w:r>
-            <w:r>
-              <w:t>.</w:t>
-            </w:r>
-            <w:r>
-              <w:t xml:space="preserve"> </w:t>
-            </w:r>
-            <w:r>
-              <w:t xml:space="preserve">Default ist </w:t>
-            </w:r>
-            <w:proofErr w:type="spellStart"/>
-            <w:r>
-              <w:t>T_Id</w:t>
-            </w:r>
-            <w:proofErr w:type="spellEnd"/>
-            <w:r>
-              <w:t xml:space="preserve">. </w:t>
-            </w:r>
-            <w:r>
-              <w:t>(siehe Kapitel Abbildungsregeln/Tabellen)</w:t>
-            </w:r>
-          </w:p>
-        </w:tc>
-      </w:tr>
-      <w:tr>
-        <w:tc>
-          <w:tcPr>
-            <w:tcW w:w="3983" w:type="dxa"/>
-          </w:tcPr>
-          <w:p>
-            <w:pPr>
-              <w:rPr>
-                <w:rFonts w:ascii="Courier New" w:hAnsi="Courier New" w:cs="Courier New"/>
-              </w:rPr>
-            </w:pPr>
-            <w:r>
-              <w:rPr>
-                <w:rFonts w:ascii="Courier New" w:hAnsi="Courier New" w:cs="Courier New"/>
-              </w:rPr>
-              <w:t>--</w:t>
-            </w:r>
-            <w:proofErr w:type="spellStart"/>
-            <w:r>
-              <w:rPr>
-                <w:rFonts w:ascii="Courier New" w:hAnsi="Courier New" w:cs="Courier New"/>
-              </w:rPr>
-              <w:t>createTypeDiscriminator</w:t>
-            </w:r>
-            <w:proofErr w:type="spellEnd"/>
-          </w:p>
-        </w:tc>
-        <w:tc>
-          <w:tcPr>
-            <w:tcW w:w="5305" w:type="dxa"/>
-          </w:tcPr>
-          <w:p>
-            <w:r>
-              <w:t>Erstellt</w:t>
-            </w:r>
-            <w:r>
-              <w:t xml:space="preserve"> für jede Tabelle </w:t>
-            </w:r>
-            <w:r>
-              <w:t xml:space="preserve">(auch wenn das Modell keine Vererbung benutzt) </w:t>
-            </w:r>
-            <w:r>
-              <w:t xml:space="preserve">eine Spalte für den </w:t>
-            </w:r>
-            <w:proofErr w:type="spellStart"/>
-            <w:r>
-              <w:t>Typdiskriminator</w:t>
-            </w:r>
-            <w:proofErr w:type="spellEnd"/>
-            <w:r>
-              <w:t>.</w:t>
-            </w:r>
-            <w:r>
-              <w:t xml:space="preserve"> Für Klassen mit Vererbung wird die Spalte immer erstellt. (siehe Kapitel Abbildungsregeln/Tabellen)</w:t>
-            </w:r>
-          </w:p>
-        </w:tc>
-      </w:tr>
-      <w:tr>
-        <w:tc>
-          <w:tcPr>
-            <w:tcW w:w="3983" w:type="dxa"/>
-          </w:tcPr>
-          <w:p>
-            <w:pPr>
-              <w:rPr>
-                <w:rFonts w:ascii="Courier New" w:hAnsi="Courier New" w:cs="Courier New"/>
-                <w:lang w:val="en-GB"/>
-              </w:rPr>
-            </w:pPr>
-            <w:r>
-              <w:rPr>
-                <w:rFonts w:ascii="Courier New" w:hAnsi="Courier New" w:cs="Courier New"/>
-                <w:lang w:val="en-GB"/>
-              </w:rPr>
-              <w:t>--</w:t>
-            </w:r>
-            <w:proofErr w:type="spellStart"/>
-            <w:r>
-              <w:rPr>
-                <w:rFonts w:ascii="Courier New" w:hAnsi="Courier New" w:cs="Courier New"/>
-                <w:lang w:val="en-GB"/>
-              </w:rPr>
-              <w:t>structWithGenericRef</w:t>
-            </w:r>
-            <w:proofErr w:type="spellEnd"/>
-          </w:p>
-        </w:tc>
-        <w:tc>
-          <w:tcPr>
-            <w:tcW w:w="5305" w:type="dxa"/>
-          </w:tcPr>
-          <w:p>
-            <w:r>
-              <w:t xml:space="preserve">Erstellt generische Spalten für den Fremdschlüssel bei </w:t>
-            </w:r>
-            <w:r>
-              <w:t xml:space="preserve">Tabellen die </w:t>
-            </w:r>
-            <w:proofErr w:type="spellStart"/>
-            <w:r>
-              <w:t>Interlis</w:t>
-            </w:r>
-            <w:proofErr w:type="spellEnd"/>
-            <w:r>
-              <w:t>-</w:t>
-            </w:r>
-            <w:r>
-              <w:t>Strukturen abbilden.</w:t>
-            </w:r>
-            <w:r>
-              <w:t xml:space="preserve"> </w:t>
-            </w:r>
-            <w:r>
-              <w:t>Ohne diese Option wird pro Strukturattribut eine Spalte erstellt (in der Tabelle, die die Struktur abbildet).</w:t>
-            </w:r>
-            <w:r>
-              <w:t xml:space="preserve"> (siehe Kapitel Abbildungsregeln/Strukturen)</w:t>
-            </w:r>
-          </w:p>
-        </w:tc>
-      </w:tr>
-      <w:tr>
-        <w:tc>
-          <w:tcPr>
-            <w:tcW w:w="3983" w:type="dxa"/>
-          </w:tcPr>
-          <w:p>
-            <w:pPr>
-              <w:rPr>
-                <w:rFonts w:ascii="Courier New" w:hAnsi="Courier New" w:cs="Courier New"/>
-                <w:lang w:val="en-GB"/>
-              </w:rPr>
-            </w:pPr>
-            <w:r>
-              <w:rPr>
-                <w:rFonts w:ascii="Courier New" w:hAnsi="Courier New" w:cs="Courier New"/>
-                <w:lang w:val="en-GB"/>
-              </w:rPr>
-              <w:t>--</w:t>
-            </w:r>
-            <w:proofErr w:type="spellStart"/>
-            <w:r>
-              <w:rPr>
-                <w:rFonts w:ascii="Courier New" w:hAnsi="Courier New" w:cs="Courier New"/>
-                <w:lang w:val="en-GB"/>
-              </w:rPr>
-              <w:t>disableNameOptimization</w:t>
-            </w:r>
-            <w:proofErr w:type="spellEnd"/>
-          </w:p>
-        </w:tc>
-        <w:tc>
-          <w:tcPr>
-            <w:tcW w:w="5305" w:type="dxa"/>
-          </w:tcPr>
-          <w:p>
-            <w:r>
-              <w:t xml:space="preserve">Schaltet die Nutzung von unqualifizierten Klassennamen aus. Für alle Tabellennamen </w:t>
-            </w:r>
-            <w:r>
-              <w:t>we</w:t>
-            </w:r>
-            <w:r>
-              <w:t xml:space="preserve">rden qualifizierte </w:t>
-            </w:r>
-            <w:proofErr w:type="spellStart"/>
-            <w:r>
-              <w:t>Interlis</w:t>
-            </w:r>
-            <w:proofErr w:type="spellEnd"/>
-            <w:r>
-              <w:t xml:space="preserve">-Klassennamen </w:t>
-            </w:r>
-            <w:r>
-              <w:t>(</w:t>
-            </w:r>
-            <w:proofErr w:type="spellStart"/>
-            <w:r>
-              <w:t>Model.Topic.Class</w:t>
-            </w:r>
-            <w:proofErr w:type="spellEnd"/>
-            <w:r>
-              <w:t xml:space="preserve">) </w:t>
-            </w:r>
-            <w:r>
-              <w:t>verwendet</w:t>
-            </w:r>
-            <w:r>
-              <w:t xml:space="preserve"> (und in einen gültigen Tabellennamen abgebildet)</w:t>
-            </w:r>
-            <w:r>
-              <w:t>.</w:t>
-            </w:r>
-            <w:r>
-              <w:t xml:space="preserve"> (siehe Kapitel Abbildungsregeln/Namenskonventionen)</w:t>
-            </w:r>
-          </w:p>
-        </w:tc>
-      </w:tr>
-      <w:tr>
-        <w:tc>
-          <w:tcPr>
-            <w:tcW w:w="3983" w:type="dxa"/>
-          </w:tcPr>
-          <w:p>
-            <w:pPr>
-              <w:rPr>
-                <w:rFonts w:ascii="Courier New" w:hAnsi="Courier New" w:cs="Courier New"/>
-                <w:lang w:val="en-GB"/>
-              </w:rPr>
-            </w:pPr>
-            <w:r>
-              <w:rPr>
-                <w:rFonts w:ascii="Courier New" w:hAnsi="Courier New" w:cs="Courier New"/>
-                <w:lang w:val="en-GB"/>
-              </w:rPr>
-              <w:t>--</w:t>
-            </w:r>
-            <w:proofErr w:type="spellStart"/>
-            <w:r>
-              <w:rPr>
-                <w:rFonts w:ascii="Courier New" w:hAnsi="Courier New" w:cs="Courier New"/>
-                <w:lang w:val="en-GB"/>
-              </w:rPr>
-              <w:t>nameByTopic</w:t>
-            </w:r>
-            <w:proofErr w:type="spellEnd"/>
-          </w:p>
-        </w:tc>
-        <w:tc>
-          <w:tcPr>
-            <w:tcW w:w="5305" w:type="dxa"/>
-          </w:tcPr>
-          <w:p>
-            <w:r>
-              <w:t xml:space="preserve">Für alle Tabellennamen </w:t>
-            </w:r>
-            <w:r>
-              <w:t>we</w:t>
-            </w:r>
-            <w:r>
-              <w:t xml:space="preserve">rden </w:t>
-            </w:r>
-            <w:r>
-              <w:t xml:space="preserve">teilweise </w:t>
-            </w:r>
-            <w:r>
-              <w:t xml:space="preserve">qualifizierte </w:t>
-            </w:r>
-            <w:proofErr w:type="spellStart"/>
-            <w:r>
-              <w:t>Interlis</w:t>
-            </w:r>
-            <w:proofErr w:type="spellEnd"/>
-            <w:r>
-              <w:t xml:space="preserve">-Klassennamen </w:t>
-            </w:r>
-            <w:r>
-              <w:t>(</w:t>
-            </w:r>
-            <w:proofErr w:type="spellStart"/>
-            <w:r>
-              <w:t>Topic.Class</w:t>
-            </w:r>
-            <w:proofErr w:type="spellEnd"/>
-            <w:r>
-              <w:t xml:space="preserve">) </w:t>
-            </w:r>
-            <w:r>
-              <w:t>verwendet</w:t>
-            </w:r>
-            <w:r>
-              <w:t xml:space="preserve"> (und in einen gültigen Tabellennamen abgebildet)</w:t>
-            </w:r>
-            <w:r>
-              <w:t>.</w:t>
-            </w:r>
-            <w:r>
-              <w:t xml:space="preserve"> (siehe Kapitel Abbildungsregeln/Namenskonventionen)</w:t>
-            </w:r>
-          </w:p>
-        </w:tc>
-      </w:tr>
-      <w:tr>
-        <w:tc>
-          <w:tcPr>
-            <w:tcW w:w="3983" w:type="dxa"/>
-          </w:tcPr>
-          <w:p>
-            <w:pPr>
-              <w:rPr>
-                <w:rFonts w:ascii="Courier New" w:hAnsi="Courier New" w:cs="Courier New"/>
-                <w:lang w:val="en-GB"/>
-              </w:rPr>
-            </w:pPr>
-            <w:r>
-              <w:rPr>
-                <w:rFonts w:ascii="Courier New" w:hAnsi="Courier New" w:cs="Courier New"/>
-                <w:lang w:val="en-GB"/>
-              </w:rPr>
-              <w:t>--</w:t>
-            </w:r>
-            <w:proofErr w:type="spellStart"/>
-            <w:r>
-              <w:rPr>
-                <w:rFonts w:ascii="Courier New" w:hAnsi="Courier New" w:cs="Courier New"/>
-                <w:lang w:val="en-GB"/>
-              </w:rPr>
-              <w:t>maxNameLength</w:t>
-            </w:r>
-            <w:proofErr w:type="spellEnd"/>
-            <w:r>
-              <w:rPr>
-                <w:rFonts w:ascii="Courier New" w:hAnsi="Courier New" w:cs="Courier New"/>
-                <w:lang w:val="en-GB"/>
-              </w:rPr>
-              <w:t xml:space="preserve"> length</w:t>
-            </w:r>
-          </w:p>
-        </w:tc>
-        <w:tc>
-          <w:tcPr>
-            <w:tcW w:w="5305" w:type="dxa"/>
-          </w:tcPr>
-          <w:p>
-            <w:r>
-              <w:t>Definiert die maxim</w:t>
-            </w:r>
-            <w:r>
-              <w:t>a</w:t>
-            </w:r>
-            <w:r>
-              <w:t>l</w:t>
-            </w:r>
-            <w:r>
-              <w:t xml:space="preserve">e Länge der Namen für Datenbankelemente (Tabellennamen, </w:t>
-            </w:r>
-            <w:proofErr w:type="gramStart"/>
-            <w:r>
-              <w:t>Spaltennamen ,</w:t>
-            </w:r>
-            <w:proofErr w:type="gramEnd"/>
-            <w:r>
-              <w:t xml:space="preserve"> usw.) Default ist </w:t>
-            </w:r>
-            <w:r>
-              <w:t xml:space="preserve">60. Ist der </w:t>
-            </w:r>
-            <w:proofErr w:type="spellStart"/>
-            <w:r>
-              <w:t>Interlis</w:t>
-            </w:r>
-            <w:proofErr w:type="spellEnd"/>
-            <w:r>
-              <w:t>-Name länger, wird er gekürzt. (siehe Kapitel Abbildungsregeln/Namenskonventionen)</w:t>
-            </w:r>
-          </w:p>
-        </w:tc>
-      </w:tr>
-      <w:tr>
-        <w:tc>
-          <w:tcPr>
-            <w:tcW w:w="3983" w:type="dxa"/>
-          </w:tcPr>
-          <w:p>
-            <w:pPr>
-              <w:rPr>
-                <w:rFonts w:ascii="Courier New" w:hAnsi="Courier New" w:cs="Courier New"/>
-                <w:lang w:val="en-GB"/>
-              </w:rPr>
-            </w:pPr>
-            <w:r>
-              <w:rPr>
-                <w:rFonts w:ascii="Courier New" w:hAnsi="Courier New" w:cs="Courier New"/>
-                <w:lang w:val="en-GB"/>
-              </w:rPr>
-              <w:t>--</w:t>
-            </w:r>
-            <w:proofErr w:type="spellStart"/>
-            <w:r>
-              <w:rPr>
-                <w:rFonts w:ascii="Courier New" w:hAnsi="Courier New" w:cs="Courier New"/>
-                <w:lang w:val="en-GB"/>
-              </w:rPr>
-              <w:t>sqlEnableNull</w:t>
-            </w:r>
-            <w:proofErr w:type="spellEnd"/>
-          </w:p>
-        </w:tc>
-        <w:tc>
-          <w:tcPr>
-            <w:tcW w:w="5305" w:type="dxa"/>
-          </w:tcPr>
-          <w:p>
-            <w:r>
-              <w:t>Erstellt kei</w:t>
-            </w:r>
-            <w:r>
-              <w:t xml:space="preserve">ne NOT NULL Anweisungen bei </w:t>
-            </w:r>
-            <w:r>
-              <w:t xml:space="preserve">Spalten die </w:t>
-            </w:r>
-            <w:proofErr w:type="spellStart"/>
-            <w:r>
-              <w:t>Interlis</w:t>
-            </w:r>
-            <w:proofErr w:type="spellEnd"/>
-            <w:r>
-              <w:t>-Attribute abbilden.</w:t>
-            </w:r>
-            <w:r>
-              <w:t xml:space="preserve"> (siehe Kapitel Abbildungsregeln/Attribute)</w:t>
-            </w:r>
-          </w:p>
-        </w:tc>
-      </w:tr>
-      <w:tr>
-        <w:tc>
-          <w:tcPr>
-            <w:tcW w:w="3983" w:type="dxa"/>
-          </w:tcPr>
-          <w:p>
-            <w:pPr>
-              <w:rPr>
-                <w:rFonts w:ascii="Courier New" w:hAnsi="Courier New" w:cs="Courier New"/>
-                <w:lang w:val="en-GB"/>
-              </w:rPr>
-            </w:pPr>
-            <w:r>
-              <w:rPr>
-                <w:rFonts w:ascii="Courier New" w:hAnsi="Courier New" w:cs="Courier New"/>
-                <w:lang w:val="en-GB"/>
-              </w:rPr>
-              <w:t>--</w:t>
-            </w:r>
-            <w:proofErr w:type="spellStart"/>
-            <w:r>
-              <w:rPr>
-                <w:rFonts w:ascii="Courier New" w:hAnsi="Courier New" w:cs="Courier New"/>
-                <w:lang w:val="en-GB"/>
-              </w:rPr>
-              <w:t>strokeArcs</w:t>
-            </w:r>
-            <w:proofErr w:type="spellEnd"/>
-          </w:p>
-        </w:tc>
-        <w:tc>
-          <w:tcPr>
-            <w:tcW w:w="5305" w:type="dxa"/>
-          </w:tcPr>
-          <w:p>
-            <w:r>
-              <w:t xml:space="preserve">Segmentiert Kreisbogen beim Datenimport. Der Radius geht somit verloren. </w:t>
-            </w:r>
-            <w:r>
-              <w:t>Die Kreisbogen werden so segmentiert, dass die Abweichung der erzeugten Geraden kleiner als die Koordinatengenauigkeit der Stützpunkte ist.</w:t>
-            </w:r>
-          </w:p>
-        </w:tc>
-      </w:tr>
-      <w:tr>
-        <w:tc>
-          <w:tcPr>
-            <w:tcW w:w="3983" w:type="dxa"/>
-          </w:tcPr>
-          <w:p>
-            <w:pPr>
-              <w:rPr>
-                <w:rFonts w:ascii="Courier New" w:hAnsi="Courier New" w:cs="Courier New"/>
-              </w:rPr>
-            </w:pPr>
-            <w:r>
-              <w:rPr>
-                <w:rFonts w:ascii="Courier New" w:hAnsi="Courier New" w:cs="Courier New"/>
-              </w:rPr>
-              <w:t>--</w:t>
-            </w:r>
-            <w:proofErr w:type="spellStart"/>
-            <w:r>
-              <w:rPr>
-                <w:rFonts w:ascii="Courier New" w:hAnsi="Courier New" w:cs="Courier New"/>
-              </w:rPr>
-              <w:t>skipPolygonBuilding</w:t>
-            </w:r>
-            <w:proofErr w:type="spellEnd"/>
-          </w:p>
-        </w:tc>
-        <w:tc>
-          <w:tcPr>
-            <w:tcW w:w="5305" w:type="dxa"/>
-          </w:tcPr>
-          <w:p/>
-        </w:tc>
-      </w:tr>
-      <w:tr>
-        <w:tc>
-          <w:tcPr>
-            <w:tcW w:w="3983" w:type="dxa"/>
-          </w:tcPr>
-          <w:p>
-            <w:pPr>
-              <w:rPr>
-                <w:rFonts w:ascii="Courier New" w:hAnsi="Courier New" w:cs="Courier New"/>
-              </w:rPr>
-            </w:pPr>
-            <w:r>
-              <w:rPr>
-                <w:rFonts w:ascii="Courier New" w:hAnsi="Courier New" w:cs="Courier New"/>
-              </w:rPr>
-              <w:lastRenderedPageBreak/>
+              </w:rPr>
+            </w:pPr>
+            <w:r>
+              <w:rPr>
+                <w:rFonts w:ascii="Courier New" w:hAnsi="Courier New" w:cs="Courier New"/>
+              </w:rPr>
               <w:t>--</w:t>
             </w:r>
             <w:proofErr w:type="spellStart"/>
@@ -8642,6 +8725,7 @@
                 <w:szCs w:val="16"/>
                 <w:lang w:val="en-GB"/>
               </w:rPr>
+              <w:lastRenderedPageBreak/>
               <w:t>CREATE TABLE A (</w:t>
             </w:r>
           </w:p>
@@ -8702,6 +8786,7 @@
                 <w:szCs w:val="16"/>
                 <w:lang w:val="en-GB"/>
               </w:rPr>
+              <w:lastRenderedPageBreak/>
               <w:t xml:space="preserve">     </w:t>
             </w:r>
             <w:proofErr w:type="spellStart"/>
@@ -8876,6 +8961,7 @@
                 <w:szCs w:val="16"/>
                 <w:lang w:val="de-DE" w:eastAsia="en-US"/>
               </w:rPr>
+              <w:lastRenderedPageBreak/>
               <w:t xml:space="preserve">Mit der Option </w:t>
             </w:r>
             <w:r>
@@ -8905,7 +8991,17 @@
                 <w:szCs w:val="16"/>
                 <w:lang w:val="de-DE" w:eastAsia="en-US"/>
               </w:rPr>
-              <w:t xml:space="preserve"> erhalten alle Tabellen drei zusätzliche Spalten für den Zeitpunkt der letzten Änderung, den Zeitpunkt der Erstellung und den Benutzer</w:t>
+              <w:t xml:space="preserve"> erhalten alle </w:t>
+            </w:r>
+            <w:r>
+              <w:rPr>
+                <w:color w:val="000000" w:themeColor="text1"/>
+                <w:sz w:val="16"/>
+                <w:szCs w:val="16"/>
+                <w:lang w:val="de-DE" w:eastAsia="en-US"/>
+              </w:rPr>
+              <w:lastRenderedPageBreak/>
+              <w:t>Tabellen drei zusätzliche Spalten für den Zeitpunkt der letzten Änderung, den Zeitpunkt der Erstellung und den Benutzer</w:t>
             </w:r>
             <w:r>
               <w:rPr>
@@ -8971,6 +9067,7 @@
                 <w:szCs w:val="16"/>
                 <w:lang w:val="de-DE"/>
               </w:rPr>
+              <w:lastRenderedPageBreak/>
               <w:t>4</w:t>
             </w:r>
           </w:p>
@@ -9060,7 +9157,6 @@
                 <w:szCs w:val="16"/>
                 <w:lang w:val="en-GB"/>
               </w:rPr>
-              <w:lastRenderedPageBreak/>
               <w:t>CREATE TABLE A (</w:t>
             </w:r>
           </w:p>
@@ -9121,7 +9217,6 @@
                 <w:szCs w:val="16"/>
                 <w:lang w:val="en-GB"/>
               </w:rPr>
-              <w:lastRenderedPageBreak/>
               <w:t xml:space="preserve">     </w:t>
             </w:r>
             <w:proofErr w:type="spellStart"/>
@@ -9208,7 +9303,6 @@
                 <w:szCs w:val="16"/>
                 <w:lang w:val="de-DE"/>
               </w:rPr>
-              <w:lastRenderedPageBreak/>
               <w:t>Mit der Option --</w:t>
             </w:r>
             <w:proofErr w:type="spellStart"/>
@@ -9234,7 +9328,6 @@
                 <w:sz w:val="16"/>
                 <w:szCs w:val="16"/>
               </w:rPr>
-              <w:lastRenderedPageBreak/>
               <w:t xml:space="preserve">(die eine Klasse </w:t>
             </w:r>
             <w:r>
@@ -9376,7 +9469,6 @@
                 <w:szCs w:val="16"/>
                 <w:lang w:val="de-DE"/>
               </w:rPr>
-              <w:lastRenderedPageBreak/>
               <w:t>5</w:t>
             </w:r>
           </w:p>
@@ -10819,6 +10911,7 @@
         <w:rPr>
           <w:lang w:val="en-GB"/>
         </w:rPr>
+        <w:lastRenderedPageBreak/>
         <w:t>Geometrieattribute</w:t>
       </w:r>
       <w:proofErr w:type="spellEnd"/>
@@ -10901,7 +10994,6 @@
         <w:pStyle w:val="berschrift3"/>
       </w:pPr>
       <w:r>
-        <w:lastRenderedPageBreak/>
         <w:t>Strukturattribute</w:t>
       </w:r>
     </w:p>
@@ -13218,6 +13310,7 @@
                 <w:rFonts w:ascii="Courier New" w:hAnsi="Courier New" w:cs="Courier New"/>
                 <w:lang w:val="en-GB"/>
               </w:rPr>
+              <w:lastRenderedPageBreak/>
               <w:tab/>
             </w:r>
             <w:r>
@@ -13879,7 +13972,6 @@
                 <w:sz w:val="22"/>
                 <w:szCs w:val="22"/>
               </w:rPr>
-              <w:lastRenderedPageBreak/>
               <w:t>9</w:t>
             </w:r>
           </w:p>
@@ -16249,6 +16341,7 @@
         <w:rPr>
           <w:rFonts w:hint="eastAsia"/>
         </w:rPr>
+        <w:lastRenderedPageBreak/>
         <w:t>Namenskonvention</w:t>
       </w:r>
     </w:p>
@@ -18442,7 +18535,7 @@
 </file>
 
 <file path=customXml/itemProps1.xml><?xml version="1.0" encoding="utf-8"?>
-<ds:datastoreItem xmlns:ds="http://schemas.openxmlformats.org/officeDocument/2006/customXml" ds:itemID="{7BCFB5AF-37F6-4CAD-AAAD-14323F71D796}">
+<ds:datastoreItem xmlns:ds="http://schemas.openxmlformats.org/officeDocument/2006/customXml" ds:itemID="{0D2C60C9-8F4C-4175-96D7-3E1070521F43}">
   <ds:schemaRefs>
     <ds:schemaRef ds:uri="http://schemas.openxmlformats.org/officeDocument/2006/bibliography"/>
   </ds:schemaRefs>

</xml_diff>

<commit_message>
- new option --coalesceMultiSurface This code has been funded by the Canton of Solothurn (Switzerland)
</commit_message>
<xml_diff>
--- a/docs/ili2pg.docx
+++ b/docs/ili2pg.docx
@@ -6380,10 +6380,24 @@
               <w:t xml:space="preserve">, </w:t>
             </w:r>
             <w:r>
-              <w:t>--expandMultilingual</w:t>
-            </w:r>
-            <w:bookmarkStart w:id="1" w:name="_GoBack"/>
-            <w:bookmarkEnd w:id="1"/>
+              <w:t>--</w:t>
+            </w:r>
+            <w:proofErr w:type="spellStart"/>
+            <w:r>
+              <w:t>coalesceMultiSurface</w:t>
+            </w:r>
+            <w:proofErr w:type="spellEnd"/>
+            <w:r>
+              <w:t xml:space="preserve">, </w:t>
+            </w:r>
+            <w:r>
+              <w:t>--</w:t>
+            </w:r>
+            <w:proofErr w:type="spellStart"/>
+            <w:r>
+              <w:t>expandMultilingual</w:t>
+            </w:r>
+            <w:proofErr w:type="spellEnd"/>
             <w:r>
               <w:t>)</w:t>
             </w:r>
@@ -6493,6 +6507,7 @@
                 <w:rFonts w:ascii="Courier New" w:hAnsi="Courier New" w:cs="Courier New"/>
               </w:rPr>
             </w:pPr>
+            <w:bookmarkStart w:id="1" w:name="_GoBack"/>
             <w:r>
               <w:rPr>
                 <w:rFonts w:ascii="Courier New" w:hAnsi="Courier New" w:cs="Courier New"/>
@@ -6504,8 +6519,9 @@
               <w:rPr>
                 <w:rFonts w:ascii="Courier New" w:hAnsi="Courier New" w:cs="Courier New"/>
               </w:rPr>
-              <w:t>expandMultilingual</w:t>
-            </w:r>
+              <w:t>coalesceMultiSurface</w:t>
+            </w:r>
+            <w:bookmarkEnd w:id="1"/>
             <w:proofErr w:type="spellEnd"/>
           </w:p>
         </w:tc>
@@ -6519,10 +6535,7 @@
             </w:r>
             <w:proofErr w:type="spellStart"/>
             <w:r>
-              <w:t>Kardinalit</w:t>
-            </w:r>
-            <w:r>
-              <w:t>ät</w:t>
+              <w:t>Kardinalität</w:t>
             </w:r>
             <w:proofErr w:type="spellEnd"/>
             <w:r>
@@ -6536,64 +6549,38 @@
             <w:r>
               <w:t xml:space="preserve"> </w:t>
             </w:r>
-            <w:r>
-              <w:t>LocalisationCH_V1.MultilingualText</w:t>
-            </w:r>
-            <w:r>
-              <w:t xml:space="preserve"> oder </w:t>
-            </w:r>
-            <w:r>
-              <w:t>LocalisationCH_V1.Multilingual</w:t>
-            </w:r>
-            <w:r>
-              <w:t>M</w:t>
-            </w:r>
-            <w:r>
-              <w:t>Text</w:t>
-            </w:r>
+            <w:proofErr w:type="spellStart"/>
+            <w:r>
+              <w:t>CHBase:</w:t>
+            </w:r>
+            <w:r>
+              <w:t>MultiSurface</w:t>
+            </w:r>
+            <w:proofErr w:type="spellEnd"/>
             <w:r>
               <w:t xml:space="preserve"> ist und die ausser „</w:t>
             </w:r>
             <w:proofErr w:type="spellStart"/>
             <w:r>
-              <w:t>LocalisedText</w:t>
+              <w:t>Surfaces</w:t>
             </w:r>
             <w:proofErr w:type="spellEnd"/>
             <w:r>
               <w:t xml:space="preserve">“ keine weiteren Attribute haben, werden direkt </w:t>
             </w:r>
             <w:r>
-              <w:t xml:space="preserve">als Spalten in der Tabelle des Strukturattributes </w:t>
-            </w:r>
-            <w:r>
-              <w:t>abgebildet, d.h. kein</w:t>
-            </w:r>
-            <w:r>
-              <w:t>e</w:t>
-            </w:r>
-            <w:r>
-              <w:t xml:space="preserve"> Record</w:t>
-            </w:r>
-            <w:r>
-              <w:t>s in den</w:t>
-            </w:r>
-            <w:r>
-              <w:t xml:space="preserve"> Tabelle</w:t>
-            </w:r>
-            <w:r>
-              <w:t>n</w:t>
-            </w:r>
-            <w:r>
-              <w:t xml:space="preserve"> für die </w:t>
-            </w:r>
-            <w:r>
-              <w:t>Multilingual-</w:t>
-            </w:r>
-            <w:r>
-              <w:t>Struktur</w:t>
-            </w:r>
-            <w:r>
-              <w:t>en.</w:t>
+              <w:t>als Spalte mit dem Typ MULTISURFACE (oder MULTIPOLYGON, falls --</w:t>
+            </w:r>
+            <w:proofErr w:type="spellStart"/>
+            <w:r>
+              <w:t>strokeArcs</w:t>
+            </w:r>
+            <w:proofErr w:type="spellEnd"/>
+            <w:r>
+              <w:t>) abgebildet</w:t>
+            </w:r>
+            <w:r>
+              <w:t>.</w:t>
             </w:r>
           </w:p>
         </w:tc>
@@ -6620,7 +6607,7 @@
               <w:rPr>
                 <w:rFonts w:ascii="Courier New" w:hAnsi="Courier New" w:cs="Courier New"/>
               </w:rPr>
-              <w:t>createGeomIdx</w:t>
+              <w:t>expandMultilingual</w:t>
             </w:r>
             <w:proofErr w:type="spellEnd"/>
           </w:p>
@@ -6631,13 +6618,49 @@
           </w:tcPr>
           <w:p>
             <w:r>
-              <w:t>Erstellt für jede Geometriespalte in der Datenbank einen räumlichen Index</w:t>
-            </w:r>
-            <w:r>
-              <w:t>.</w:t>
-            </w:r>
-            <w:r>
-              <w:t xml:space="preserve"> (siehe Kapitel Abbildungsregeln/Geometrieattribute)</w:t>
+              <w:t xml:space="preserve">Strukturattribute deren maximale </w:t>
+            </w:r>
+            <w:proofErr w:type="spellStart"/>
+            <w:r>
+              <w:t>Kardinalität</w:t>
+            </w:r>
+            <w:proofErr w:type="spellEnd"/>
+            <w:r>
+              <w:t xml:space="preserve"> 1 ist, deren </w:t>
+            </w:r>
+            <w:proofErr w:type="spellStart"/>
+            <w:r>
+              <w:t>Basistyp</w:t>
+            </w:r>
+            <w:proofErr w:type="spellEnd"/>
+            <w:r>
+              <w:t xml:space="preserve"> </w:t>
+            </w:r>
+            <w:r>
+              <w:t>LocalisationCH_V1.MultilingualText</w:t>
+            </w:r>
+            <w:r>
+              <w:t xml:space="preserve"> oder </w:t>
+            </w:r>
+            <w:r>
+              <w:t>LocalisationCH_V1.Multilingual</w:t>
+            </w:r>
+            <w:r>
+              <w:t>M</w:t>
+            </w:r>
+            <w:r>
+              <w:t>Text</w:t>
+            </w:r>
+            <w:r>
+              <w:t xml:space="preserve"> ist und die ausser „</w:t>
+            </w:r>
+            <w:proofErr w:type="spellStart"/>
+            <w:r>
+              <w:t>LocalisedText</w:t>
+            </w:r>
+            <w:proofErr w:type="spellEnd"/>
+            <w:r>
+              <w:t>“ keine weiteren Attribute haben, werden direkt als Spalten in der Tabelle des Strukturattributes abgebildet, d.h. keine Records in den Tabellen für die Multilingual-Strukturen.</w:t>
             </w:r>
           </w:p>
         </w:tc>
@@ -6651,13 +6674,11 @@
             <w:pPr>
               <w:rPr>
                 <w:rFonts w:ascii="Courier New" w:hAnsi="Courier New" w:cs="Courier New"/>
-                <w:lang w:val="en-GB"/>
-              </w:rPr>
-            </w:pPr>
-            <w:r>
-              <w:rPr>
-                <w:rFonts w:ascii="Courier New" w:hAnsi="Courier New" w:cs="Courier New"/>
-                <w:lang w:val="en-GB"/>
+              </w:rPr>
+            </w:pPr>
+            <w:r>
+              <w:rPr>
+                <w:rFonts w:ascii="Courier New" w:hAnsi="Courier New" w:cs="Courier New"/>
               </w:rPr>
               <w:t>--</w:t>
             </w:r>
@@ -6665,9 +6686,8 @@
             <w:r>
               <w:rPr>
                 <w:rFonts w:ascii="Courier New" w:hAnsi="Courier New" w:cs="Courier New"/>
-                <w:lang w:val="en-GB"/>
-              </w:rPr>
-              <w:t>createEnumColAsItfCode</w:t>
+              </w:rPr>
+              <w:t>createGeomIdx</w:t>
             </w:r>
             <w:proofErr w:type="spellEnd"/>
           </w:p>
@@ -6678,31 +6698,13 @@
           </w:tcPr>
           <w:p>
             <w:r>
-              <w:t>Bildet</w:t>
-            </w:r>
-            <w:r>
-              <w:t xml:space="preserve"> </w:t>
-            </w:r>
-            <w:r>
-              <w:t xml:space="preserve">bei </w:t>
-            </w:r>
-            <w:r>
-              <w:t>Aufzählungsattribute</w:t>
-            </w:r>
-            <w:r>
-              <w:t>n</w:t>
-            </w:r>
-            <w:r>
-              <w:t xml:space="preserve"> </w:t>
-            </w:r>
-            <w:r>
-              <w:t>den Aufzählungswert als ITF-Code ab. Diese Option ist nur zulässig, wenn im Modell keine Erweiterungen von Aufzählungen vorkommen. Ohne diese Option wird der XTF-Code als Aufzählwert in der Datenbank verwendet</w:t>
+              <w:t>Erstellt für jede Geometriespalte in der Datenbank einen räumlichen Index</w:t>
             </w:r>
             <w:r>
               <w:t>.</w:t>
             </w:r>
             <w:r>
-              <w:t xml:space="preserve"> (siehe Kapitel Abbildungsregeln/Aufzählungen)</w:t>
+              <w:t xml:space="preserve"> (siehe Kapitel Abbildungsregeln/Geometrieattribute)</w:t>
             </w:r>
           </w:p>
         </w:tc>
@@ -6716,11 +6718,13 @@
             <w:pPr>
               <w:rPr>
                 <w:rFonts w:ascii="Courier New" w:hAnsi="Courier New" w:cs="Courier New"/>
-              </w:rPr>
-            </w:pPr>
-            <w:r>
-              <w:rPr>
-                <w:rFonts w:ascii="Courier New" w:hAnsi="Courier New" w:cs="Courier New"/>
+                <w:lang w:val="en-GB"/>
+              </w:rPr>
+            </w:pPr>
+            <w:r>
+              <w:rPr>
+                <w:rFonts w:ascii="Courier New" w:hAnsi="Courier New" w:cs="Courier New"/>
+                <w:lang w:val="en-GB"/>
               </w:rPr>
               <w:t>--</w:t>
             </w:r>
@@ -6728,8 +6732,9 @@
             <w:r>
               <w:rPr>
                 <w:rFonts w:ascii="Courier New" w:hAnsi="Courier New" w:cs="Courier New"/>
-              </w:rPr>
-              <w:t>createEnumTxtCol</w:t>
+                <w:lang w:val="en-GB"/>
+              </w:rPr>
+              <w:t>createEnumColAsItfCode</w:t>
             </w:r>
             <w:proofErr w:type="spellEnd"/>
           </w:p>
@@ -6740,7 +6745,28 @@
           </w:tcPr>
           <w:p>
             <w:r>
-              <w:t>Erstellt für Aufzählungsattribute eine zusätzliche Spalte mit dem Namen des Aufzählwertes.</w:t>
+              <w:t>Bildet</w:t>
+            </w:r>
+            <w:r>
+              <w:t xml:space="preserve"> </w:t>
+            </w:r>
+            <w:r>
+              <w:t xml:space="preserve">bei </w:t>
+            </w:r>
+            <w:r>
+              <w:t>Aufzählungsattribute</w:t>
+            </w:r>
+            <w:r>
+              <w:t>n</w:t>
+            </w:r>
+            <w:r>
+              <w:t xml:space="preserve"> </w:t>
+            </w:r>
+            <w:r>
+              <w:t>den Aufzählungswert als ITF-Code ab. Diese Option ist nur zulässig, wenn im Modell keine Erweiterungen von Aufzählungen vorkommen. Ohne diese Option wird der XTF-Code als Aufzählwert in der Datenbank verwendet</w:t>
+            </w:r>
+            <w:r>
+              <w:t>.</w:t>
             </w:r>
             <w:r>
               <w:t xml:space="preserve"> (siehe Kapitel Abbildungsregeln/Aufzählungen)</w:t>
@@ -6757,7 +6783,6 @@
             <w:pPr>
               <w:rPr>
                 <w:rFonts w:ascii="Courier New" w:hAnsi="Courier New" w:cs="Courier New"/>
-                <w:lang w:val="en-GB"/>
               </w:rPr>
             </w:pPr>
             <w:r>
@@ -6771,14 +6796,7 @@
               <w:rPr>
                 <w:rFonts w:ascii="Courier New" w:hAnsi="Courier New" w:cs="Courier New"/>
               </w:rPr>
-              <w:t>creat</w:t>
-            </w:r>
-            <w:r>
-              <w:rPr>
-                <w:rFonts w:ascii="Courier New" w:hAnsi="Courier New" w:cs="Courier New"/>
-                <w:lang w:val="en-GB"/>
-              </w:rPr>
-              <w:t>eEnumTabs</w:t>
+              <w:t>createEnumTxtCol</w:t>
             </w:r>
             <w:proofErr w:type="spellEnd"/>
           </w:p>
@@ -6789,7 +6807,7 @@
           </w:tcPr>
           <w:p>
             <w:r>
-              <w:t>Erstellt pro Aufzählungsdefinition eine Tabelle mit den einzelnen Aufzählwerten.</w:t>
+              <w:t>Erstellt für Aufzählungsattribute eine zusätzliche Spalte mit dem Namen des Aufzählwertes.</w:t>
             </w:r>
             <w:r>
               <w:t xml:space="preserve"> (siehe Kapitel Abbildungsregeln/Aufzählungen)</w:t>
@@ -6812,7 +6830,6 @@
             <w:r>
               <w:rPr>
                 <w:rFonts w:ascii="Courier New" w:hAnsi="Courier New" w:cs="Courier New"/>
-                <w:lang w:val="en-GB"/>
               </w:rPr>
               <w:t>--</w:t>
             </w:r>
@@ -6820,9 +6837,15 @@
             <w:r>
               <w:rPr>
                 <w:rFonts w:ascii="Courier New" w:hAnsi="Courier New" w:cs="Courier New"/>
-                <w:lang w:val="en-GB"/>
-              </w:rPr>
-              <w:t>createSingleEnumTab</w:t>
+              </w:rPr>
+              <w:t>creat</w:t>
+            </w:r>
+            <w:r>
+              <w:rPr>
+                <w:rFonts w:ascii="Courier New" w:hAnsi="Courier New" w:cs="Courier New"/>
+                <w:lang w:val="en-GB"/>
+              </w:rPr>
+              <w:t>eEnumTabs</w:t>
             </w:r>
             <w:proofErr w:type="spellEnd"/>
           </w:p>
@@ -6833,27 +6856,7 @@
           </w:tcPr>
           <w:p>
             <w:r>
-              <w:t xml:space="preserve">Erstellt </w:t>
-            </w:r>
-            <w:r>
-              <w:t xml:space="preserve">eine einzige </w:t>
-            </w:r>
-            <w:proofErr w:type="spellStart"/>
-            <w:r>
-              <w:t>Tablle</w:t>
-            </w:r>
-            <w:proofErr w:type="spellEnd"/>
-            <w:r>
-              <w:t xml:space="preserve"> mit allen Aufzählwerten aller </w:t>
-            </w:r>
-            <w:r>
-              <w:t>Aufzählungsdefinition</w:t>
-            </w:r>
-            <w:r>
-              <w:t>en</w:t>
-            </w:r>
-            <w:r>
-              <w:t>.</w:t>
+              <w:t>Erstellt pro Aufzählungsdefinition eine Tabelle mit den einzelnen Aufzählwerten.</w:t>
             </w:r>
             <w:r>
               <w:t xml:space="preserve"> (siehe Kapitel Abbildungsregeln/Aufzählungen)</w:t>
@@ -6886,7 +6889,7 @@
                 <w:rFonts w:ascii="Courier New" w:hAnsi="Courier New" w:cs="Courier New"/>
                 <w:lang w:val="en-GB"/>
               </w:rPr>
-              <w:t>createStdCols</w:t>
+              <w:t>createSingleEnumTab</w:t>
             </w:r>
             <w:proofErr w:type="spellEnd"/>
           </w:p>
@@ -6900,43 +6903,27 @@
               <w:t xml:space="preserve">Erstellt </w:t>
             </w:r>
             <w:r>
-              <w:t xml:space="preserve">in jeder Tabelle </w:t>
-            </w:r>
-            <w:r>
-              <w:t>zusätzliche Metadatenspalten</w:t>
-            </w:r>
-            <w:r>
-              <w:t xml:space="preserve"> </w:t>
-            </w:r>
-            <w:proofErr w:type="spellStart"/>
-            <w:r>
-              <w:t>T_User</w:t>
-            </w:r>
-            <w:proofErr w:type="spellEnd"/>
-            <w:r>
-              <w:t xml:space="preserve">, </w:t>
-            </w:r>
-            <w:proofErr w:type="spellStart"/>
-            <w:r>
-              <w:t>T_</w:t>
-            </w:r>
-            <w:r>
-              <w:t>CreateDate</w:t>
-            </w:r>
-            <w:proofErr w:type="spellEnd"/>
-            <w:r>
-              <w:t xml:space="preserve">, </w:t>
-            </w:r>
-            <w:proofErr w:type="spellStart"/>
-            <w:r>
-              <w:t>T_LastChange</w:t>
-            </w:r>
-            <w:proofErr w:type="spellEnd"/>
+              <w:t xml:space="preserve">eine einzige </w:t>
+            </w:r>
+            <w:proofErr w:type="spellStart"/>
+            <w:r>
+              <w:t>Tablle</w:t>
+            </w:r>
+            <w:proofErr w:type="spellEnd"/>
+            <w:r>
+              <w:t xml:space="preserve"> mit allen Aufzählwerten aller </w:t>
+            </w:r>
+            <w:r>
+              <w:t>Aufzählungsdefinition</w:t>
+            </w:r>
+            <w:r>
+              <w:t>en</w:t>
+            </w:r>
             <w:r>
               <w:t>.</w:t>
             </w:r>
             <w:r>
-              <w:t xml:space="preserve"> (siehe Kapitel Abbildungsregeln/Tabellen)</w:t>
+              <w:t xml:space="preserve"> (siehe Kapitel Abbildungsregeln/Aufzählungen)</w:t>
             </w:r>
           </w:p>
         </w:tc>
@@ -6966,16 +6953,9 @@
                 <w:rFonts w:ascii="Courier New" w:hAnsi="Courier New" w:cs="Courier New"/>
                 <w:lang w:val="en-GB"/>
               </w:rPr>
-              <w:t>t_id_Name</w:t>
-            </w:r>
-            <w:proofErr w:type="spellEnd"/>
-            <w:r>
-              <w:rPr>
-                <w:rFonts w:ascii="Courier New" w:hAnsi="Courier New" w:cs="Courier New"/>
-                <w:lang w:val="en-GB"/>
-              </w:rPr>
-              <w:t xml:space="preserve"> name</w:t>
-            </w:r>
+              <w:t>createStdCols</w:t>
+            </w:r>
+            <w:proofErr w:type="spellEnd"/>
           </w:p>
         </w:tc>
         <w:tc>
@@ -6984,44 +6964,46 @@
           </w:tcPr>
           <w:p>
             <w:r>
-              <w:t>Definiert den Namen für d</w:t>
-            </w:r>
-            <w:r>
-              <w:t>ie interne technische</w:t>
-            </w:r>
-            <w:r>
-              <w:t xml:space="preserve"> Schlüsselspalte</w:t>
-            </w:r>
-            <w:r>
-              <w:t xml:space="preserve"> in jeder Tabelle (nicht zu verwechseln mit dem externen </w:t>
-            </w:r>
-            <w:proofErr w:type="spellStart"/>
-            <w:r>
-              <w:t>Transferidentifikator</w:t>
-            </w:r>
-            <w:proofErr w:type="spellEnd"/>
-            <w:r>
-              <w:t>)</w:t>
-            </w:r>
+              <w:t xml:space="preserve">Erstellt </w:t>
+            </w:r>
+            <w:r>
+              <w:t xml:space="preserve">in jeder Tabelle </w:t>
+            </w:r>
+            <w:r>
+              <w:t>zusätzliche Metadatenspalten</w:t>
+            </w:r>
+            <w:r>
+              <w:t xml:space="preserve"> </w:t>
+            </w:r>
+            <w:proofErr w:type="spellStart"/>
+            <w:r>
+              <w:t>T_User</w:t>
+            </w:r>
+            <w:proofErr w:type="spellEnd"/>
+            <w:r>
+              <w:t xml:space="preserve">, </w:t>
+            </w:r>
+            <w:proofErr w:type="spellStart"/>
+            <w:r>
+              <w:t>T_</w:t>
+            </w:r>
+            <w:r>
+              <w:t>CreateDate</w:t>
+            </w:r>
+            <w:proofErr w:type="spellEnd"/>
+            <w:r>
+              <w:t xml:space="preserve">, </w:t>
+            </w:r>
+            <w:proofErr w:type="spellStart"/>
+            <w:r>
+              <w:t>T_LastChange</w:t>
+            </w:r>
+            <w:proofErr w:type="spellEnd"/>
             <w:r>
               <w:t>.</w:t>
             </w:r>
             <w:r>
-              <w:t xml:space="preserve"> </w:t>
-            </w:r>
-            <w:r>
-              <w:t xml:space="preserve">Default ist </w:t>
-            </w:r>
-            <w:proofErr w:type="spellStart"/>
-            <w:r>
-              <w:t>T_Id</w:t>
-            </w:r>
-            <w:proofErr w:type="spellEnd"/>
-            <w:r>
-              <w:t xml:space="preserve">. </w:t>
-            </w:r>
-            <w:r>
-              <w:t>(siehe Kapitel Abbildungsregeln/Tabellen)</w:t>
+              <w:t xml:space="preserve"> (siehe Kapitel Abbildungsregeln/Tabellen)</w:t>
             </w:r>
           </w:p>
         </w:tc>
@@ -7035,11 +7017,13 @@
             <w:pPr>
               <w:rPr>
                 <w:rFonts w:ascii="Courier New" w:hAnsi="Courier New" w:cs="Courier New"/>
-              </w:rPr>
-            </w:pPr>
-            <w:r>
-              <w:rPr>
-                <w:rFonts w:ascii="Courier New" w:hAnsi="Courier New" w:cs="Courier New"/>
+                <w:lang w:val="en-GB"/>
+              </w:rPr>
+            </w:pPr>
+            <w:r>
+              <w:rPr>
+                <w:rFonts w:ascii="Courier New" w:hAnsi="Courier New" w:cs="Courier New"/>
+                <w:lang w:val="en-GB"/>
               </w:rPr>
               <w:t>--</w:t>
             </w:r>
@@ -7047,10 +7031,18 @@
             <w:r>
               <w:rPr>
                 <w:rFonts w:ascii="Courier New" w:hAnsi="Courier New" w:cs="Courier New"/>
-              </w:rPr>
-              <w:t>createTypeDiscriminator</w:t>
-            </w:r>
-            <w:proofErr w:type="spellEnd"/>
+                <w:lang w:val="en-GB"/>
+              </w:rPr>
+              <w:t>t_id_Name</w:t>
+            </w:r>
+            <w:proofErr w:type="spellEnd"/>
+            <w:r>
+              <w:rPr>
+                <w:rFonts w:ascii="Courier New" w:hAnsi="Courier New" w:cs="Courier New"/>
+                <w:lang w:val="en-GB"/>
+              </w:rPr>
+              <w:t xml:space="preserve"> name</w:t>
+            </w:r>
           </w:p>
         </w:tc>
         <w:tc>
@@ -7059,31 +7051,48 @@
           </w:tcPr>
           <w:p>
             <w:r>
-              <w:t>Erstellt</w:t>
-            </w:r>
-            <w:r>
-              <w:t xml:space="preserve"> für jede Tabelle </w:t>
-            </w:r>
-            <w:r>
-              <w:t xml:space="preserve">(auch wenn das Modell keine Vererbung benutzt) </w:t>
-            </w:r>
-            <w:r>
-              <w:t xml:space="preserve">eine Spalte für den </w:t>
-            </w:r>
-            <w:proofErr w:type="spellStart"/>
-            <w:r>
-              <w:t>Typdiskriminator</w:t>
-            </w:r>
-            <w:proofErr w:type="spellEnd"/>
+              <w:t>Definiert den Namen für d</w:t>
+            </w:r>
+            <w:r>
+              <w:t>ie interne technische</w:t>
+            </w:r>
+            <w:r>
+              <w:t xml:space="preserve"> Schlüsselspalte</w:t>
+            </w:r>
+            <w:r>
+              <w:t xml:space="preserve"> </w:t>
+            </w:r>
+            <w:r>
+              <w:lastRenderedPageBreak/>
+              <w:t xml:space="preserve">in jeder Tabelle (nicht zu verwechseln mit dem externen </w:t>
+            </w:r>
+            <w:proofErr w:type="spellStart"/>
+            <w:r>
+              <w:t>Transferidentifikator</w:t>
+            </w:r>
+            <w:proofErr w:type="spellEnd"/>
+            <w:r>
+              <w:t>)</w:t>
+            </w:r>
             <w:r>
               <w:t>.</w:t>
             </w:r>
             <w:r>
-              <w:t xml:space="preserve"> Für Klassen mit </w:t>
-            </w:r>
-            <w:r>
-              <w:lastRenderedPageBreak/>
-              <w:t>Vererbung wird die Spalte immer erstellt. (siehe Kapitel Abbildungsregeln/Tabellen)</w:t>
+              <w:t xml:space="preserve"> </w:t>
+            </w:r>
+            <w:r>
+              <w:t xml:space="preserve">Default ist </w:t>
+            </w:r>
+            <w:proofErr w:type="spellStart"/>
+            <w:r>
+              <w:t>T_Id</w:t>
+            </w:r>
+            <w:proofErr w:type="spellEnd"/>
+            <w:r>
+              <w:t xml:space="preserve">. </w:t>
+            </w:r>
+            <w:r>
+              <w:t>(siehe Kapitel Abbildungsregeln/Tabellen)</w:t>
             </w:r>
           </w:p>
         </w:tc>
@@ -7097,15 +7106,73 @@
             <w:pPr>
               <w:rPr>
                 <w:rFonts w:ascii="Courier New" w:hAnsi="Courier New" w:cs="Courier New"/>
-                <w:lang w:val="en-GB"/>
-              </w:rPr>
-            </w:pPr>
-            <w:r>
-              <w:rPr>
-                <w:rFonts w:ascii="Courier New" w:hAnsi="Courier New" w:cs="Courier New"/>
-                <w:lang w:val="en-GB"/>
+              </w:rPr>
+            </w:pPr>
+            <w:r>
+              <w:rPr>
+                <w:rFonts w:ascii="Courier New" w:hAnsi="Courier New" w:cs="Courier New"/>
               </w:rPr>
               <w:lastRenderedPageBreak/>
+              <w:t>--</w:t>
+            </w:r>
+            <w:proofErr w:type="spellStart"/>
+            <w:r>
+              <w:rPr>
+                <w:rFonts w:ascii="Courier New" w:hAnsi="Courier New" w:cs="Courier New"/>
+              </w:rPr>
+              <w:t>createTypeDiscriminator</w:t>
+            </w:r>
+            <w:proofErr w:type="spellEnd"/>
+          </w:p>
+        </w:tc>
+        <w:tc>
+          <w:tcPr>
+            <w:tcW w:w="5305" w:type="dxa"/>
+          </w:tcPr>
+          <w:p>
+            <w:r>
+              <w:t>Erstellt</w:t>
+            </w:r>
+            <w:r>
+              <w:t xml:space="preserve"> für jede Tabelle </w:t>
+            </w:r>
+            <w:r>
+              <w:t xml:space="preserve">(auch wenn das Modell keine Vererbung benutzt) </w:t>
+            </w:r>
+            <w:r>
+              <w:t xml:space="preserve">eine Spalte für den </w:t>
+            </w:r>
+            <w:proofErr w:type="spellStart"/>
+            <w:r>
+              <w:t>Typdiskriminator</w:t>
+            </w:r>
+            <w:proofErr w:type="spellEnd"/>
+            <w:r>
+              <w:t>.</w:t>
+            </w:r>
+            <w:r>
+              <w:t xml:space="preserve"> Für Klassen mit Vererbung wird die Spalte immer erstellt. (siehe Kapitel Abbildungsregeln/Tabellen)</w:t>
+            </w:r>
+          </w:p>
+        </w:tc>
+      </w:tr>
+      <w:tr>
+        <w:tc>
+          <w:tcPr>
+            <w:tcW w:w="3983" w:type="dxa"/>
+          </w:tcPr>
+          <w:p>
+            <w:pPr>
+              <w:rPr>
+                <w:rFonts w:ascii="Courier New" w:hAnsi="Courier New" w:cs="Courier New"/>
+                <w:lang w:val="en-GB"/>
+              </w:rPr>
+            </w:pPr>
+            <w:r>
+              <w:rPr>
+                <w:rFonts w:ascii="Courier New" w:hAnsi="Courier New" w:cs="Courier New"/>
+                <w:lang w:val="en-GB"/>
+              </w:rPr>
               <w:t>--</w:t>
             </w:r>
             <w:proofErr w:type="spellStart"/>
@@ -8253,6 +8320,7 @@
                 <w:szCs w:val="16"/>
                 <w:lang w:val="de-DE"/>
               </w:rPr>
+              <w:lastRenderedPageBreak/>
               <w:t>1</w:t>
             </w:r>
           </w:p>
@@ -8513,7 +8581,6 @@
                 <w:szCs w:val="16"/>
                 <w:lang w:val="de-DE"/>
               </w:rPr>
-              <w:lastRenderedPageBreak/>
               <w:t>2</w:t>
             </w:r>
           </w:p>
@@ -10500,6 +10567,7 @@
                 <w:szCs w:val="16"/>
                 <w:lang w:val="de-DE"/>
               </w:rPr>
+              <w:lastRenderedPageBreak/>
               <w:t>1</w:t>
             </w:r>
           </w:p>
@@ -10704,7 +10772,6 @@
                 <w:szCs w:val="16"/>
                 <w:lang w:val="en-GB"/>
               </w:rPr>
-              <w:lastRenderedPageBreak/>
               <w:t>CREATE TABLE A (</w:t>
             </w:r>
           </w:p>
@@ -10981,7 +11048,6 @@
                 <w:szCs w:val="16"/>
                 <w:lang w:val="en-GB"/>
               </w:rPr>
-              <w:lastRenderedPageBreak/>
               <w:t>);</w:t>
             </w:r>
           </w:p>
@@ -11025,7 +11091,6 @@
                 <w:szCs w:val="16"/>
                 <w:lang w:val="de-DE"/>
               </w:rPr>
-              <w:lastRenderedPageBreak/>
               <w:t>Für jede Klasse wird eine Tabelle erstellt.</w:t>
             </w:r>
           </w:p>
@@ -11037,7 +11102,6 @@
         <w:pStyle w:val="Textkrper"/>
       </w:pPr>
       <w:r>
-        <w:lastRenderedPageBreak/>
         <w:t xml:space="preserve">Ein Objekt A ergibt ein </w:t>
       </w:r>
       <w:proofErr w:type="spellStart"/>
@@ -12958,7 +13022,17 @@
                 <w:szCs w:val="16"/>
                 <w:lang w:val="de-DE" w:eastAsia="en-US"/>
               </w:rPr>
-              <w:t xml:space="preserve"> das das Strukturelement enthält</w:t>
+              <w:t xml:space="preserve"> das das </w:t>
+            </w:r>
+            <w:r>
+              <w:rPr>
+                <w:color w:val="000000" w:themeColor="text1"/>
+                <w:sz w:val="16"/>
+                <w:szCs w:val="16"/>
+                <w:lang w:val="de-DE" w:eastAsia="en-US"/>
+              </w:rPr>
+              <w:lastRenderedPageBreak/>
+              <w:t>Strukturelement enthält</w:t>
             </w:r>
             <w:r>
               <w:rPr>
@@ -15710,6 +15784,7 @@
         <w:pStyle w:val="berschrift3"/>
       </w:pPr>
       <w:r>
+        <w:lastRenderedPageBreak/>
         <w:t>Metadaten</w:t>
       </w:r>
     </w:p>
@@ -16034,7 +16109,6 @@
                 <w:sz w:val="22"/>
                 <w:szCs w:val="22"/>
               </w:rPr>
-              <w:lastRenderedPageBreak/>
               <w:t>t_ili2db_dataset</w:t>
             </w:r>
           </w:p>
@@ -18784,7 +18858,7 @@
 </file>
 
 <file path=customXml/itemProps1.xml><?xml version="1.0" encoding="utf-8"?>
-<ds:datastoreItem xmlns:ds="http://schemas.openxmlformats.org/officeDocument/2006/customXml" ds:itemID="{07E96425-0940-46D4-800C-3D950A73ACBF}">
+<ds:datastoreItem xmlns:ds="http://schemas.openxmlformats.org/officeDocument/2006/customXml" ds:itemID="{3B989464-720D-49E5-B94D-B685DE7378EC}">
   <ds:schemaRefs>
     <ds:schemaRef ds:uri="http://schemas.openxmlformats.org/officeDocument/2006/bibliography"/>
   </ds:schemaRefs>

</xml_diff>

<commit_message>
new option --smartInheritance This code has been funded by the Canton of Solothurn (Switzerland)
</commit_message>
<xml_diff>
--- a/docs/ili2pg.docx
+++ b/docs/ili2pg.docx
@@ -6373,6 +6373,17 @@
             </w:r>
             <w:proofErr w:type="spellStart"/>
             <w:r>
+              <w:t>smartInheritance</w:t>
+            </w:r>
+            <w:proofErr w:type="spellEnd"/>
+            <w:r>
+              <w:t xml:space="preserve">, </w:t>
+            </w:r>
+            <w:r>
+              <w:t>--</w:t>
+            </w:r>
+            <w:proofErr w:type="spellStart"/>
+            <w:r>
               <w:t>coalesceCatalogueRef</w:t>
             </w:r>
             <w:proofErr w:type="spellEnd"/>
@@ -6426,7 +6437,7 @@
               <w:rPr>
                 <w:rFonts w:ascii="Courier New" w:hAnsi="Courier New" w:cs="Courier New"/>
               </w:rPr>
-              <w:t>coalesceCatalogueRef</w:t>
+              <w:t>smartInheritance</w:t>
             </w:r>
             <w:proofErr w:type="spellEnd"/>
           </w:p>
@@ -6437,62 +6448,87 @@
           </w:tcPr>
           <w:p>
             <w:r>
-              <w:t xml:space="preserve">Strukturattribute deren maximale </w:t>
-            </w:r>
-            <w:proofErr w:type="spellStart"/>
-            <w:r>
-              <w:t>Kardinalität</w:t>
-            </w:r>
-            <w:proofErr w:type="spellEnd"/>
-            <w:r>
-              <w:t xml:space="preserve"> 1 ist, deren </w:t>
-            </w:r>
-            <w:proofErr w:type="spellStart"/>
-            <w:r>
-              <w:t>Basistyp</w:t>
-            </w:r>
-            <w:proofErr w:type="spellEnd"/>
-            <w:r>
-              <w:t xml:space="preserve"> </w:t>
-            </w:r>
-            <w:proofErr w:type="spellStart"/>
-            <w:r>
-              <w:t>CHBase:</w:t>
-            </w:r>
-            <w:r>
-              <w:t>CatalogueReference</w:t>
-            </w:r>
-            <w:proofErr w:type="spellEnd"/>
-            <w:r>
-              <w:t xml:space="preserve"> oder </w:t>
-            </w:r>
-            <w:proofErr w:type="spellStart"/>
-            <w:r>
-              <w:t>CHBase:</w:t>
-            </w:r>
-            <w:r>
-              <w:t>MandatoryCatalogueReference</w:t>
-            </w:r>
-            <w:proofErr w:type="spellEnd"/>
-            <w:r>
-              <w:t xml:space="preserve"> ist und die ausser „Reference“ keine weiteren Attribute haben, werden direkt mit einem Fremdschlüssel auf die Ziel-Tabelle (die die konkrete </w:t>
-            </w:r>
-            <w:proofErr w:type="spellStart"/>
-            <w:r>
-              <w:t>CHBase:Item</w:t>
-            </w:r>
-            <w:proofErr w:type="spellEnd"/>
-            <w:r>
-              <w:t xml:space="preserve"> Klasse realisiert) abgebildet, d.h. kein </w:t>
-            </w:r>
-            <w:proofErr w:type="spellStart"/>
-            <w:r>
-              <w:t>Record</w:t>
-            </w:r>
-            <w:proofErr w:type="spellEnd"/>
-            <w:r>
-              <w:t xml:space="preserve"> in der Tabelle für die Struktur mit dem „Reference“ Attribut.</w:t>
-            </w:r>
+              <w:t xml:space="preserve">Bildet die Vererbungshierarchie mit einer </w:t>
+            </w:r>
+            <w:proofErr w:type="spellStart"/>
+            <w:r>
+              <w:t>dymamischen</w:t>
+            </w:r>
+            <w:proofErr w:type="spellEnd"/>
+            <w:r>
+              <w:t xml:space="preserve"> Strategie ab. </w:t>
+            </w:r>
+            <w:bookmarkStart w:id="1" w:name="_GoBack"/>
+            <w:r>
+              <w:t>Für Klassen, di</w:t>
+            </w:r>
+            <w:r>
+              <w:t xml:space="preserve">e referenziert werden und </w:t>
+            </w:r>
+            <w:r>
+              <w:t xml:space="preserve">deren Basisklassen nicht mit einer </w:t>
+            </w:r>
+            <w:proofErr w:type="spellStart"/>
+            <w:r>
+              <w:t>NewClass</w:t>
+            </w:r>
+            <w:proofErr w:type="spellEnd"/>
+            <w:r>
+              <w:t xml:space="preserve">-Strategie abgebildet werden, wird die </w:t>
+            </w:r>
+            <w:proofErr w:type="spellStart"/>
+            <w:r>
+              <w:t>NewClass</w:t>
+            </w:r>
+            <w:proofErr w:type="spellEnd"/>
+            <w:r>
+              <w:t xml:space="preserve">-Strategie verwendet. Abstrakte Klassen werden mit einer </w:t>
+            </w:r>
+            <w:proofErr w:type="spellStart"/>
+            <w:r>
+              <w:t>SubClass</w:t>
+            </w:r>
+            <w:proofErr w:type="spellEnd"/>
+            <w:r>
+              <w:t xml:space="preserve">-Strategie abgebildet. Konkrete Klassen, </w:t>
+            </w:r>
+            <w:r>
+              <w:t xml:space="preserve">ohne Basisklasse oder </w:t>
+            </w:r>
+            <w:r>
+              <w:t xml:space="preserve">deren </w:t>
+            </w:r>
+            <w:r>
+              <w:t xml:space="preserve">direkte Basisklassen </w:t>
+            </w:r>
+            <w:r>
+              <w:t xml:space="preserve">mit einer </w:t>
+            </w:r>
+            <w:proofErr w:type="spellStart"/>
+            <w:r>
+              <w:t>SubClass</w:t>
+            </w:r>
+            <w:proofErr w:type="spellEnd"/>
+            <w:r>
+              <w:t xml:space="preserve">-Strategie abgebildet werden, werden mit einer </w:t>
+            </w:r>
+            <w:proofErr w:type="spellStart"/>
+            <w:r>
+              <w:t>NewClass</w:t>
+            </w:r>
+            <w:proofErr w:type="spellEnd"/>
+            <w:r>
+              <w:t xml:space="preserve">-Strategie abgebildet. Alle anderen Klassen werden mit einer </w:t>
+            </w:r>
+            <w:proofErr w:type="spellStart"/>
+            <w:r>
+              <w:t>SuperClass</w:t>
+            </w:r>
+            <w:proofErr w:type="spellEnd"/>
+            <w:r>
+              <w:t>-Strategie abgebildet.</w:t>
+            </w:r>
+            <w:bookmarkEnd w:id="1"/>
           </w:p>
         </w:tc>
       </w:tr>
@@ -6507,7 +6543,6 @@
                 <w:rFonts w:ascii="Courier New" w:hAnsi="Courier New" w:cs="Courier New"/>
               </w:rPr>
             </w:pPr>
-            <w:bookmarkStart w:id="1" w:name="_GoBack"/>
             <w:r>
               <w:rPr>
                 <w:rFonts w:ascii="Courier New" w:hAnsi="Courier New" w:cs="Courier New"/>
@@ -6519,9 +6554,8 @@
               <w:rPr>
                 <w:rFonts w:ascii="Courier New" w:hAnsi="Courier New" w:cs="Courier New"/>
               </w:rPr>
-              <w:t>coalesceMultiSurface</w:t>
-            </w:r>
-            <w:bookmarkEnd w:id="1"/>
+              <w:t>coalesceCatalogueRef</w:t>
+            </w:r>
             <w:proofErr w:type="spellEnd"/>
           </w:p>
         </w:tc>
@@ -6554,33 +6588,38 @@
               <w:t>CHBase:</w:t>
             </w:r>
             <w:r>
-              <w:t>MultiSurface</w:t>
-            </w:r>
-            <w:proofErr w:type="spellEnd"/>
-            <w:r>
-              <w:t xml:space="preserve"> ist und die ausser „</w:t>
-            </w:r>
-            <w:proofErr w:type="spellStart"/>
-            <w:r>
-              <w:t>Surfaces</w:t>
-            </w:r>
-            <w:proofErr w:type="spellEnd"/>
-            <w:r>
-              <w:t xml:space="preserve">“ keine weiteren Attribute haben, werden direkt </w:t>
-            </w:r>
-            <w:r>
-              <w:t>als Spalte mit dem Typ MULTISURFACE (oder MULTIPOLYGON, falls --</w:t>
-            </w:r>
-            <w:proofErr w:type="spellStart"/>
-            <w:r>
-              <w:t>strokeArcs</w:t>
-            </w:r>
-            <w:proofErr w:type="spellEnd"/>
-            <w:r>
-              <w:t>) abgebildet</w:t>
-            </w:r>
-            <w:r>
-              <w:t>.</w:t>
+              <w:t>CatalogueReference</w:t>
+            </w:r>
+            <w:proofErr w:type="spellEnd"/>
+            <w:r>
+              <w:t xml:space="preserve"> oder </w:t>
+            </w:r>
+            <w:proofErr w:type="spellStart"/>
+            <w:r>
+              <w:t>CHBase:</w:t>
+            </w:r>
+            <w:r>
+              <w:t>MandatoryCatalogueReference</w:t>
+            </w:r>
+            <w:proofErr w:type="spellEnd"/>
+            <w:r>
+              <w:t xml:space="preserve"> ist und die ausser „Reference“ keine weiteren Attribute haben, werden direkt mit einem Fremdschlüssel auf die Ziel-Tabelle (die die konkrete </w:t>
+            </w:r>
+            <w:proofErr w:type="spellStart"/>
+            <w:r>
+              <w:t>CHBase:Item</w:t>
+            </w:r>
+            <w:proofErr w:type="spellEnd"/>
+            <w:r>
+              <w:t xml:space="preserve"> Klasse realisiert) abgebildet, d.h. kein </w:t>
+            </w:r>
+            <w:proofErr w:type="spellStart"/>
+            <w:r>
+              <w:t>Record</w:t>
+            </w:r>
+            <w:proofErr w:type="spellEnd"/>
+            <w:r>
+              <w:t xml:space="preserve"> in der Tabelle für die Struktur mit dem „Reference“ Attribut.</w:t>
             </w:r>
           </w:p>
         </w:tc>
@@ -6607,7 +6646,7 @@
               <w:rPr>
                 <w:rFonts w:ascii="Courier New" w:hAnsi="Courier New" w:cs="Courier New"/>
               </w:rPr>
-              <w:t>expandMultilingual</w:t>
+              <w:t>coalesceMultiSurface</w:t>
             </w:r>
             <w:proofErr w:type="spellEnd"/>
           </w:p>
@@ -6636,31 +6675,29 @@
             <w:r>
               <w:t xml:space="preserve"> </w:t>
             </w:r>
-            <w:r>
-              <w:t>LocalisationCH_V1.MultilingualText</w:t>
-            </w:r>
-            <w:r>
-              <w:t xml:space="preserve"> oder </w:t>
-            </w:r>
-            <w:r>
-              <w:t>LocalisationCH_V1.Multilingual</w:t>
-            </w:r>
-            <w:r>
-              <w:t>M</w:t>
-            </w:r>
-            <w:r>
-              <w:t>Text</w:t>
-            </w:r>
+            <w:proofErr w:type="spellStart"/>
+            <w:r>
+              <w:t>CHBase:MultiSurface</w:t>
+            </w:r>
+            <w:proofErr w:type="spellEnd"/>
             <w:r>
               <w:t xml:space="preserve"> ist und die ausser „</w:t>
             </w:r>
             <w:proofErr w:type="spellStart"/>
             <w:r>
-              <w:t>LocalisedText</w:t>
-            </w:r>
-            <w:proofErr w:type="spellEnd"/>
-            <w:r>
-              <w:t>“ keine weiteren Attribute haben, werden direkt als Spalten in der Tabelle des Strukturattributes abgebildet, d.h. keine Records in den Tabellen für die Multilingual-Strukturen.</w:t>
+              <w:t>Surfaces</w:t>
+            </w:r>
+            <w:proofErr w:type="spellEnd"/>
+            <w:r>
+              <w:t>“ keine weiteren Attribute haben, werden direkt als Spalte mit dem Typ MULTISURFACE (oder MULTIPOLYGON, falls --</w:t>
+            </w:r>
+            <w:proofErr w:type="spellStart"/>
+            <w:r>
+              <w:t>strokeArcs</w:t>
+            </w:r>
+            <w:proofErr w:type="spellEnd"/>
+            <w:r>
+              <w:t>) abgebildet.</w:t>
             </w:r>
           </w:p>
         </w:tc>
@@ -6687,7 +6724,7 @@
               <w:rPr>
                 <w:rFonts w:ascii="Courier New" w:hAnsi="Courier New" w:cs="Courier New"/>
               </w:rPr>
-              <w:t>createGeomIdx</w:t>
+              <w:t>expandMultilingual</w:t>
             </w:r>
             <w:proofErr w:type="spellEnd"/>
           </w:p>
@@ -6698,13 +6735,49 @@
           </w:tcPr>
           <w:p>
             <w:r>
-              <w:t>Erstellt für jede Geometriespalte in der Datenbank einen räumlichen Index</w:t>
-            </w:r>
-            <w:r>
-              <w:t>.</w:t>
-            </w:r>
-            <w:r>
-              <w:t xml:space="preserve"> (siehe Kapitel Abbildungsregeln/Geometrieattribute)</w:t>
+              <w:t xml:space="preserve">Strukturattribute deren maximale </w:t>
+            </w:r>
+            <w:proofErr w:type="spellStart"/>
+            <w:r>
+              <w:t>Kardinalität</w:t>
+            </w:r>
+            <w:proofErr w:type="spellEnd"/>
+            <w:r>
+              <w:t xml:space="preserve"> 1 ist, deren </w:t>
+            </w:r>
+            <w:proofErr w:type="spellStart"/>
+            <w:r>
+              <w:t>Basistyp</w:t>
+            </w:r>
+            <w:proofErr w:type="spellEnd"/>
+            <w:r>
+              <w:t xml:space="preserve"> </w:t>
+            </w:r>
+            <w:r>
+              <w:t>LocalisationCH_V1.MultilingualText</w:t>
+            </w:r>
+            <w:r>
+              <w:t xml:space="preserve"> oder </w:t>
+            </w:r>
+            <w:r>
+              <w:t>LocalisationCH_V1.Multilingual</w:t>
+            </w:r>
+            <w:r>
+              <w:t>M</w:t>
+            </w:r>
+            <w:r>
+              <w:t>Text</w:t>
+            </w:r>
+            <w:r>
+              <w:t xml:space="preserve"> ist und die ausser „</w:t>
+            </w:r>
+            <w:proofErr w:type="spellStart"/>
+            <w:r>
+              <w:t>LocalisedText</w:t>
+            </w:r>
+            <w:proofErr w:type="spellEnd"/>
+            <w:r>
+              <w:t>“ keine weiteren Attribute haben, werden direkt als Spalten in der Tabelle des Strukturattributes abgebildet, d.h. keine Records in den Tabellen für die Multilingual-Strukturen.</w:t>
             </w:r>
           </w:p>
         </w:tc>
@@ -6718,13 +6791,11 @@
             <w:pPr>
               <w:rPr>
                 <w:rFonts w:ascii="Courier New" w:hAnsi="Courier New" w:cs="Courier New"/>
-                <w:lang w:val="en-GB"/>
-              </w:rPr>
-            </w:pPr>
-            <w:r>
-              <w:rPr>
-                <w:rFonts w:ascii="Courier New" w:hAnsi="Courier New" w:cs="Courier New"/>
-                <w:lang w:val="en-GB"/>
+              </w:rPr>
+            </w:pPr>
+            <w:r>
+              <w:rPr>
+                <w:rFonts w:ascii="Courier New" w:hAnsi="Courier New" w:cs="Courier New"/>
               </w:rPr>
               <w:t>--</w:t>
             </w:r>
@@ -6732,9 +6803,8 @@
             <w:r>
               <w:rPr>
                 <w:rFonts w:ascii="Courier New" w:hAnsi="Courier New" w:cs="Courier New"/>
-                <w:lang w:val="en-GB"/>
-              </w:rPr>
-              <w:t>createEnumColAsItfCode</w:t>
+              </w:rPr>
+              <w:t>createGeomIdx</w:t>
             </w:r>
             <w:proofErr w:type="spellEnd"/>
           </w:p>
@@ -6745,31 +6815,13 @@
           </w:tcPr>
           <w:p>
             <w:r>
-              <w:t>Bildet</w:t>
-            </w:r>
-            <w:r>
-              <w:t xml:space="preserve"> </w:t>
-            </w:r>
-            <w:r>
-              <w:t xml:space="preserve">bei </w:t>
-            </w:r>
-            <w:r>
-              <w:t>Aufzählungsattribute</w:t>
-            </w:r>
-            <w:r>
-              <w:t>n</w:t>
-            </w:r>
-            <w:r>
-              <w:t xml:space="preserve"> </w:t>
-            </w:r>
-            <w:r>
-              <w:t>den Aufzählungswert als ITF-Code ab. Diese Option ist nur zulässig, wenn im Modell keine Erweiterungen von Aufzählungen vorkommen. Ohne diese Option wird der XTF-Code als Aufzählwert in der Datenbank verwendet</w:t>
+              <w:t>Erstellt für jede Geometriespalte in der Datenbank einen räumlichen Index</w:t>
             </w:r>
             <w:r>
               <w:t>.</w:t>
             </w:r>
             <w:r>
-              <w:t xml:space="preserve"> (siehe Kapitel Abbildungsregeln/Aufzählungen)</w:t>
+              <w:t xml:space="preserve"> (siehe Kapitel Abbildungsregeln/Geometrieattribute)</w:t>
             </w:r>
           </w:p>
         </w:tc>
@@ -6783,11 +6835,13 @@
             <w:pPr>
               <w:rPr>
                 <w:rFonts w:ascii="Courier New" w:hAnsi="Courier New" w:cs="Courier New"/>
-              </w:rPr>
-            </w:pPr>
-            <w:r>
-              <w:rPr>
-                <w:rFonts w:ascii="Courier New" w:hAnsi="Courier New" w:cs="Courier New"/>
+                <w:lang w:val="en-GB"/>
+              </w:rPr>
+            </w:pPr>
+            <w:r>
+              <w:rPr>
+                <w:rFonts w:ascii="Courier New" w:hAnsi="Courier New" w:cs="Courier New"/>
+                <w:lang w:val="en-GB"/>
               </w:rPr>
               <w:t>--</w:t>
             </w:r>
@@ -6795,8 +6849,9 @@
             <w:r>
               <w:rPr>
                 <w:rFonts w:ascii="Courier New" w:hAnsi="Courier New" w:cs="Courier New"/>
-              </w:rPr>
-              <w:t>createEnumTxtCol</w:t>
+                <w:lang w:val="en-GB"/>
+              </w:rPr>
+              <w:t>createEnumColAsItfCode</w:t>
             </w:r>
             <w:proofErr w:type="spellEnd"/>
           </w:p>
@@ -6807,7 +6862,28 @@
           </w:tcPr>
           <w:p>
             <w:r>
-              <w:t>Erstellt für Aufzählungsattribute eine zusätzliche Spalte mit dem Namen des Aufzählwertes.</w:t>
+              <w:t>Bildet</w:t>
+            </w:r>
+            <w:r>
+              <w:t xml:space="preserve"> </w:t>
+            </w:r>
+            <w:r>
+              <w:t xml:space="preserve">bei </w:t>
+            </w:r>
+            <w:r>
+              <w:t>Aufzählungsattribute</w:t>
+            </w:r>
+            <w:r>
+              <w:t>n</w:t>
+            </w:r>
+            <w:r>
+              <w:t xml:space="preserve"> </w:t>
+            </w:r>
+            <w:r>
+              <w:t>den Aufzählungswert als ITF-Code ab. Diese Option ist nur zulässig, wenn im Modell keine Erweiterungen von Aufzählungen vorkommen. Ohne diese Option wird der XTF-Code als Aufzählwert in der Datenbank verwendet</w:t>
+            </w:r>
+            <w:r>
+              <w:t>.</w:t>
             </w:r>
             <w:r>
               <w:t xml:space="preserve"> (siehe Kapitel Abbildungsregeln/Aufzählungen)</w:t>
@@ -6824,7 +6900,6 @@
             <w:pPr>
               <w:rPr>
                 <w:rFonts w:ascii="Courier New" w:hAnsi="Courier New" w:cs="Courier New"/>
-                <w:lang w:val="en-GB"/>
               </w:rPr>
             </w:pPr>
             <w:r>
@@ -6838,14 +6913,7 @@
               <w:rPr>
                 <w:rFonts w:ascii="Courier New" w:hAnsi="Courier New" w:cs="Courier New"/>
               </w:rPr>
-              <w:t>creat</w:t>
-            </w:r>
-            <w:r>
-              <w:rPr>
-                <w:rFonts w:ascii="Courier New" w:hAnsi="Courier New" w:cs="Courier New"/>
-                <w:lang w:val="en-GB"/>
-              </w:rPr>
-              <w:t>eEnumTabs</w:t>
+              <w:t>createEnumTxtCol</w:t>
             </w:r>
             <w:proofErr w:type="spellEnd"/>
           </w:p>
@@ -6856,7 +6924,7 @@
           </w:tcPr>
           <w:p>
             <w:r>
-              <w:t>Erstellt pro Aufzählungsdefinition eine Tabelle mit den einzelnen Aufzählwerten.</w:t>
+              <w:t>Erstellt für Aufzählungsattribute eine zusätzliche Spalte mit dem Namen des Aufzählwertes.</w:t>
             </w:r>
             <w:r>
               <w:t xml:space="preserve"> (siehe Kapitel Abbildungsregeln/Aufzählungen)</w:t>
@@ -6879,17 +6947,23 @@
             <w:r>
               <w:rPr>
                 <w:rFonts w:ascii="Courier New" w:hAnsi="Courier New" w:cs="Courier New"/>
-                <w:lang w:val="en-GB"/>
-              </w:rPr>
+              </w:rPr>
+              <w:lastRenderedPageBreak/>
               <w:t>--</w:t>
             </w:r>
             <w:proofErr w:type="spellStart"/>
             <w:r>
               <w:rPr>
                 <w:rFonts w:ascii="Courier New" w:hAnsi="Courier New" w:cs="Courier New"/>
-                <w:lang w:val="en-GB"/>
-              </w:rPr>
-              <w:t>createSingleEnumTab</w:t>
+              </w:rPr>
+              <w:t>creat</w:t>
+            </w:r>
+            <w:r>
+              <w:rPr>
+                <w:rFonts w:ascii="Courier New" w:hAnsi="Courier New" w:cs="Courier New"/>
+                <w:lang w:val="en-GB"/>
+              </w:rPr>
+              <w:t>eEnumTabs</w:t>
             </w:r>
             <w:proofErr w:type="spellEnd"/>
           </w:p>
@@ -6900,27 +6974,7 @@
           </w:tcPr>
           <w:p>
             <w:r>
-              <w:t xml:space="preserve">Erstellt </w:t>
-            </w:r>
-            <w:r>
-              <w:t xml:space="preserve">eine einzige </w:t>
-            </w:r>
-            <w:proofErr w:type="spellStart"/>
-            <w:r>
-              <w:t>Tablle</w:t>
-            </w:r>
-            <w:proofErr w:type="spellEnd"/>
-            <w:r>
-              <w:t xml:space="preserve"> mit allen Aufzählwerten aller </w:t>
-            </w:r>
-            <w:r>
-              <w:t>Aufzählungsdefinition</w:t>
-            </w:r>
-            <w:r>
-              <w:t>en</w:t>
-            </w:r>
-            <w:r>
-              <w:t>.</w:t>
+              <w:t>Erstellt pro Aufzählungsdefinition eine Tabelle mit den einzelnen Aufzählwerten.</w:t>
             </w:r>
             <w:r>
               <w:t xml:space="preserve"> (siehe Kapitel Abbildungsregeln/Aufzählungen)</w:t>
@@ -6953,7 +7007,7 @@
                 <w:rFonts w:ascii="Courier New" w:hAnsi="Courier New" w:cs="Courier New"/>
                 <w:lang w:val="en-GB"/>
               </w:rPr>
-              <w:t>createStdCols</w:t>
+              <w:t>createSingleEnumTab</w:t>
             </w:r>
             <w:proofErr w:type="spellEnd"/>
           </w:p>
@@ -6967,43 +7021,27 @@
               <w:t xml:space="preserve">Erstellt </w:t>
             </w:r>
             <w:r>
-              <w:t xml:space="preserve">in jeder Tabelle </w:t>
-            </w:r>
-            <w:r>
-              <w:t>zusätzliche Metadatenspalten</w:t>
-            </w:r>
-            <w:r>
-              <w:t xml:space="preserve"> </w:t>
-            </w:r>
-            <w:proofErr w:type="spellStart"/>
-            <w:r>
-              <w:t>T_User</w:t>
-            </w:r>
-            <w:proofErr w:type="spellEnd"/>
-            <w:r>
-              <w:t xml:space="preserve">, </w:t>
-            </w:r>
-            <w:proofErr w:type="spellStart"/>
-            <w:r>
-              <w:t>T_</w:t>
-            </w:r>
-            <w:r>
-              <w:t>CreateDate</w:t>
-            </w:r>
-            <w:proofErr w:type="spellEnd"/>
-            <w:r>
-              <w:t xml:space="preserve">, </w:t>
-            </w:r>
-            <w:proofErr w:type="spellStart"/>
-            <w:r>
-              <w:t>T_LastChange</w:t>
-            </w:r>
-            <w:proofErr w:type="spellEnd"/>
+              <w:t xml:space="preserve">eine einzige </w:t>
+            </w:r>
+            <w:proofErr w:type="spellStart"/>
+            <w:r>
+              <w:t>Tablle</w:t>
+            </w:r>
+            <w:proofErr w:type="spellEnd"/>
+            <w:r>
+              <w:t xml:space="preserve"> mit allen Aufzählwerten aller </w:t>
+            </w:r>
+            <w:r>
+              <w:t>Aufzählungsdefinition</w:t>
+            </w:r>
+            <w:r>
+              <w:t>en</w:t>
+            </w:r>
             <w:r>
               <w:t>.</w:t>
             </w:r>
             <w:r>
-              <w:t xml:space="preserve"> (siehe Kapitel Abbildungsregeln/Tabellen)</w:t>
+              <w:t xml:space="preserve"> (siehe Kapitel Abbildungsregeln/Aufzählungen)</w:t>
             </w:r>
           </w:p>
         </w:tc>
@@ -7033,16 +7071,9 @@
                 <w:rFonts w:ascii="Courier New" w:hAnsi="Courier New" w:cs="Courier New"/>
                 <w:lang w:val="en-GB"/>
               </w:rPr>
-              <w:t>t_id_Name</w:t>
-            </w:r>
-            <w:proofErr w:type="spellEnd"/>
-            <w:r>
-              <w:rPr>
-                <w:rFonts w:ascii="Courier New" w:hAnsi="Courier New" w:cs="Courier New"/>
-                <w:lang w:val="en-GB"/>
-              </w:rPr>
-              <w:t xml:space="preserve"> name</w:t>
-            </w:r>
+              <w:t>createStdCols</w:t>
+            </w:r>
+            <w:proofErr w:type="spellEnd"/>
           </w:p>
         </w:tc>
         <w:tc>
@@ -7051,48 +7082,46 @@
           </w:tcPr>
           <w:p>
             <w:r>
-              <w:t>Definiert den Namen für d</w:t>
-            </w:r>
-            <w:r>
-              <w:t>ie interne technische</w:t>
-            </w:r>
-            <w:r>
-              <w:t xml:space="preserve"> Schlüsselspalte</w:t>
+              <w:t xml:space="preserve">Erstellt </w:t>
+            </w:r>
+            <w:r>
+              <w:t xml:space="preserve">in jeder Tabelle </w:t>
+            </w:r>
+            <w:r>
+              <w:t>zusätzliche Metadatenspalten</w:t>
             </w:r>
             <w:r>
               <w:t xml:space="preserve"> </w:t>
             </w:r>
-            <w:r>
-              <w:lastRenderedPageBreak/>
-              <w:t xml:space="preserve">in jeder Tabelle (nicht zu verwechseln mit dem externen </w:t>
-            </w:r>
-            <w:proofErr w:type="spellStart"/>
-            <w:r>
-              <w:t>Transferidentifikator</w:t>
-            </w:r>
-            <w:proofErr w:type="spellEnd"/>
-            <w:r>
-              <w:t>)</w:t>
-            </w:r>
+            <w:proofErr w:type="spellStart"/>
+            <w:r>
+              <w:t>T_User</w:t>
+            </w:r>
+            <w:proofErr w:type="spellEnd"/>
+            <w:r>
+              <w:t xml:space="preserve">, </w:t>
+            </w:r>
+            <w:proofErr w:type="spellStart"/>
+            <w:r>
+              <w:t>T_</w:t>
+            </w:r>
+            <w:r>
+              <w:t>CreateDate</w:t>
+            </w:r>
+            <w:proofErr w:type="spellEnd"/>
+            <w:r>
+              <w:t xml:space="preserve">, </w:t>
+            </w:r>
+            <w:proofErr w:type="spellStart"/>
+            <w:r>
+              <w:t>T_LastChange</w:t>
+            </w:r>
+            <w:proofErr w:type="spellEnd"/>
             <w:r>
               <w:t>.</w:t>
             </w:r>
             <w:r>
-              <w:t xml:space="preserve"> </w:t>
-            </w:r>
-            <w:r>
-              <w:t xml:space="preserve">Default ist </w:t>
-            </w:r>
-            <w:proofErr w:type="spellStart"/>
-            <w:r>
-              <w:t>T_Id</w:t>
-            </w:r>
-            <w:proofErr w:type="spellEnd"/>
-            <w:r>
-              <w:t xml:space="preserve">. </w:t>
-            </w:r>
-            <w:r>
-              <w:t>(siehe Kapitel Abbildungsregeln/Tabellen)</w:t>
+              <w:t xml:space="preserve"> (siehe Kapitel Abbildungsregeln/Tabellen)</w:t>
             </w:r>
           </w:p>
         </w:tc>
@@ -7106,13 +7135,97 @@
             <w:pPr>
               <w:rPr>
                 <w:rFonts w:ascii="Courier New" w:hAnsi="Courier New" w:cs="Courier New"/>
-              </w:rPr>
-            </w:pPr>
-            <w:r>
-              <w:rPr>
-                <w:rFonts w:ascii="Courier New" w:hAnsi="Courier New" w:cs="Courier New"/>
-              </w:rPr>
-              <w:lastRenderedPageBreak/>
+                <w:lang w:val="en-GB"/>
+              </w:rPr>
+            </w:pPr>
+            <w:r>
+              <w:rPr>
+                <w:rFonts w:ascii="Courier New" w:hAnsi="Courier New" w:cs="Courier New"/>
+                <w:lang w:val="en-GB"/>
+              </w:rPr>
+              <w:t>--</w:t>
+            </w:r>
+            <w:proofErr w:type="spellStart"/>
+            <w:r>
+              <w:rPr>
+                <w:rFonts w:ascii="Courier New" w:hAnsi="Courier New" w:cs="Courier New"/>
+                <w:lang w:val="en-GB"/>
+              </w:rPr>
+              <w:t>t_id_Name</w:t>
+            </w:r>
+            <w:proofErr w:type="spellEnd"/>
+            <w:r>
+              <w:rPr>
+                <w:rFonts w:ascii="Courier New" w:hAnsi="Courier New" w:cs="Courier New"/>
+                <w:lang w:val="en-GB"/>
+              </w:rPr>
+              <w:t xml:space="preserve"> name</w:t>
+            </w:r>
+          </w:p>
+        </w:tc>
+        <w:tc>
+          <w:tcPr>
+            <w:tcW w:w="5305" w:type="dxa"/>
+          </w:tcPr>
+          <w:p>
+            <w:r>
+              <w:t>Definiert den Namen für d</w:t>
+            </w:r>
+            <w:r>
+              <w:t>ie interne technische</w:t>
+            </w:r>
+            <w:r>
+              <w:t xml:space="preserve"> Schlüsselspalte</w:t>
+            </w:r>
+            <w:r>
+              <w:t xml:space="preserve"> in jeder Tabelle (nicht zu verwechseln mit dem externen </w:t>
+            </w:r>
+            <w:proofErr w:type="spellStart"/>
+            <w:r>
+              <w:t>Transferidentifikator</w:t>
+            </w:r>
+            <w:proofErr w:type="spellEnd"/>
+            <w:r>
+              <w:t>)</w:t>
+            </w:r>
+            <w:r>
+              <w:t>.</w:t>
+            </w:r>
+            <w:r>
+              <w:t xml:space="preserve"> </w:t>
+            </w:r>
+            <w:r>
+              <w:t xml:space="preserve">Default ist </w:t>
+            </w:r>
+            <w:proofErr w:type="spellStart"/>
+            <w:r>
+              <w:t>T_Id</w:t>
+            </w:r>
+            <w:proofErr w:type="spellEnd"/>
+            <w:r>
+              <w:t xml:space="preserve">. </w:t>
+            </w:r>
+            <w:r>
+              <w:t>(siehe Kapitel Abbildungsregeln/Tabellen)</w:t>
+            </w:r>
+          </w:p>
+        </w:tc>
+      </w:tr>
+      <w:tr>
+        <w:tc>
+          <w:tcPr>
+            <w:tcW w:w="3983" w:type="dxa"/>
+          </w:tcPr>
+          <w:p>
+            <w:pPr>
+              <w:rPr>
+                <w:rFonts w:ascii="Courier New" w:hAnsi="Courier New" w:cs="Courier New"/>
+              </w:rPr>
+            </w:pPr>
+            <w:r>
+              <w:rPr>
+                <w:rFonts w:ascii="Courier New" w:hAnsi="Courier New" w:cs="Courier New"/>
+              </w:rPr>
               <w:t>--</w:t>
             </w:r>
             <w:proofErr w:type="spellStart"/>
@@ -8123,6 +8236,7 @@
         <w:pStyle w:val="berschrift2"/>
       </w:pPr>
       <w:r>
+        <w:lastRenderedPageBreak/>
         <w:t>Abbildungsregeln</w:t>
       </w:r>
     </w:p>
@@ -8320,7 +8434,6 @@
                 <w:szCs w:val="16"/>
                 <w:lang w:val="de-DE"/>
               </w:rPr>
-              <w:lastRenderedPageBreak/>
               <w:t>1</w:t>
             </w:r>
           </w:p>
@@ -10363,6 +10476,7 @@
         <w:pStyle w:val="berschrift3"/>
       </w:pPr>
       <w:r>
+        <w:lastRenderedPageBreak/>
         <w:t>Vererbung</w:t>
       </w:r>
     </w:p>
@@ -10567,7 +10681,6 @@
                 <w:szCs w:val="16"/>
                 <w:lang w:val="de-DE"/>
               </w:rPr>
-              <w:lastRenderedPageBreak/>
               <w:t>1</w:t>
             </w:r>
           </w:p>
@@ -12669,6 +12782,7 @@
                 <w:szCs w:val="16"/>
                 <w:lang w:val="de-DE"/>
               </w:rPr>
+              <w:lastRenderedPageBreak/>
               <w:t xml:space="preserve">Mit der Option </w:t>
             </w:r>
             <w:r>
@@ -12855,156 +12969,6 @@
                 <w:lang w:val="de-DE" w:eastAsia="en-US"/>
               </w:rPr>
               <w:t xml:space="preserve"> des Objektes</w:t>
-            </w:r>
-            <w:r>
-              <w:rPr>
-                <w:color w:val="000000" w:themeColor="text1"/>
-                <w:sz w:val="16"/>
-                <w:szCs w:val="16"/>
-                <w:lang w:val="de-DE" w:eastAsia="en-US"/>
-              </w:rPr>
-              <w:t>,</w:t>
-            </w:r>
-            <w:r>
-              <w:rPr>
-                <w:color w:val="000000" w:themeColor="text1"/>
-                <w:sz w:val="16"/>
-                <w:szCs w:val="16"/>
-                <w:lang w:val="de-DE" w:eastAsia="en-US"/>
-              </w:rPr>
-              <w:t xml:space="preserve"> das das Strukturelement enthält</w:t>
-            </w:r>
-            <w:r>
-              <w:rPr>
-                <w:color w:val="000000" w:themeColor="text1"/>
-                <w:sz w:val="16"/>
-                <w:szCs w:val="16"/>
-                <w:lang w:val="de-DE" w:eastAsia="en-US"/>
-              </w:rPr>
-              <w:t>.</w:t>
-            </w:r>
-          </w:p>
-          <w:p>
-            <w:pPr>
-              <w:spacing w:line="260" w:lineRule="atLeast"/>
-              <w:rPr>
-                <w:color w:val="000000" w:themeColor="text1"/>
-                <w:sz w:val="16"/>
-                <w:szCs w:val="16"/>
-                <w:lang w:val="de-DE" w:eastAsia="en-US"/>
-              </w:rPr>
-            </w:pPr>
-            <w:proofErr w:type="spellStart"/>
-            <w:r>
-              <w:rPr>
-                <w:color w:val="000000" w:themeColor="text1"/>
-                <w:sz w:val="16"/>
-                <w:szCs w:val="16"/>
-                <w:lang w:val="de-DE" w:eastAsia="en-US"/>
-              </w:rPr>
-              <w:t>T</w:t>
-            </w:r>
-            <w:r>
-              <w:rPr>
-                <w:color w:val="000000" w:themeColor="text1"/>
-                <w:sz w:val="16"/>
-                <w:szCs w:val="16"/>
-                <w:lang w:val="de-DE" w:eastAsia="en-US"/>
-              </w:rPr>
-              <w:t>_</w:t>
-            </w:r>
-            <w:r>
-              <w:rPr>
-                <w:color w:val="000000" w:themeColor="text1"/>
-                <w:sz w:val="16"/>
-                <w:szCs w:val="16"/>
-                <w:lang w:val="de-DE" w:eastAsia="en-US"/>
-              </w:rPr>
-              <w:t>P</w:t>
-            </w:r>
-            <w:r>
-              <w:rPr>
-                <w:color w:val="000000" w:themeColor="text1"/>
-                <w:sz w:val="16"/>
-                <w:szCs w:val="16"/>
-                <w:lang w:val="de-DE" w:eastAsia="en-US"/>
-              </w:rPr>
-              <w:t>arent</w:t>
-            </w:r>
-            <w:r>
-              <w:rPr>
-                <w:color w:val="000000" w:themeColor="text1"/>
-                <w:sz w:val="16"/>
-                <w:szCs w:val="16"/>
-                <w:lang w:val="de-DE" w:eastAsia="en-US"/>
-              </w:rPr>
-              <w:t>T</w:t>
-            </w:r>
-            <w:r>
-              <w:rPr>
-                <w:color w:val="000000" w:themeColor="text1"/>
-                <w:sz w:val="16"/>
-                <w:szCs w:val="16"/>
-                <w:lang w:val="de-DE" w:eastAsia="en-US"/>
-              </w:rPr>
-              <w:t>ype</w:t>
-            </w:r>
-            <w:proofErr w:type="spellEnd"/>
-            <w:r>
-              <w:rPr>
-                <w:color w:val="000000" w:themeColor="text1"/>
-                <w:sz w:val="16"/>
-                <w:szCs w:val="16"/>
-                <w:lang w:val="de-DE" w:eastAsia="en-US"/>
-              </w:rPr>
-              <w:t xml:space="preserve"> ist die </w:t>
-            </w:r>
-            <w:r>
-              <w:rPr>
-                <w:color w:val="000000" w:themeColor="text1"/>
-                <w:sz w:val="16"/>
-                <w:szCs w:val="16"/>
-                <w:lang w:val="de-DE" w:eastAsia="en-US"/>
-              </w:rPr>
-              <w:t xml:space="preserve">konkrete Klasse </w:t>
-            </w:r>
-            <w:r>
-              <w:rPr>
-                <w:sz w:val="16"/>
-                <w:szCs w:val="16"/>
-              </w:rPr>
-              <w:t>(der SQL-Name des qualifizierten INTERLIS-Klassennamens</w:t>
-            </w:r>
-            <w:r>
-              <w:rPr>
-                <w:rStyle w:val="Funotenzeichen"/>
-                <w:sz w:val="16"/>
-                <w:szCs w:val="16"/>
-              </w:rPr>
-              <w:footnoteReference w:id="4"/>
-            </w:r>
-            <w:r>
-              <w:rPr>
-                <w:sz w:val="16"/>
-                <w:szCs w:val="16"/>
-              </w:rPr>
-              <w:t>)</w:t>
-            </w:r>
-            <w:r>
-              <w:rPr>
-                <w:sz w:val="16"/>
-                <w:szCs w:val="16"/>
-              </w:rPr>
-              <w:t xml:space="preserve"> </w:t>
-            </w:r>
-            <w:r>
-              <w:rPr>
-                <w:color w:val="000000" w:themeColor="text1"/>
-                <w:sz w:val="16"/>
-                <w:szCs w:val="16"/>
-                <w:lang w:val="de-DE" w:eastAsia="en-US"/>
-              </w:rPr>
-              <w:t>des Objektes</w:t>
             </w:r>
             <w:r>
               <w:rPr>
@@ -13033,6 +12997,156 @@
               </w:rPr>
               <w:lastRenderedPageBreak/>
               <w:t>Strukturelement enthält</w:t>
+            </w:r>
+            <w:r>
+              <w:rPr>
+                <w:color w:val="000000" w:themeColor="text1"/>
+                <w:sz w:val="16"/>
+                <w:szCs w:val="16"/>
+                <w:lang w:val="de-DE" w:eastAsia="en-US"/>
+              </w:rPr>
+              <w:t>.</w:t>
+            </w:r>
+          </w:p>
+          <w:p>
+            <w:pPr>
+              <w:spacing w:line="260" w:lineRule="atLeast"/>
+              <w:rPr>
+                <w:color w:val="000000" w:themeColor="text1"/>
+                <w:sz w:val="16"/>
+                <w:szCs w:val="16"/>
+                <w:lang w:val="de-DE" w:eastAsia="en-US"/>
+              </w:rPr>
+            </w:pPr>
+            <w:proofErr w:type="spellStart"/>
+            <w:r>
+              <w:rPr>
+                <w:color w:val="000000" w:themeColor="text1"/>
+                <w:sz w:val="16"/>
+                <w:szCs w:val="16"/>
+                <w:lang w:val="de-DE" w:eastAsia="en-US"/>
+              </w:rPr>
+              <w:t>T</w:t>
+            </w:r>
+            <w:r>
+              <w:rPr>
+                <w:color w:val="000000" w:themeColor="text1"/>
+                <w:sz w:val="16"/>
+                <w:szCs w:val="16"/>
+                <w:lang w:val="de-DE" w:eastAsia="en-US"/>
+              </w:rPr>
+              <w:t>_</w:t>
+            </w:r>
+            <w:r>
+              <w:rPr>
+                <w:color w:val="000000" w:themeColor="text1"/>
+                <w:sz w:val="16"/>
+                <w:szCs w:val="16"/>
+                <w:lang w:val="de-DE" w:eastAsia="en-US"/>
+              </w:rPr>
+              <w:t>P</w:t>
+            </w:r>
+            <w:r>
+              <w:rPr>
+                <w:color w:val="000000" w:themeColor="text1"/>
+                <w:sz w:val="16"/>
+                <w:szCs w:val="16"/>
+                <w:lang w:val="de-DE" w:eastAsia="en-US"/>
+              </w:rPr>
+              <w:t>arent</w:t>
+            </w:r>
+            <w:r>
+              <w:rPr>
+                <w:color w:val="000000" w:themeColor="text1"/>
+                <w:sz w:val="16"/>
+                <w:szCs w:val="16"/>
+                <w:lang w:val="de-DE" w:eastAsia="en-US"/>
+              </w:rPr>
+              <w:t>T</w:t>
+            </w:r>
+            <w:r>
+              <w:rPr>
+                <w:color w:val="000000" w:themeColor="text1"/>
+                <w:sz w:val="16"/>
+                <w:szCs w:val="16"/>
+                <w:lang w:val="de-DE" w:eastAsia="en-US"/>
+              </w:rPr>
+              <w:t>ype</w:t>
+            </w:r>
+            <w:proofErr w:type="spellEnd"/>
+            <w:r>
+              <w:rPr>
+                <w:color w:val="000000" w:themeColor="text1"/>
+                <w:sz w:val="16"/>
+                <w:szCs w:val="16"/>
+                <w:lang w:val="de-DE" w:eastAsia="en-US"/>
+              </w:rPr>
+              <w:t xml:space="preserve"> ist die </w:t>
+            </w:r>
+            <w:r>
+              <w:rPr>
+                <w:color w:val="000000" w:themeColor="text1"/>
+                <w:sz w:val="16"/>
+                <w:szCs w:val="16"/>
+                <w:lang w:val="de-DE" w:eastAsia="en-US"/>
+              </w:rPr>
+              <w:t xml:space="preserve">konkrete Klasse </w:t>
+            </w:r>
+            <w:r>
+              <w:rPr>
+                <w:sz w:val="16"/>
+                <w:szCs w:val="16"/>
+              </w:rPr>
+              <w:t>(der SQL-Name des qualifizierten INTERLIS-Klassennamens</w:t>
+            </w:r>
+            <w:r>
+              <w:rPr>
+                <w:rStyle w:val="Funotenzeichen"/>
+                <w:sz w:val="16"/>
+                <w:szCs w:val="16"/>
+              </w:rPr>
+              <w:footnoteReference w:id="4"/>
+            </w:r>
+            <w:r>
+              <w:rPr>
+                <w:sz w:val="16"/>
+                <w:szCs w:val="16"/>
+              </w:rPr>
+              <w:t>)</w:t>
+            </w:r>
+            <w:r>
+              <w:rPr>
+                <w:sz w:val="16"/>
+                <w:szCs w:val="16"/>
+              </w:rPr>
+              <w:t xml:space="preserve"> </w:t>
+            </w:r>
+            <w:r>
+              <w:rPr>
+                <w:color w:val="000000" w:themeColor="text1"/>
+                <w:sz w:val="16"/>
+                <w:szCs w:val="16"/>
+                <w:lang w:val="de-DE" w:eastAsia="en-US"/>
+              </w:rPr>
+              <w:t>des Objektes</w:t>
+            </w:r>
+            <w:r>
+              <w:rPr>
+                <w:color w:val="000000" w:themeColor="text1"/>
+                <w:sz w:val="16"/>
+                <w:szCs w:val="16"/>
+                <w:lang w:val="de-DE" w:eastAsia="en-US"/>
+              </w:rPr>
+              <w:t>,</w:t>
+            </w:r>
+            <w:r>
+              <w:rPr>
+                <w:color w:val="000000" w:themeColor="text1"/>
+                <w:sz w:val="16"/>
+                <w:szCs w:val="16"/>
+                <w:lang w:val="de-DE" w:eastAsia="en-US"/>
+              </w:rPr>
+              <w:t xml:space="preserve"> das das Strukturelement enthält</w:t>
             </w:r>
             <w:r>
               <w:rPr>
@@ -15752,6 +15866,7 @@
         <w:pStyle w:val="berschrift3"/>
       </w:pPr>
       <w:r>
+        <w:lastRenderedPageBreak/>
         <w:t>Aufzählungen</w:t>
       </w:r>
     </w:p>
@@ -15784,7 +15899,6 @@
         <w:pStyle w:val="berschrift3"/>
       </w:pPr>
       <w:r>
-        <w:lastRenderedPageBreak/>
         <w:t>Metadaten</w:t>
       </w:r>
     </w:p>
@@ -16753,16 +16867,7 @@
         <w:footnoteRef/>
       </w:r>
       <w:r>
-        <w:t xml:space="preserve"> GML 3.2; die verwendeten Kodierungsregeln e</w:t>
-      </w:r>
-      <w:r>
-        <w:t xml:space="preserve">ntsprechen </w:t>
-      </w:r>
-      <w:r>
-        <w:t>eCH-0118</w:t>
-      </w:r>
-      <w:r>
-        <w:t>-1.0</w:t>
+        <w:t xml:space="preserve"> GML 3.2; die verwendeten Kodierungsregeln entsprechen eCH-0118-1.0</w:t>
       </w:r>
     </w:p>
   </w:footnote>
@@ -18858,7 +18963,7 @@
 </file>
 
 <file path=customXml/itemProps1.xml><?xml version="1.0" encoding="utf-8"?>
-<ds:datastoreItem xmlns:ds="http://schemas.openxmlformats.org/officeDocument/2006/customXml" ds:itemID="{3B989464-720D-49E5-B94D-B685DE7378EC}">
+<ds:datastoreItem xmlns:ds="http://schemas.openxmlformats.org/officeDocument/2006/customXml" ds:itemID="{4E9C042E-8726-407A-8821-87CC212D99B0}">
   <ds:schemaRefs>
     <ds:schemaRef ds:uri="http://schemas.openxmlformats.org/officeDocument/2006/bibliography"/>
   </ds:schemaRefs>

</xml_diff>